<commit_message>
Update SME background info sheet
This document had confusing and inconsistent wording, did not make demographic data optional, and had insufficient options for gender.
</commit_message>
<xml_diff>
--- a/toolkit/getting-started/sme-background-info-sheet.docx
+++ b/toolkit/getting-started/sme-background-info-sheet.docx
@@ -1,6 +1,6 @@
 
 <file path=word/document.xml><?xml version="1.0" encoding="utf-8"?>
-<w:document xmlns:wpc="http://schemas.microsoft.com/office/word/2010/wordprocessingCanvas" xmlns:cx="http://schemas.microsoft.com/office/drawing/2014/chartex" xmlns:cx1="http://schemas.microsoft.com/office/drawing/2015/9/8/chartex" xmlns:cx2="http://schemas.microsoft.com/office/drawing/2015/10/21/chartex" xmlns:cx3="http://schemas.microsoft.com/office/drawing/2016/5/9/chartex" xmlns:cx4="http://schemas.microsoft.com/office/drawing/2016/5/10/chartex" xmlns:cx5="http://schemas.microsoft.com/office/drawing/2016/5/11/chartex" xmlns:cx6="http://schemas.microsoft.com/office/drawing/2016/5/12/chartex" xmlns:cx7="http://schemas.microsoft.com/office/drawing/2016/5/13/chartex" xmlns:cx8="http://schemas.microsoft.com/office/drawing/2016/5/14/chartex" xmlns:mc="http://schemas.openxmlformats.org/markup-compatibility/2006" xmlns:aink="http://schemas.microsoft.com/office/drawing/2016/ink" xmlns:am3d="http://schemas.microsoft.com/office/drawing/2017/model3d" xmlns:o="urn:schemas-microsoft-com:office:office" xmlns:r="http://schemas.openxmlformats.org/officeDocument/2006/relationships" xmlns:m="http://schemas.openxmlformats.org/officeDocument/2006/math" xmlns:v="urn:schemas-microsoft-com:vml" xmlns:wp14="http://schemas.microsoft.com/office/word/2010/wordprocessingDrawing" xmlns:wp="http://schemas.openxmlformats.org/drawingml/2006/wordprocessingDrawing" xmlns:w10="urn:schemas-microsoft-com:office:word" xmlns:w="http://schemas.openxmlformats.org/wordprocessingml/2006/main" xmlns:w14="http://schemas.microsoft.com/office/word/2010/wordml" xmlns:w15="http://schemas.microsoft.com/office/word/2012/wordml" xmlns:w16cid="http://schemas.microsoft.com/office/word/2016/wordml/cid" xmlns:w16se="http://schemas.microsoft.com/office/word/2015/wordml/symex" xmlns:wpg="http://schemas.microsoft.com/office/word/2010/wordprocessingGroup" xmlns:wpi="http://schemas.microsoft.com/office/word/2010/wordprocessingInk" xmlns:wne="http://schemas.microsoft.com/office/word/2006/wordml" xmlns:wps="http://schemas.microsoft.com/office/word/2010/wordprocessingShape" mc:Ignorable="w14 w15 w16se w16cid wp14">
+<w:document xmlns:wpc="http://schemas.microsoft.com/office/word/2010/wordprocessingCanvas" xmlns:cx="http://schemas.microsoft.com/office/drawing/2014/chartex" xmlns:cx1="http://schemas.microsoft.com/office/drawing/2015/9/8/chartex" xmlns:cx2="http://schemas.microsoft.com/office/drawing/2015/10/21/chartex" xmlns:cx3="http://schemas.microsoft.com/office/drawing/2016/5/9/chartex" xmlns:cx4="http://schemas.microsoft.com/office/drawing/2016/5/10/chartex" xmlns:cx5="http://schemas.microsoft.com/office/drawing/2016/5/11/chartex" xmlns:cx6="http://schemas.microsoft.com/office/drawing/2016/5/12/chartex" xmlns:cx7="http://schemas.microsoft.com/office/drawing/2016/5/13/chartex" xmlns:cx8="http://schemas.microsoft.com/office/drawing/2016/5/14/chartex" xmlns:mc="http://schemas.openxmlformats.org/markup-compatibility/2006" xmlns:aink="http://schemas.microsoft.com/office/drawing/2016/ink" xmlns:am3d="http://schemas.microsoft.com/office/drawing/2017/model3d" xmlns:o="urn:schemas-microsoft-com:office:office" xmlns:r="http://schemas.openxmlformats.org/officeDocument/2006/relationships" xmlns:m="http://schemas.openxmlformats.org/officeDocument/2006/math" xmlns:v="urn:schemas-microsoft-com:vml" xmlns:wp14="http://schemas.microsoft.com/office/word/2010/wordprocessingDrawing" xmlns:wp="http://schemas.openxmlformats.org/drawingml/2006/wordprocessingDrawing" xmlns:w10="urn:schemas-microsoft-com:office:word" xmlns:w="http://schemas.openxmlformats.org/wordprocessingml/2006/main" xmlns:w14="http://schemas.microsoft.com/office/word/2010/wordml" xmlns:w15="http://schemas.microsoft.com/office/word/2012/wordml" xmlns:w16cex="http://schemas.microsoft.com/office/word/2018/wordml/cex" xmlns:w16cid="http://schemas.microsoft.com/office/word/2016/wordml/cid" xmlns:w16="http://schemas.microsoft.com/office/word/2018/wordml" xmlns:w16se="http://schemas.microsoft.com/office/word/2015/wordml/symex" xmlns:wpg="http://schemas.microsoft.com/office/word/2010/wordprocessingGroup" xmlns:wpi="http://schemas.microsoft.com/office/word/2010/wordprocessingInk" xmlns:wne="http://schemas.microsoft.com/office/word/2006/wordml" xmlns:wps="http://schemas.microsoft.com/office/word/2010/wordprocessingShape" mc:Ignorable="w14 w15 w16se w16cid w16 w16cex wp14">
   <w:body>
     <w:p>
       <w:pPr>
@@ -67,33 +67,60 @@
         </w:rPr>
         <w:fldChar w:fldCharType="separate"/>
       </w:r>
-      <w:bookmarkStart w:id="1" w:name="_GoBack"/>
-      <w:bookmarkEnd w:id="1"/>
       <w:r>
         <w:rPr>
           <w:rFonts w:ascii="Arial" w:hAnsi="Arial" w:cs="Arial"/>
           <w:b/>
           <w:bCs/>
-        </w:rPr>
-        <w:fldChar w:fldCharType="end"/>
-      </w:r>
-      <w:bookmarkEnd w:id="0"/>
+          <w:noProof/>
+        </w:rPr>
+        <w:t> </w:t>
+      </w:r>
       <w:r>
         <w:rPr>
           <w:rFonts w:ascii="Arial" w:hAnsi="Arial" w:cs="Arial"/>
           <w:b/>
           <w:bCs/>
-        </w:rPr>
-        <w:t>2</w:t>
+          <w:noProof/>
+        </w:rPr>
+        <w:t> </w:t>
       </w:r>
       <w:r>
         <w:rPr>
           <w:rFonts w:ascii="Arial" w:hAnsi="Arial" w:cs="Arial"/>
           <w:b/>
           <w:bCs/>
-        </w:rPr>
-        <w:t xml:space="preserve">. </w:t>
-      </w:r>
+          <w:noProof/>
+        </w:rPr>
+        <w:t> </w:t>
+      </w:r>
+      <w:r>
+        <w:rPr>
+          <w:rFonts w:ascii="Arial" w:hAnsi="Arial" w:cs="Arial"/>
+          <w:b/>
+          <w:bCs/>
+          <w:noProof/>
+        </w:rPr>
+        <w:t> </w:t>
+      </w:r>
+      <w:r>
+        <w:rPr>
+          <w:rFonts w:ascii="Arial" w:hAnsi="Arial" w:cs="Arial"/>
+          <w:b/>
+          <w:bCs/>
+          <w:noProof/>
+        </w:rPr>
+        <w:t> </w:t>
+      </w:r>
+      <w:r>
+        <w:rPr>
+          <w:rFonts w:ascii="Arial" w:hAnsi="Arial" w:cs="Arial"/>
+          <w:b/>
+          <w:bCs/>
+        </w:rPr>
+        <w:fldChar w:fldCharType="end"/>
+      </w:r>
+      <w:bookmarkEnd w:id="0"/>
       <w:r>
         <w:rPr>
           <w:rFonts w:ascii="Arial" w:hAnsi="Arial" w:cs="Arial"/>
@@ -180,7 +207,7 @@
           <w:sz w:val="22"/>
           <w:szCs w:val="22"/>
         </w:rPr>
-        <w:t xml:space="preserve">Please provide us with some information about you.  This information is requested so that we may document the qualifications of our subject matter experts. If an item does not apply to you, indicate that it is not applicable by marking NA.    </w:t>
+        <w:t>Please provide us with some information about you. This information is requested so that we may document the qualifications and demographic details of our subject matter experts. If an item does not apply to you, please indicate that it is not applicable by marking N/A.</w:t>
       </w:r>
     </w:p>
     <w:p>
@@ -242,29 +269,38 @@
           <w:sz w:val="22"/>
           <w:szCs w:val="22"/>
         </w:rPr>
-        <w:t xml:space="preserve">Panel Date: </w:t>
-      </w:r>
-      <w:r>
-        <w:rPr>
-          <w:rFonts w:ascii="Arial" w:hAnsi="Arial" w:cs="Arial"/>
-          <w:sz w:val="22"/>
-          <w:szCs w:val="22"/>
+        <w:t>Job Analysis</w:t>
+      </w:r>
+      <w:r>
+        <w:rPr>
+          <w:rFonts w:ascii="Arial" w:hAnsi="Arial" w:cs="Arial"/>
+          <w:sz w:val="22"/>
+          <w:szCs w:val="22"/>
+        </w:rPr>
+        <w:t xml:space="preserve"> Date: </w:t>
+      </w:r>
+      <w:r>
+        <w:rPr>
+          <w:rFonts w:ascii="Arial" w:hAnsi="Arial" w:cs="Arial"/>
+          <w:sz w:val="22"/>
+          <w:szCs w:val="22"/>
+          <w:shd w:val="clear" w:color="auto" w:fill="C0C0C0"/>
         </w:rPr>
         <w:fldChar w:fldCharType="begin">
           <w:ffData>
-            <w:name w:val="Text2"/>
+            <w:name w:val="Text3"/>
             <w:enabled/>
             <w:calcOnExit w:val="0"/>
             <w:textInput/>
           </w:ffData>
         </w:fldChar>
       </w:r>
-      <w:bookmarkStart w:id="2" w:name="Text2"/>
-      <w:r>
-        <w:rPr>
-          <w:rFonts w:ascii="Arial" w:hAnsi="Arial" w:cs="Arial"/>
-          <w:sz w:val="22"/>
-          <w:szCs w:val="22"/>
+      <w:r>
+        <w:rPr>
+          <w:rFonts w:ascii="Arial" w:hAnsi="Arial" w:cs="Arial"/>
+          <w:sz w:val="22"/>
+          <w:szCs w:val="22"/>
+          <w:shd w:val="clear" w:color="auto" w:fill="C0C0C0"/>
         </w:rPr>
         <w:instrText xml:space="preserve"> FORMTEXT </w:instrText>
       </w:r>
@@ -273,13 +309,15 @@
           <w:rFonts w:ascii="Arial" w:hAnsi="Arial" w:cs="Arial"/>
           <w:sz w:val="22"/>
           <w:szCs w:val="22"/>
-        </w:rPr>
-      </w:r>
-      <w:r>
-        <w:rPr>
-          <w:rFonts w:ascii="Arial" w:hAnsi="Arial" w:cs="Arial"/>
-          <w:sz w:val="22"/>
-          <w:szCs w:val="22"/>
+          <w:shd w:val="clear" w:color="auto" w:fill="C0C0C0"/>
+        </w:rPr>
+      </w:r>
+      <w:r>
+        <w:rPr>
+          <w:rFonts w:ascii="Arial" w:hAnsi="Arial" w:cs="Arial"/>
+          <w:sz w:val="22"/>
+          <w:szCs w:val="22"/>
+          <w:shd w:val="clear" w:color="auto" w:fill="C0C0C0"/>
         </w:rPr>
         <w:fldChar w:fldCharType="separate"/>
       </w:r>
@@ -338,10 +376,10 @@
           <w:rFonts w:ascii="Arial" w:hAnsi="Arial" w:cs="Arial"/>
           <w:sz w:val="22"/>
           <w:szCs w:val="22"/>
+          <w:shd w:val="clear" w:color="auto" w:fill="C0C0C0"/>
         </w:rPr>
         <w:fldChar w:fldCharType="end"/>
       </w:r>
-      <w:bookmarkEnd w:id="2"/>
     </w:p>
     <w:p>
       <w:pPr>
@@ -404,6 +442,14 @@
           <w:sz w:val="22"/>
           <w:szCs w:val="22"/>
         </w:rPr>
+        <w:t xml:space="preserve">SME </w:t>
+      </w:r>
+      <w:r>
+        <w:rPr>
+          <w:rFonts w:ascii="Arial" w:hAnsi="Arial" w:cs="Arial"/>
+          <w:sz w:val="22"/>
+          <w:szCs w:val="22"/>
+        </w:rPr>
         <w:t>Name:</w:t>
       </w:r>
       <w:r>
@@ -412,7 +458,7 @@
           <w:sz w:val="22"/>
           <w:szCs w:val="22"/>
         </w:rPr>
-        <w:tab/>
+        <w:t xml:space="preserve"> </w:t>
       </w:r>
       <w:r>
         <w:rPr>
@@ -430,7 +476,7 @@
           </w:ffData>
         </w:fldChar>
       </w:r>
-      <w:bookmarkStart w:id="3" w:name="Text3"/>
+      <w:bookmarkStart w:id="1" w:name="Text3"/>
       <w:r>
         <w:rPr>
           <w:rFonts w:ascii="Arial" w:hAnsi="Arial" w:cs="Arial"/>
@@ -516,7 +562,7 @@
         </w:rPr>
         <w:fldChar w:fldCharType="end"/>
       </w:r>
-      <w:bookmarkEnd w:id="3"/>
+      <w:bookmarkEnd w:id="1"/>
     </w:p>
     <w:p>
       <w:pPr>
@@ -600,7 +646,7 @@
           </w:ffData>
         </w:fldChar>
       </w:r>
-      <w:bookmarkStart w:id="4" w:name="Text4"/>
+      <w:bookmarkStart w:id="2" w:name="Text4"/>
       <w:r>
         <w:rPr>
           <w:rFonts w:ascii="Arial" w:hAnsi="Arial" w:cs="Arial"/>
@@ -686,7 +732,7 @@
         </w:rPr>
         <w:fldChar w:fldCharType="end"/>
       </w:r>
-      <w:bookmarkEnd w:id="4"/>
+      <w:bookmarkEnd w:id="2"/>
     </w:p>
     <w:p>
       <w:pPr>
@@ -727,6 +773,14 @@
           <w:rFonts w:ascii="Arial" w:hAnsi="Arial" w:cs="Arial"/>
           <w:sz w:val="22"/>
           <w:szCs w:val="22"/>
+        </w:rPr>
+        <w:t xml:space="preserve"> </w:t>
+      </w:r>
+      <w:r>
+        <w:rPr>
+          <w:rFonts w:ascii="Arial" w:hAnsi="Arial" w:cs="Arial"/>
+          <w:sz w:val="22"/>
+          <w:szCs w:val="22"/>
           <w:shd w:val="clear" w:color="auto" w:fill="C0C0C0"/>
         </w:rPr>
         <w:fldChar w:fldCharType="begin">
@@ -738,7 +792,7 @@
           </w:ffData>
         </w:fldChar>
       </w:r>
-      <w:bookmarkStart w:id="5" w:name="Text5"/>
+      <w:bookmarkStart w:id="3" w:name="Text5"/>
       <w:r>
         <w:rPr>
           <w:rFonts w:ascii="Arial" w:hAnsi="Arial" w:cs="Arial"/>
@@ -824,7 +878,7 @@
         </w:rPr>
         <w:fldChar w:fldCharType="end"/>
       </w:r>
-      <w:bookmarkEnd w:id="5"/>
+      <w:bookmarkEnd w:id="3"/>
       <w:r>
         <w:rPr>
           <w:rFonts w:ascii="Arial" w:hAnsi="Arial" w:cs="Arial"/>
@@ -832,6 +886,14 @@
           <w:szCs w:val="22"/>
         </w:rPr>
         <w:t xml:space="preserve"> Phone Number:</w:t>
+      </w:r>
+      <w:r>
+        <w:rPr>
+          <w:rFonts w:ascii="Arial" w:hAnsi="Arial" w:cs="Arial"/>
+          <w:sz w:val="22"/>
+          <w:szCs w:val="22"/>
+        </w:rPr>
+        <w:t xml:space="preserve"> </w:t>
       </w:r>
       <w:r>
         <w:rPr>
@@ -849,7 +911,7 @@
           </w:ffData>
         </w:fldChar>
       </w:r>
-      <w:bookmarkStart w:id="6" w:name="Text6"/>
+      <w:bookmarkStart w:id="4" w:name="Text6"/>
       <w:r>
         <w:rPr>
           <w:rFonts w:ascii="Arial" w:hAnsi="Arial" w:cs="Arial"/>
@@ -935,7 +997,7 @@
         </w:rPr>
         <w:fldChar w:fldCharType="end"/>
       </w:r>
-      <w:bookmarkEnd w:id="6"/>
+      <w:bookmarkEnd w:id="4"/>
       <w:r>
         <w:rPr>
           <w:rFonts w:ascii="Arial" w:hAnsi="Arial" w:cs="Arial"/>
@@ -977,6 +1039,14 @@
           <w:sz w:val="22"/>
           <w:szCs w:val="22"/>
         </w:rPr>
+        <w:t xml:space="preserve">Present </w:t>
+      </w:r>
+      <w:r>
+        <w:rPr>
+          <w:rFonts w:ascii="Arial" w:hAnsi="Arial" w:cs="Arial"/>
+          <w:sz w:val="22"/>
+          <w:szCs w:val="22"/>
+        </w:rPr>
         <w:t xml:space="preserve">Job Title and </w:t>
       </w:r>
       <w:r>
@@ -1003,7 +1073,7 @@
           </w:ffData>
         </w:fldChar>
       </w:r>
-      <w:bookmarkStart w:id="7" w:name="Text7"/>
+      <w:bookmarkStart w:id="5" w:name="Text7"/>
       <w:r>
         <w:rPr>
           <w:rFonts w:ascii="Arial" w:hAnsi="Arial" w:cs="Arial"/>
@@ -1089,7 +1159,7 @@
         </w:rPr>
         <w:fldChar w:fldCharType="end"/>
       </w:r>
-      <w:bookmarkEnd w:id="7"/>
+      <w:bookmarkEnd w:id="5"/>
     </w:p>
     <w:p>
       <w:pPr>
@@ -1142,7 +1212,7 @@
           </w:ffData>
         </w:fldChar>
       </w:r>
-      <w:bookmarkStart w:id="8" w:name="Text8"/>
+      <w:bookmarkStart w:id="6" w:name="Text8"/>
       <w:r>
         <w:rPr>
           <w:rFonts w:ascii="Arial" w:hAnsi="Arial" w:cs="Arial"/>
@@ -1228,7 +1298,7 @@
         </w:rPr>
         <w:fldChar w:fldCharType="end"/>
       </w:r>
-      <w:bookmarkEnd w:id="8"/>
+      <w:bookmarkEnd w:id="6"/>
       <w:r>
         <w:rPr>
           <w:rFonts w:ascii="Arial" w:hAnsi="Arial" w:cs="Arial"/>
@@ -1313,7 +1383,7 @@
           </w:ffData>
         </w:fldChar>
       </w:r>
-      <w:bookmarkStart w:id="9" w:name="Text9"/>
+      <w:bookmarkStart w:id="7" w:name="Text9"/>
       <w:r>
         <w:rPr>
           <w:rFonts w:ascii="Arial" w:hAnsi="Arial" w:cs="Arial"/>
@@ -1399,7 +1469,7 @@
         </w:rPr>
         <w:fldChar w:fldCharType="end"/>
       </w:r>
-      <w:bookmarkEnd w:id="9"/>
+      <w:bookmarkEnd w:id="7"/>
     </w:p>
     <w:p>
       <w:pPr>
@@ -1452,7 +1522,7 @@
           </w:ffData>
         </w:fldChar>
       </w:r>
-      <w:bookmarkStart w:id="10" w:name="Text10"/>
+      <w:bookmarkStart w:id="8" w:name="Text10"/>
       <w:r>
         <w:rPr>
           <w:rFonts w:ascii="Arial" w:hAnsi="Arial" w:cs="Arial"/>
@@ -1538,7 +1608,7 @@
         </w:rPr>
         <w:fldChar w:fldCharType="end"/>
       </w:r>
-      <w:bookmarkEnd w:id="10"/>
+      <w:bookmarkEnd w:id="8"/>
     </w:p>
     <w:p>
       <w:pPr>
@@ -1655,7 +1725,6 @@
           <w:rFonts w:ascii="Arial" w:hAnsi="Arial" w:cs="Arial"/>
           <w:sz w:val="22"/>
           <w:szCs w:val="22"/>
-          <w:u w:val="single"/>
           <w:shd w:val="clear" w:color="auto" w:fill="C0C0C0"/>
         </w:rPr>
         <w:fldChar w:fldCharType="begin">
@@ -1667,13 +1736,12 @@
           </w:ffData>
         </w:fldChar>
       </w:r>
-      <w:bookmarkStart w:id="11" w:name="Text11"/>
-      <w:r>
-        <w:rPr>
-          <w:rFonts w:ascii="Arial" w:hAnsi="Arial" w:cs="Arial"/>
-          <w:sz w:val="22"/>
-          <w:szCs w:val="22"/>
-          <w:u w:val="single"/>
+      <w:bookmarkStart w:id="9" w:name="Text11"/>
+      <w:r>
+        <w:rPr>
+          <w:rFonts w:ascii="Arial" w:hAnsi="Arial" w:cs="Arial"/>
+          <w:sz w:val="22"/>
+          <w:szCs w:val="22"/>
           <w:shd w:val="clear" w:color="auto" w:fill="C0C0C0"/>
         </w:rPr>
         <w:instrText xml:space="preserve"> FORMTEXT </w:instrText>
@@ -1683,16 +1751,14 @@
           <w:rFonts w:ascii="Arial" w:hAnsi="Arial" w:cs="Arial"/>
           <w:sz w:val="22"/>
           <w:szCs w:val="22"/>
-          <w:u w:val="single"/>
-          <w:shd w:val="clear" w:color="auto" w:fill="C0C0C0"/>
-        </w:rPr>
-      </w:r>
-      <w:r>
-        <w:rPr>
-          <w:rFonts w:ascii="Arial" w:hAnsi="Arial" w:cs="Arial"/>
-          <w:sz w:val="22"/>
-          <w:szCs w:val="22"/>
-          <w:u w:val="single"/>
+          <w:shd w:val="clear" w:color="auto" w:fill="C0C0C0"/>
+        </w:rPr>
+      </w:r>
+      <w:r>
+        <w:rPr>
+          <w:rFonts w:ascii="Arial" w:hAnsi="Arial" w:cs="Arial"/>
+          <w:sz w:val="22"/>
+          <w:szCs w:val="22"/>
           <w:shd w:val="clear" w:color="auto" w:fill="C0C0C0"/>
         </w:rPr>
         <w:fldChar w:fldCharType="separate"/>
@@ -1703,80 +1769,89 @@
           <w:noProof/>
           <w:sz w:val="22"/>
           <w:szCs w:val="22"/>
-          <w:u w:val="single"/>
-          <w:shd w:val="clear" w:color="auto" w:fill="C0C0C0"/>
-        </w:rPr>
-        <w:t> </w:t>
-      </w:r>
-      <w:r>
-        <w:rPr>
-          <w:rFonts w:ascii="Arial" w:hAnsi="Arial" w:cs="Arial"/>
-          <w:noProof/>
-          <w:sz w:val="22"/>
-          <w:szCs w:val="22"/>
-          <w:u w:val="single"/>
-          <w:shd w:val="clear" w:color="auto" w:fill="C0C0C0"/>
-        </w:rPr>
-        <w:t> </w:t>
-      </w:r>
-      <w:r>
-        <w:rPr>
-          <w:rFonts w:ascii="Arial" w:hAnsi="Arial" w:cs="Arial"/>
-          <w:noProof/>
-          <w:sz w:val="22"/>
-          <w:szCs w:val="22"/>
-          <w:u w:val="single"/>
-          <w:shd w:val="clear" w:color="auto" w:fill="C0C0C0"/>
-        </w:rPr>
-        <w:t> </w:t>
-      </w:r>
-      <w:r>
-        <w:rPr>
-          <w:rFonts w:ascii="Arial" w:hAnsi="Arial" w:cs="Arial"/>
-          <w:noProof/>
-          <w:sz w:val="22"/>
-          <w:szCs w:val="22"/>
-          <w:u w:val="single"/>
-          <w:shd w:val="clear" w:color="auto" w:fill="C0C0C0"/>
-        </w:rPr>
-        <w:t> </w:t>
-      </w:r>
-      <w:r>
-        <w:rPr>
-          <w:rFonts w:ascii="Arial" w:hAnsi="Arial" w:cs="Arial"/>
-          <w:noProof/>
-          <w:sz w:val="22"/>
-          <w:szCs w:val="22"/>
-          <w:u w:val="single"/>
-          <w:shd w:val="clear" w:color="auto" w:fill="C0C0C0"/>
-        </w:rPr>
-        <w:t> </w:t>
-      </w:r>
-      <w:r>
-        <w:rPr>
-          <w:rFonts w:ascii="Arial" w:hAnsi="Arial" w:cs="Arial"/>
-          <w:sz w:val="22"/>
-          <w:szCs w:val="22"/>
-          <w:u w:val="single"/>
+          <w:shd w:val="clear" w:color="auto" w:fill="C0C0C0"/>
+        </w:rPr>
+        <w:t> </w:t>
+      </w:r>
+      <w:r>
+        <w:rPr>
+          <w:rFonts w:ascii="Arial" w:hAnsi="Arial" w:cs="Arial"/>
+          <w:noProof/>
+          <w:sz w:val="22"/>
+          <w:szCs w:val="22"/>
+          <w:shd w:val="clear" w:color="auto" w:fill="C0C0C0"/>
+        </w:rPr>
+        <w:t> </w:t>
+      </w:r>
+      <w:r>
+        <w:rPr>
+          <w:rFonts w:ascii="Arial" w:hAnsi="Arial" w:cs="Arial"/>
+          <w:noProof/>
+          <w:sz w:val="22"/>
+          <w:szCs w:val="22"/>
+          <w:shd w:val="clear" w:color="auto" w:fill="C0C0C0"/>
+        </w:rPr>
+        <w:t> </w:t>
+      </w:r>
+      <w:r>
+        <w:rPr>
+          <w:rFonts w:ascii="Arial" w:hAnsi="Arial" w:cs="Arial"/>
+          <w:noProof/>
+          <w:sz w:val="22"/>
+          <w:szCs w:val="22"/>
+          <w:shd w:val="clear" w:color="auto" w:fill="C0C0C0"/>
+        </w:rPr>
+        <w:t> </w:t>
+      </w:r>
+      <w:r>
+        <w:rPr>
+          <w:rFonts w:ascii="Arial" w:hAnsi="Arial" w:cs="Arial"/>
+          <w:noProof/>
+          <w:sz w:val="22"/>
+          <w:szCs w:val="22"/>
+          <w:shd w:val="clear" w:color="auto" w:fill="C0C0C0"/>
+        </w:rPr>
+        <w:t> </w:t>
+      </w:r>
+      <w:r>
+        <w:rPr>
+          <w:rFonts w:ascii="Arial" w:hAnsi="Arial" w:cs="Arial"/>
+          <w:sz w:val="22"/>
+          <w:szCs w:val="22"/>
           <w:shd w:val="clear" w:color="auto" w:fill="C0C0C0"/>
         </w:rPr>
         <w:fldChar w:fldCharType="end"/>
       </w:r>
-      <w:bookmarkEnd w:id="11"/>
-      <w:r>
-        <w:rPr>
-          <w:rFonts w:ascii="Arial" w:hAnsi="Arial" w:cs="Arial"/>
-          <w:sz w:val="22"/>
-          <w:szCs w:val="22"/>
-        </w:rPr>
-        <w:t>Years as manager:</w:t>
-      </w:r>
-      <w:r>
-        <w:rPr>
-          <w:rFonts w:ascii="Arial" w:hAnsi="Arial" w:cs="Arial"/>
-          <w:sz w:val="22"/>
-          <w:szCs w:val="22"/>
-          <w:u w:val="single"/>
+      <w:bookmarkEnd w:id="9"/>
+      <w:r>
+        <w:rPr>
+          <w:rFonts w:ascii="Arial" w:hAnsi="Arial" w:cs="Arial"/>
+          <w:sz w:val="22"/>
+          <w:szCs w:val="22"/>
+        </w:rPr>
+        <w:t xml:space="preserve"> Y</w:t>
+      </w:r>
+      <w:r>
+        <w:rPr>
+          <w:rFonts w:ascii="Arial" w:hAnsi="Arial" w:cs="Arial"/>
+          <w:sz w:val="22"/>
+          <w:szCs w:val="22"/>
+        </w:rPr>
+        <w:t>ears as manager:</w:t>
+      </w:r>
+      <w:r>
+        <w:rPr>
+          <w:rFonts w:ascii="Arial" w:hAnsi="Arial" w:cs="Arial"/>
+          <w:sz w:val="22"/>
+          <w:szCs w:val="22"/>
+        </w:rPr>
+        <w:t xml:space="preserve"> </w:t>
+      </w:r>
+      <w:r>
+        <w:rPr>
+          <w:rFonts w:ascii="Arial" w:hAnsi="Arial" w:cs="Arial"/>
+          <w:sz w:val="22"/>
+          <w:szCs w:val="22"/>
           <w:shd w:val="clear" w:color="auto" w:fill="C0C0C0"/>
         </w:rPr>
         <w:fldChar w:fldCharType="begin">
@@ -1788,13 +1863,12 @@
           </w:ffData>
         </w:fldChar>
       </w:r>
-      <w:bookmarkStart w:id="12" w:name="Text12"/>
-      <w:r>
-        <w:rPr>
-          <w:rFonts w:ascii="Arial" w:hAnsi="Arial" w:cs="Arial"/>
-          <w:sz w:val="22"/>
-          <w:szCs w:val="22"/>
-          <w:u w:val="single"/>
+      <w:bookmarkStart w:id="10" w:name="Text12"/>
+      <w:r>
+        <w:rPr>
+          <w:rFonts w:ascii="Arial" w:hAnsi="Arial" w:cs="Arial"/>
+          <w:sz w:val="22"/>
+          <w:szCs w:val="22"/>
           <w:shd w:val="clear" w:color="auto" w:fill="C0C0C0"/>
         </w:rPr>
         <w:instrText xml:space="preserve"> FORMTEXT </w:instrText>
@@ -1804,16 +1878,14 @@
           <w:rFonts w:ascii="Arial" w:hAnsi="Arial" w:cs="Arial"/>
           <w:sz w:val="22"/>
           <w:szCs w:val="22"/>
-          <w:u w:val="single"/>
-          <w:shd w:val="clear" w:color="auto" w:fill="C0C0C0"/>
-        </w:rPr>
-      </w:r>
-      <w:r>
-        <w:rPr>
-          <w:rFonts w:ascii="Arial" w:hAnsi="Arial" w:cs="Arial"/>
-          <w:sz w:val="22"/>
-          <w:szCs w:val="22"/>
-          <w:u w:val="single"/>
+          <w:shd w:val="clear" w:color="auto" w:fill="C0C0C0"/>
+        </w:rPr>
+      </w:r>
+      <w:r>
+        <w:rPr>
+          <w:rFonts w:ascii="Arial" w:hAnsi="Arial" w:cs="Arial"/>
+          <w:sz w:val="22"/>
+          <w:szCs w:val="22"/>
           <w:shd w:val="clear" w:color="auto" w:fill="C0C0C0"/>
         </w:rPr>
         <w:fldChar w:fldCharType="separate"/>
@@ -1824,73 +1896,75 @@
           <w:noProof/>
           <w:sz w:val="22"/>
           <w:szCs w:val="22"/>
-          <w:u w:val="single"/>
-          <w:shd w:val="clear" w:color="auto" w:fill="C0C0C0"/>
-        </w:rPr>
-        <w:t> </w:t>
-      </w:r>
-      <w:r>
-        <w:rPr>
-          <w:rFonts w:ascii="Arial" w:hAnsi="Arial" w:cs="Arial"/>
-          <w:noProof/>
-          <w:sz w:val="22"/>
-          <w:szCs w:val="22"/>
-          <w:u w:val="single"/>
-          <w:shd w:val="clear" w:color="auto" w:fill="C0C0C0"/>
-        </w:rPr>
-        <w:t> </w:t>
-      </w:r>
-      <w:r>
-        <w:rPr>
-          <w:rFonts w:ascii="Arial" w:hAnsi="Arial" w:cs="Arial"/>
-          <w:noProof/>
-          <w:sz w:val="22"/>
-          <w:szCs w:val="22"/>
-          <w:u w:val="single"/>
-          <w:shd w:val="clear" w:color="auto" w:fill="C0C0C0"/>
-        </w:rPr>
-        <w:t> </w:t>
-      </w:r>
-      <w:r>
-        <w:rPr>
-          <w:rFonts w:ascii="Arial" w:hAnsi="Arial" w:cs="Arial"/>
-          <w:noProof/>
-          <w:sz w:val="22"/>
-          <w:szCs w:val="22"/>
-          <w:u w:val="single"/>
-          <w:shd w:val="clear" w:color="auto" w:fill="C0C0C0"/>
-        </w:rPr>
-        <w:t> </w:t>
-      </w:r>
-      <w:r>
-        <w:rPr>
-          <w:rFonts w:ascii="Arial" w:hAnsi="Arial" w:cs="Arial"/>
-          <w:noProof/>
-          <w:sz w:val="22"/>
-          <w:szCs w:val="22"/>
-          <w:u w:val="single"/>
-          <w:shd w:val="clear" w:color="auto" w:fill="C0C0C0"/>
-        </w:rPr>
-        <w:t> </w:t>
-      </w:r>
-      <w:r>
-        <w:rPr>
-          <w:rFonts w:ascii="Arial" w:hAnsi="Arial" w:cs="Arial"/>
-          <w:sz w:val="22"/>
-          <w:szCs w:val="22"/>
-          <w:u w:val="single"/>
+          <w:shd w:val="clear" w:color="auto" w:fill="C0C0C0"/>
+        </w:rPr>
+        <w:t> </w:t>
+      </w:r>
+      <w:r>
+        <w:rPr>
+          <w:rFonts w:ascii="Arial" w:hAnsi="Arial" w:cs="Arial"/>
+          <w:noProof/>
+          <w:sz w:val="22"/>
+          <w:szCs w:val="22"/>
+          <w:shd w:val="clear" w:color="auto" w:fill="C0C0C0"/>
+        </w:rPr>
+        <w:t> </w:t>
+      </w:r>
+      <w:r>
+        <w:rPr>
+          <w:rFonts w:ascii="Arial" w:hAnsi="Arial" w:cs="Arial"/>
+          <w:noProof/>
+          <w:sz w:val="22"/>
+          <w:szCs w:val="22"/>
+          <w:shd w:val="clear" w:color="auto" w:fill="C0C0C0"/>
+        </w:rPr>
+        <w:t> </w:t>
+      </w:r>
+      <w:r>
+        <w:rPr>
+          <w:rFonts w:ascii="Arial" w:hAnsi="Arial" w:cs="Arial"/>
+          <w:noProof/>
+          <w:sz w:val="22"/>
+          <w:szCs w:val="22"/>
+          <w:shd w:val="clear" w:color="auto" w:fill="C0C0C0"/>
+        </w:rPr>
+        <w:t> </w:t>
+      </w:r>
+      <w:r>
+        <w:rPr>
+          <w:rFonts w:ascii="Arial" w:hAnsi="Arial" w:cs="Arial"/>
+          <w:noProof/>
+          <w:sz w:val="22"/>
+          <w:szCs w:val="22"/>
+          <w:shd w:val="clear" w:color="auto" w:fill="C0C0C0"/>
+        </w:rPr>
+        <w:t> </w:t>
+      </w:r>
+      <w:r>
+        <w:rPr>
+          <w:rFonts w:ascii="Arial" w:hAnsi="Arial" w:cs="Arial"/>
+          <w:sz w:val="22"/>
+          <w:szCs w:val="22"/>
           <w:shd w:val="clear" w:color="auto" w:fill="C0C0C0"/>
         </w:rPr>
         <w:fldChar w:fldCharType="end"/>
       </w:r>
-      <w:bookmarkEnd w:id="12"/>
-      <w:r>
-        <w:rPr>
-          <w:rFonts w:ascii="Arial" w:hAnsi="Arial" w:cs="Arial"/>
-          <w:sz w:val="22"/>
-          <w:szCs w:val="22"/>
-        </w:rPr>
-        <w:t>Years as member of the SES</w:t>
+      <w:bookmarkEnd w:id="10"/>
+      <w:r>
+        <w:rPr>
+          <w:rFonts w:ascii="Arial" w:hAnsi="Arial" w:cs="Arial"/>
+          <w:sz w:val="22"/>
+          <w:szCs w:val="22"/>
+        </w:rPr>
+        <w:t xml:space="preserve"> Y</w:t>
+      </w:r>
+      <w:r>
+        <w:rPr>
+          <w:rFonts w:ascii="Arial" w:hAnsi="Arial" w:cs="Arial"/>
+          <w:sz w:val="22"/>
+          <w:szCs w:val="22"/>
+        </w:rPr>
+        <w:t>ears as member of the SES</w:t>
       </w:r>
       <w:r>
         <w:rPr>
@@ -1905,7 +1979,14 @@
           <w:rFonts w:ascii="Arial" w:hAnsi="Arial" w:cs="Arial"/>
           <w:sz w:val="22"/>
           <w:szCs w:val="22"/>
-          <w:u w:val="single"/>
+        </w:rPr>
+        <w:t xml:space="preserve"> </w:t>
+      </w:r>
+      <w:r>
+        <w:rPr>
+          <w:rFonts w:ascii="Arial" w:hAnsi="Arial" w:cs="Arial"/>
+          <w:sz w:val="22"/>
+          <w:szCs w:val="22"/>
           <w:shd w:val="clear" w:color="auto" w:fill="C0C0C0"/>
         </w:rPr>
         <w:fldChar w:fldCharType="begin">
@@ -1917,13 +1998,12 @@
           </w:ffData>
         </w:fldChar>
       </w:r>
-      <w:bookmarkStart w:id="13" w:name="Text13"/>
-      <w:r>
-        <w:rPr>
-          <w:rFonts w:ascii="Arial" w:hAnsi="Arial" w:cs="Arial"/>
-          <w:sz w:val="22"/>
-          <w:szCs w:val="22"/>
-          <w:u w:val="single"/>
+      <w:bookmarkStart w:id="11" w:name="Text13"/>
+      <w:r>
+        <w:rPr>
+          <w:rFonts w:ascii="Arial" w:hAnsi="Arial" w:cs="Arial"/>
+          <w:sz w:val="22"/>
+          <w:szCs w:val="22"/>
           <w:shd w:val="clear" w:color="auto" w:fill="C0C0C0"/>
         </w:rPr>
         <w:instrText xml:space="preserve"> FORMTEXT </w:instrText>
@@ -1933,16 +2013,14 @@
           <w:rFonts w:ascii="Arial" w:hAnsi="Arial" w:cs="Arial"/>
           <w:sz w:val="22"/>
           <w:szCs w:val="22"/>
-          <w:u w:val="single"/>
-          <w:shd w:val="clear" w:color="auto" w:fill="C0C0C0"/>
-        </w:rPr>
-      </w:r>
-      <w:r>
-        <w:rPr>
-          <w:rFonts w:ascii="Arial" w:hAnsi="Arial" w:cs="Arial"/>
-          <w:sz w:val="22"/>
-          <w:szCs w:val="22"/>
-          <w:u w:val="single"/>
+          <w:shd w:val="clear" w:color="auto" w:fill="C0C0C0"/>
+        </w:rPr>
+      </w:r>
+      <w:r>
+        <w:rPr>
+          <w:rFonts w:ascii="Arial" w:hAnsi="Arial" w:cs="Arial"/>
+          <w:sz w:val="22"/>
+          <w:szCs w:val="22"/>
           <w:shd w:val="clear" w:color="auto" w:fill="C0C0C0"/>
         </w:rPr>
         <w:fldChar w:fldCharType="separate"/>
@@ -1953,66 +2031,60 @@
           <w:noProof/>
           <w:sz w:val="22"/>
           <w:szCs w:val="22"/>
-          <w:u w:val="single"/>
-          <w:shd w:val="clear" w:color="auto" w:fill="C0C0C0"/>
-        </w:rPr>
-        <w:t> </w:t>
-      </w:r>
-      <w:r>
-        <w:rPr>
-          <w:rFonts w:ascii="Arial" w:hAnsi="Arial" w:cs="Arial"/>
-          <w:noProof/>
-          <w:sz w:val="22"/>
-          <w:szCs w:val="22"/>
-          <w:u w:val="single"/>
-          <w:shd w:val="clear" w:color="auto" w:fill="C0C0C0"/>
-        </w:rPr>
-        <w:t> </w:t>
-      </w:r>
-      <w:r>
-        <w:rPr>
-          <w:rFonts w:ascii="Arial" w:hAnsi="Arial" w:cs="Arial"/>
-          <w:noProof/>
-          <w:sz w:val="22"/>
-          <w:szCs w:val="22"/>
-          <w:u w:val="single"/>
-          <w:shd w:val="clear" w:color="auto" w:fill="C0C0C0"/>
-        </w:rPr>
-        <w:t> </w:t>
-      </w:r>
-      <w:r>
-        <w:rPr>
-          <w:rFonts w:ascii="Arial" w:hAnsi="Arial" w:cs="Arial"/>
-          <w:noProof/>
-          <w:sz w:val="22"/>
-          <w:szCs w:val="22"/>
-          <w:u w:val="single"/>
-          <w:shd w:val="clear" w:color="auto" w:fill="C0C0C0"/>
-        </w:rPr>
-        <w:t> </w:t>
-      </w:r>
-      <w:r>
-        <w:rPr>
-          <w:rFonts w:ascii="Arial" w:hAnsi="Arial" w:cs="Arial"/>
-          <w:noProof/>
-          <w:sz w:val="22"/>
-          <w:szCs w:val="22"/>
-          <w:u w:val="single"/>
-          <w:shd w:val="clear" w:color="auto" w:fill="C0C0C0"/>
-        </w:rPr>
-        <w:t> </w:t>
-      </w:r>
-      <w:r>
-        <w:rPr>
-          <w:rFonts w:ascii="Arial" w:hAnsi="Arial" w:cs="Arial"/>
-          <w:sz w:val="22"/>
-          <w:szCs w:val="22"/>
-          <w:u w:val="single"/>
+          <w:shd w:val="clear" w:color="auto" w:fill="C0C0C0"/>
+        </w:rPr>
+        <w:t> </w:t>
+      </w:r>
+      <w:r>
+        <w:rPr>
+          <w:rFonts w:ascii="Arial" w:hAnsi="Arial" w:cs="Arial"/>
+          <w:noProof/>
+          <w:sz w:val="22"/>
+          <w:szCs w:val="22"/>
+          <w:shd w:val="clear" w:color="auto" w:fill="C0C0C0"/>
+        </w:rPr>
+        <w:t> </w:t>
+      </w:r>
+      <w:r>
+        <w:rPr>
+          <w:rFonts w:ascii="Arial" w:hAnsi="Arial" w:cs="Arial"/>
+          <w:noProof/>
+          <w:sz w:val="22"/>
+          <w:szCs w:val="22"/>
+          <w:shd w:val="clear" w:color="auto" w:fill="C0C0C0"/>
+        </w:rPr>
+        <w:t> </w:t>
+      </w:r>
+      <w:r>
+        <w:rPr>
+          <w:rFonts w:ascii="Arial" w:hAnsi="Arial" w:cs="Arial"/>
+          <w:noProof/>
+          <w:sz w:val="22"/>
+          <w:szCs w:val="22"/>
+          <w:shd w:val="clear" w:color="auto" w:fill="C0C0C0"/>
+        </w:rPr>
+        <w:t> </w:t>
+      </w:r>
+      <w:r>
+        <w:rPr>
+          <w:rFonts w:ascii="Arial" w:hAnsi="Arial" w:cs="Arial"/>
+          <w:noProof/>
+          <w:sz w:val="22"/>
+          <w:szCs w:val="22"/>
+          <w:shd w:val="clear" w:color="auto" w:fill="C0C0C0"/>
+        </w:rPr>
+        <w:t> </w:t>
+      </w:r>
+      <w:r>
+        <w:rPr>
+          <w:rFonts w:ascii="Arial" w:hAnsi="Arial" w:cs="Arial"/>
+          <w:sz w:val="22"/>
+          <w:szCs w:val="22"/>
           <w:shd w:val="clear" w:color="auto" w:fill="C0C0C0"/>
         </w:rPr>
         <w:fldChar w:fldCharType="end"/>
       </w:r>
-      <w:bookmarkEnd w:id="13"/>
+      <w:bookmarkEnd w:id="11"/>
       <w:r>
         <w:rPr>
           <w:rFonts w:ascii="Arial" w:hAnsi="Arial" w:cs="Arial"/>
@@ -2081,8 +2153,119 @@
           <w:sz w:val="22"/>
           <w:szCs w:val="22"/>
         </w:rPr>
-        <w:t xml:space="preserve">What occupations do you currently supervise or have you supervised in the past? </w:t>
-      </w:r>
+        <w:t>What occupations do you currently supervise or have you supervised in the past?</w:t>
+      </w:r>
+      <w:r>
+        <w:rPr>
+          <w:rFonts w:ascii="Arial" w:hAnsi="Arial" w:cs="Arial"/>
+          <w:sz w:val="22"/>
+          <w:szCs w:val="22"/>
+        </w:rPr>
+        <w:t xml:space="preserve"> </w:t>
+      </w:r>
+      <w:r>
+        <w:rPr>
+          <w:rFonts w:ascii="Arial" w:hAnsi="Arial" w:cs="Arial"/>
+          <w:sz w:val="22"/>
+          <w:szCs w:val="22"/>
+          <w:shd w:val="clear" w:color="auto" w:fill="C0C0C0"/>
+        </w:rPr>
+        <w:fldChar w:fldCharType="begin">
+          <w:ffData>
+            <w:name w:val="Text14"/>
+            <w:enabled/>
+            <w:calcOnExit w:val="0"/>
+            <w:textInput/>
+          </w:ffData>
+        </w:fldChar>
+      </w:r>
+      <w:bookmarkStart w:id="12" w:name="Text14"/>
+      <w:r>
+        <w:rPr>
+          <w:rFonts w:ascii="Arial" w:hAnsi="Arial" w:cs="Arial"/>
+          <w:sz w:val="22"/>
+          <w:szCs w:val="22"/>
+          <w:shd w:val="clear" w:color="auto" w:fill="C0C0C0"/>
+        </w:rPr>
+        <w:instrText xml:space="preserve"> FORMTEXT </w:instrText>
+      </w:r>
+      <w:r>
+        <w:rPr>
+          <w:rFonts w:ascii="Arial" w:hAnsi="Arial" w:cs="Arial"/>
+          <w:sz w:val="22"/>
+          <w:szCs w:val="22"/>
+          <w:shd w:val="clear" w:color="auto" w:fill="C0C0C0"/>
+        </w:rPr>
+      </w:r>
+      <w:r>
+        <w:rPr>
+          <w:rFonts w:ascii="Arial" w:hAnsi="Arial" w:cs="Arial"/>
+          <w:sz w:val="22"/>
+          <w:szCs w:val="22"/>
+          <w:shd w:val="clear" w:color="auto" w:fill="C0C0C0"/>
+        </w:rPr>
+        <w:fldChar w:fldCharType="separate"/>
+      </w:r>
+      <w:r>
+        <w:rPr>
+          <w:rFonts w:ascii="Arial" w:hAnsi="Arial" w:cs="Arial"/>
+          <w:noProof/>
+          <w:sz w:val="22"/>
+          <w:szCs w:val="22"/>
+          <w:shd w:val="clear" w:color="auto" w:fill="C0C0C0"/>
+        </w:rPr>
+        <w:t> </w:t>
+      </w:r>
+      <w:r>
+        <w:rPr>
+          <w:rFonts w:ascii="Arial" w:hAnsi="Arial" w:cs="Arial"/>
+          <w:noProof/>
+          <w:sz w:val="22"/>
+          <w:szCs w:val="22"/>
+          <w:shd w:val="clear" w:color="auto" w:fill="C0C0C0"/>
+        </w:rPr>
+        <w:t> </w:t>
+      </w:r>
+      <w:r>
+        <w:rPr>
+          <w:rFonts w:ascii="Arial" w:hAnsi="Arial" w:cs="Arial"/>
+          <w:noProof/>
+          <w:sz w:val="22"/>
+          <w:szCs w:val="22"/>
+          <w:shd w:val="clear" w:color="auto" w:fill="C0C0C0"/>
+        </w:rPr>
+        <w:t> </w:t>
+      </w:r>
+      <w:r>
+        <w:rPr>
+          <w:rFonts w:ascii="Arial" w:hAnsi="Arial" w:cs="Arial"/>
+          <w:noProof/>
+          <w:sz w:val="22"/>
+          <w:szCs w:val="22"/>
+          <w:shd w:val="clear" w:color="auto" w:fill="C0C0C0"/>
+        </w:rPr>
+        <w:t> </w:t>
+      </w:r>
+      <w:r>
+        <w:rPr>
+          <w:rFonts w:ascii="Arial" w:hAnsi="Arial" w:cs="Arial"/>
+          <w:noProof/>
+          <w:sz w:val="22"/>
+          <w:szCs w:val="22"/>
+          <w:shd w:val="clear" w:color="auto" w:fill="C0C0C0"/>
+        </w:rPr>
+        <w:t> </w:t>
+      </w:r>
+      <w:r>
+        <w:rPr>
+          <w:rFonts w:ascii="Arial" w:hAnsi="Arial" w:cs="Arial"/>
+          <w:sz w:val="22"/>
+          <w:szCs w:val="22"/>
+          <w:shd w:val="clear" w:color="auto" w:fill="C0C0C0"/>
+        </w:rPr>
+        <w:fldChar w:fldCharType="end"/>
+      </w:r>
+      <w:bookmarkEnd w:id="12"/>
     </w:p>
     <w:p>
       <w:pPr>
@@ -2106,8 +2289,7 @@
         </w:tabs>
         <w:rPr>
           <w:rFonts w:ascii="Arial" w:hAnsi="Arial" w:cs="Arial"/>
-          <w:sz w:val="22"/>
-          <w:szCs w:val="22"/>
+          <w:u w:val="single"/>
         </w:rPr>
       </w:pPr>
     </w:p>
@@ -2133,117 +2315,60 @@
         </w:tabs>
         <w:rPr>
           <w:rFonts w:ascii="Arial" w:hAnsi="Arial" w:cs="Arial"/>
-          <w:sz w:val="22"/>
-          <w:szCs w:val="22"/>
-        </w:rPr>
-      </w:pPr>
-      <w:r>
-        <w:rPr>
-          <w:rFonts w:ascii="Arial" w:hAnsi="Arial" w:cs="Arial"/>
-          <w:sz w:val="22"/>
-          <w:szCs w:val="22"/>
-          <w:shd w:val="clear" w:color="auto" w:fill="C0C0C0"/>
-        </w:rPr>
-        <w:fldChar w:fldCharType="begin">
-          <w:ffData>
-            <w:name w:val="Text14"/>
-            <w:enabled/>
-            <w:calcOnExit w:val="0"/>
-            <w:textInput/>
-          </w:ffData>
-        </w:fldChar>
-      </w:r>
-      <w:bookmarkStart w:id="14" w:name="Text14"/>
-      <w:r>
-        <w:rPr>
-          <w:rFonts w:ascii="Arial" w:hAnsi="Arial" w:cs="Arial"/>
-          <w:sz w:val="22"/>
-          <w:szCs w:val="22"/>
-          <w:shd w:val="clear" w:color="auto" w:fill="C0C0C0"/>
-        </w:rPr>
-        <w:instrText xml:space="preserve"> FORMTEXT </w:instrText>
-      </w:r>
-      <w:r>
-        <w:rPr>
-          <w:rFonts w:ascii="Arial" w:hAnsi="Arial" w:cs="Arial"/>
-          <w:sz w:val="22"/>
-          <w:szCs w:val="22"/>
-          <w:shd w:val="clear" w:color="auto" w:fill="C0C0C0"/>
-        </w:rPr>
-      </w:r>
-      <w:r>
-        <w:rPr>
-          <w:rFonts w:ascii="Arial" w:hAnsi="Arial" w:cs="Arial"/>
-          <w:sz w:val="22"/>
-          <w:szCs w:val="22"/>
-          <w:shd w:val="clear" w:color="auto" w:fill="C0C0C0"/>
-        </w:rPr>
-        <w:fldChar w:fldCharType="separate"/>
-      </w:r>
-      <w:r>
-        <w:rPr>
-          <w:rFonts w:ascii="Arial" w:hAnsi="Arial" w:cs="Arial"/>
-          <w:noProof/>
-          <w:sz w:val="22"/>
-          <w:szCs w:val="22"/>
-          <w:shd w:val="clear" w:color="auto" w:fill="C0C0C0"/>
-        </w:rPr>
-        <w:t> </w:t>
-      </w:r>
-      <w:r>
-        <w:rPr>
-          <w:rFonts w:ascii="Arial" w:hAnsi="Arial" w:cs="Arial"/>
-          <w:noProof/>
-          <w:sz w:val="22"/>
-          <w:szCs w:val="22"/>
-          <w:shd w:val="clear" w:color="auto" w:fill="C0C0C0"/>
-        </w:rPr>
-        <w:t> </w:t>
-      </w:r>
-      <w:r>
-        <w:rPr>
-          <w:rFonts w:ascii="Arial" w:hAnsi="Arial" w:cs="Arial"/>
-          <w:noProof/>
-          <w:sz w:val="22"/>
-          <w:szCs w:val="22"/>
-          <w:shd w:val="clear" w:color="auto" w:fill="C0C0C0"/>
-        </w:rPr>
-        <w:t> </w:t>
-      </w:r>
-      <w:r>
-        <w:rPr>
-          <w:rFonts w:ascii="Arial" w:hAnsi="Arial" w:cs="Arial"/>
-          <w:noProof/>
-          <w:sz w:val="22"/>
-          <w:szCs w:val="22"/>
-          <w:shd w:val="clear" w:color="auto" w:fill="C0C0C0"/>
-        </w:rPr>
-        <w:t> </w:t>
-      </w:r>
-      <w:r>
-        <w:rPr>
-          <w:rFonts w:ascii="Arial" w:hAnsi="Arial" w:cs="Arial"/>
-          <w:noProof/>
-          <w:sz w:val="22"/>
-          <w:szCs w:val="22"/>
-          <w:shd w:val="clear" w:color="auto" w:fill="C0C0C0"/>
-        </w:rPr>
-        <w:t> </w:t>
-      </w:r>
-      <w:r>
-        <w:rPr>
-          <w:rFonts w:ascii="Arial" w:hAnsi="Arial" w:cs="Arial"/>
-          <w:sz w:val="22"/>
-          <w:szCs w:val="22"/>
-          <w:shd w:val="clear" w:color="auto" w:fill="C0C0C0"/>
-        </w:rPr>
-        <w:fldChar w:fldCharType="end"/>
-      </w:r>
-      <w:bookmarkEnd w:id="14"/>
+        </w:rPr>
+      </w:pPr>
+      <w:r>
+        <w:rPr>
+          <w:rFonts w:ascii="Arial" w:hAnsi="Arial" w:cs="Arial"/>
+          <w:u w:val="single"/>
+        </w:rPr>
+        <w:t>Education</w:t>
+      </w:r>
+      <w:r>
+        <w:rPr>
+          <w:rFonts w:ascii="Arial" w:hAnsi="Arial" w:cs="Arial"/>
+        </w:rPr>
+        <w:t xml:space="preserve"> </w:t>
+      </w:r>
+      <w:r>
+        <w:rPr>
+          <w:rFonts w:ascii="Arial" w:hAnsi="Arial" w:cs="Arial"/>
+        </w:rPr>
+        <w:t xml:space="preserve">- </w:t>
+      </w:r>
+      <w:r>
+        <w:rPr>
+          <w:rFonts w:ascii="Arial" w:hAnsi="Arial" w:cs="Arial"/>
+        </w:rPr>
+        <w:t>What is your highest level o</w:t>
+      </w:r>
+      <w:r>
+        <w:rPr>
+          <w:rFonts w:ascii="Arial" w:hAnsi="Arial" w:cs="Arial"/>
+        </w:rPr>
+        <w:t xml:space="preserve">f education (please </w:t>
+      </w:r>
+      <w:r>
+        <w:rPr>
+          <w:rFonts w:ascii="Arial" w:hAnsi="Arial" w:cs="Arial"/>
+        </w:rPr>
+        <w:t>check</w:t>
+      </w:r>
+      <w:r>
+        <w:rPr>
+          <w:rFonts w:ascii="Arial" w:hAnsi="Arial" w:cs="Arial"/>
+        </w:rPr>
+        <w:t xml:space="preserve"> one)</w:t>
+      </w:r>
+      <w:r>
+        <w:rPr>
+          <w:rFonts w:ascii="Arial" w:hAnsi="Arial" w:cs="Arial"/>
+        </w:rPr>
+        <w:t>:</w:t>
+      </w:r>
     </w:p>
     <w:p>
       <w:pPr>
-        <w:widowControl/>
         <w:tabs>
           <w:tab w:val="left" w:pos="0"/>
           <w:tab w:val="left" w:pos="720"/>
@@ -2263,13 +2388,64 @@
         </w:tabs>
         <w:rPr>
           <w:rFonts w:ascii="Arial" w:hAnsi="Arial" w:cs="Arial"/>
-          <w:u w:val="single"/>
-        </w:rPr>
-      </w:pPr>
+        </w:rPr>
+      </w:pPr>
+      <w:r>
+        <w:rPr>
+          <w:rFonts w:ascii="Arial" w:hAnsi="Arial" w:cs="Arial"/>
+        </w:rPr>
+        <w:fldChar w:fldCharType="begin">
+          <w:ffData>
+            <w:name w:val="Check1"/>
+            <w:enabled/>
+            <w:calcOnExit w:val="0"/>
+            <w:checkBox>
+              <w:sizeAuto/>
+              <w:default w:val="0"/>
+            </w:checkBox>
+          </w:ffData>
+        </w:fldChar>
+      </w:r>
+      <w:bookmarkStart w:id="13" w:name="Check1"/>
+      <w:r>
+        <w:rPr>
+          <w:rFonts w:ascii="Arial" w:hAnsi="Arial" w:cs="Arial"/>
+        </w:rPr>
+        <w:instrText xml:space="preserve"> FORMCHECKBOX </w:instrText>
+      </w:r>
+      <w:r>
+        <w:rPr>
+          <w:rFonts w:ascii="Arial" w:hAnsi="Arial" w:cs="Arial"/>
+        </w:rPr>
+      </w:r>
+      <w:r>
+        <w:rPr>
+          <w:rFonts w:ascii="Arial" w:hAnsi="Arial" w:cs="Arial"/>
+        </w:rPr>
+        <w:fldChar w:fldCharType="separate"/>
+      </w:r>
+      <w:r>
+        <w:rPr>
+          <w:rFonts w:ascii="Arial" w:hAnsi="Arial" w:cs="Arial"/>
+        </w:rPr>
+        <w:fldChar w:fldCharType="end"/>
+      </w:r>
+      <w:bookmarkEnd w:id="13"/>
+      <w:r>
+        <w:rPr>
+          <w:rFonts w:ascii="Arial" w:hAnsi="Arial" w:cs="Arial"/>
+        </w:rPr>
+        <w:t xml:space="preserve"> </w:t>
+      </w:r>
+      <w:r>
+        <w:rPr>
+          <w:rFonts w:ascii="Arial" w:hAnsi="Arial" w:cs="Arial"/>
+        </w:rPr>
+        <w:t>High school graduate or GED</w:t>
+      </w:r>
     </w:p>
     <w:p>
       <w:pPr>
-        <w:widowControl/>
         <w:tabs>
           <w:tab w:val="left" w:pos="0"/>
           <w:tab w:val="left" w:pos="720"/>
@@ -2294,146 +2470,6 @@
       <w:r>
         <w:rPr>
           <w:rFonts w:ascii="Arial" w:hAnsi="Arial" w:cs="Arial"/>
-          <w:u w:val="single"/>
-        </w:rPr>
-        <w:t>Education.</w:t>
-      </w:r>
-      <w:r>
-        <w:rPr>
-          <w:rFonts w:ascii="Arial" w:hAnsi="Arial" w:cs="Arial"/>
-        </w:rPr>
-        <w:t xml:space="preserve">  What is your highest level o</w:t>
-      </w:r>
-      <w:r>
-        <w:rPr>
-          <w:rFonts w:ascii="Arial" w:hAnsi="Arial" w:cs="Arial"/>
-        </w:rPr>
-        <w:t xml:space="preserve">f education (please </w:t>
-      </w:r>
-      <w:r>
-        <w:rPr>
-          <w:rFonts w:ascii="Arial" w:hAnsi="Arial" w:cs="Arial"/>
-        </w:rPr>
-        <w:t>check</w:t>
-      </w:r>
-      <w:r>
-        <w:rPr>
-          <w:rFonts w:ascii="Arial" w:hAnsi="Arial" w:cs="Arial"/>
-        </w:rPr>
-        <w:t xml:space="preserve"> </w:t>
-      </w:r>
-      <w:proofErr w:type="gramStart"/>
-      <w:r>
-        <w:rPr>
-          <w:rFonts w:ascii="Arial" w:hAnsi="Arial" w:cs="Arial"/>
-        </w:rPr>
-        <w:t>one)</w:t>
-      </w:r>
-      <w:r>
-        <w:rPr>
-          <w:rFonts w:ascii="Arial" w:hAnsi="Arial" w:cs="Arial"/>
-        </w:rPr>
-        <w:t>:</w:t>
-      </w:r>
-      <w:proofErr w:type="gramEnd"/>
-    </w:p>
-    <w:p>
-      <w:pPr>
-        <w:tabs>
-          <w:tab w:val="left" w:pos="0"/>
-          <w:tab w:val="left" w:pos="720"/>
-          <w:tab w:val="left" w:pos="1440"/>
-          <w:tab w:val="left" w:pos="2160"/>
-          <w:tab w:val="left" w:pos="2880"/>
-          <w:tab w:val="left" w:pos="3600"/>
-          <w:tab w:val="left" w:pos="4320"/>
-          <w:tab w:val="left" w:pos="5040"/>
-          <w:tab w:val="left" w:pos="5760"/>
-          <w:tab w:val="left" w:pos="6480"/>
-          <w:tab w:val="left" w:pos="7200"/>
-          <w:tab w:val="left" w:pos="7920"/>
-          <w:tab w:val="left" w:pos="8640"/>
-          <w:tab w:val="left" w:pos="9360"/>
-          <w:tab w:val="left" w:pos="10080"/>
-        </w:tabs>
-        <w:rPr>
-          <w:rFonts w:ascii="Arial" w:hAnsi="Arial" w:cs="Arial"/>
-        </w:rPr>
-      </w:pPr>
-      <w:r>
-        <w:rPr>
-          <w:rFonts w:ascii="Arial" w:hAnsi="Arial" w:cs="Arial"/>
-        </w:rPr>
-        <w:fldChar w:fldCharType="begin">
-          <w:ffData>
-            <w:name w:val="Check1"/>
-            <w:enabled/>
-            <w:calcOnExit w:val="0"/>
-            <w:checkBox>
-              <w:sizeAuto/>
-              <w:default w:val="0"/>
-            </w:checkBox>
-          </w:ffData>
-        </w:fldChar>
-      </w:r>
-      <w:bookmarkStart w:id="15" w:name="Check1"/>
-      <w:r>
-        <w:rPr>
-          <w:rFonts w:ascii="Arial" w:hAnsi="Arial" w:cs="Arial"/>
-        </w:rPr>
-        <w:instrText xml:space="preserve"> FORMCHECKBOX </w:instrText>
-      </w:r>
-      <w:r>
-        <w:rPr>
-          <w:rFonts w:ascii="Arial" w:hAnsi="Arial" w:cs="Arial"/>
-        </w:rPr>
-      </w:r>
-      <w:r>
-        <w:rPr>
-          <w:rFonts w:ascii="Arial" w:hAnsi="Arial" w:cs="Arial"/>
-        </w:rPr>
-        <w:fldChar w:fldCharType="end"/>
-      </w:r>
-      <w:bookmarkEnd w:id="15"/>
-      <w:r>
-        <w:rPr>
-          <w:rFonts w:ascii="Arial" w:hAnsi="Arial" w:cs="Arial"/>
-        </w:rPr>
-        <w:t xml:space="preserve"> </w:t>
-      </w:r>
-      <w:r>
-        <w:rPr>
-          <w:rFonts w:ascii="Arial" w:hAnsi="Arial" w:cs="Arial"/>
-        </w:rPr>
-        <w:t>High school graduate or GED</w:t>
-      </w:r>
-    </w:p>
-    <w:p>
-      <w:pPr>
-        <w:tabs>
-          <w:tab w:val="left" w:pos="0"/>
-          <w:tab w:val="left" w:pos="720"/>
-          <w:tab w:val="left" w:pos="1440"/>
-          <w:tab w:val="left" w:pos="2160"/>
-          <w:tab w:val="left" w:pos="2880"/>
-          <w:tab w:val="left" w:pos="3600"/>
-          <w:tab w:val="left" w:pos="4320"/>
-          <w:tab w:val="left" w:pos="5040"/>
-          <w:tab w:val="left" w:pos="5760"/>
-          <w:tab w:val="left" w:pos="6480"/>
-          <w:tab w:val="left" w:pos="7200"/>
-          <w:tab w:val="left" w:pos="7920"/>
-          <w:tab w:val="left" w:pos="8640"/>
-          <w:tab w:val="left" w:pos="9360"/>
-          <w:tab w:val="left" w:pos="10080"/>
-        </w:tabs>
-        <w:rPr>
-          <w:rFonts w:ascii="Arial" w:hAnsi="Arial" w:cs="Arial"/>
-        </w:rPr>
-      </w:pPr>
-      <w:r>
-        <w:rPr>
-          <w:rFonts w:ascii="Arial" w:hAnsi="Arial" w:cs="Arial"/>
         </w:rPr>
         <w:fldChar w:fldCharType="begin">
           <w:ffData>
@@ -2447,7 +2483,7 @@
           </w:ffData>
         </w:fldChar>
       </w:r>
-      <w:bookmarkStart w:id="16" w:name="Check2"/>
+      <w:bookmarkStart w:id="14" w:name="Check2"/>
       <w:r>
         <w:rPr>
           <w:rFonts w:ascii="Arial" w:hAnsi="Arial" w:cs="Arial"/>
@@ -2463,9 +2499,15 @@
         <w:rPr>
           <w:rFonts w:ascii="Arial" w:hAnsi="Arial" w:cs="Arial"/>
         </w:rPr>
+        <w:fldChar w:fldCharType="separate"/>
+      </w:r>
+      <w:r>
+        <w:rPr>
+          <w:rFonts w:ascii="Arial" w:hAnsi="Arial" w:cs="Arial"/>
+        </w:rPr>
         <w:fldChar w:fldCharType="end"/>
       </w:r>
-      <w:bookmarkEnd w:id="16"/>
+      <w:bookmarkEnd w:id="14"/>
       <w:r>
         <w:rPr>
           <w:rFonts w:ascii="Arial" w:hAnsi="Arial" w:cs="Arial"/>
@@ -2515,7 +2557,7 @@
           </w:ffData>
         </w:fldChar>
       </w:r>
-      <w:bookmarkStart w:id="17" w:name="Check3"/>
+      <w:bookmarkStart w:id="15" w:name="Check3"/>
       <w:r>
         <w:rPr>
           <w:rFonts w:ascii="Arial" w:hAnsi="Arial" w:cs="Arial"/>
@@ -2531,9 +2573,15 @@
         <w:rPr>
           <w:rFonts w:ascii="Arial" w:hAnsi="Arial" w:cs="Arial"/>
         </w:rPr>
+        <w:fldChar w:fldCharType="separate"/>
+      </w:r>
+      <w:r>
+        <w:rPr>
+          <w:rFonts w:ascii="Arial" w:hAnsi="Arial" w:cs="Arial"/>
+        </w:rPr>
         <w:fldChar w:fldCharType="end"/>
       </w:r>
-      <w:bookmarkEnd w:id="17"/>
+      <w:bookmarkEnd w:id="15"/>
       <w:r>
         <w:rPr>
           <w:rFonts w:ascii="Arial" w:hAnsi="Arial" w:cs="Arial"/>
@@ -2581,7 +2629,7 @@
           </w:ffData>
         </w:fldChar>
       </w:r>
-      <w:bookmarkStart w:id="18" w:name="Check4"/>
+      <w:bookmarkStart w:id="16" w:name="Check4"/>
       <w:r>
         <w:rPr>
           <w:rFonts w:ascii="Arial" w:hAnsi="Arial" w:cs="Arial"/>
@@ -2597,9 +2645,15 @@
         <w:rPr>
           <w:rFonts w:ascii="Arial" w:hAnsi="Arial" w:cs="Arial"/>
         </w:rPr>
+        <w:fldChar w:fldCharType="separate"/>
+      </w:r>
+      <w:r>
+        <w:rPr>
+          <w:rFonts w:ascii="Arial" w:hAnsi="Arial" w:cs="Arial"/>
+        </w:rPr>
         <w:fldChar w:fldCharType="end"/>
       </w:r>
-      <w:bookmarkEnd w:id="18"/>
+      <w:bookmarkEnd w:id="16"/>
       <w:r>
         <w:rPr>
           <w:rFonts w:ascii="Arial" w:hAnsi="Arial" w:cs="Arial"/>
@@ -2647,7 +2701,7 @@
           </w:ffData>
         </w:fldChar>
       </w:r>
-      <w:bookmarkStart w:id="19" w:name="Check5"/>
+      <w:bookmarkStart w:id="17" w:name="Check5"/>
       <w:r>
         <w:rPr>
           <w:rFonts w:ascii="Arial" w:hAnsi="Arial" w:cs="Arial"/>
@@ -2663,9 +2717,15 @@
         <w:rPr>
           <w:rFonts w:ascii="Arial" w:hAnsi="Arial" w:cs="Arial"/>
         </w:rPr>
+        <w:fldChar w:fldCharType="separate"/>
+      </w:r>
+      <w:r>
+        <w:rPr>
+          <w:rFonts w:ascii="Arial" w:hAnsi="Arial" w:cs="Arial"/>
+        </w:rPr>
         <w:fldChar w:fldCharType="end"/>
       </w:r>
-      <w:bookmarkEnd w:id="19"/>
+      <w:bookmarkEnd w:id="17"/>
       <w:r>
         <w:rPr>
           <w:rFonts w:ascii="Arial" w:hAnsi="Arial" w:cs="Arial"/>
@@ -2712,7 +2772,7 @@
           </w:ffData>
         </w:fldChar>
       </w:r>
-      <w:bookmarkStart w:id="20" w:name="Check6"/>
+      <w:bookmarkStart w:id="18" w:name="Check6"/>
       <w:r>
         <w:rPr>
           <w:rFonts w:ascii="Arial" w:hAnsi="Arial" w:cs="Arial"/>
@@ -2728,9 +2788,15 @@
         <w:rPr>
           <w:rFonts w:ascii="Arial" w:hAnsi="Arial" w:cs="Arial"/>
         </w:rPr>
+        <w:fldChar w:fldCharType="separate"/>
+      </w:r>
+      <w:r>
+        <w:rPr>
+          <w:rFonts w:ascii="Arial" w:hAnsi="Arial" w:cs="Arial"/>
+        </w:rPr>
         <w:fldChar w:fldCharType="end"/>
       </w:r>
-      <w:bookmarkEnd w:id="20"/>
+      <w:bookmarkEnd w:id="18"/>
       <w:r>
         <w:rPr>
           <w:rFonts w:ascii="Arial" w:hAnsi="Arial" w:cs="Arial"/>
@@ -2759,13 +2825,11 @@
         </w:tabs>
         <w:rPr>
           <w:rFonts w:ascii="Arial" w:hAnsi="Arial" w:cs="Arial"/>
-          <w:lang w:val="fr-FR"/>
-        </w:rPr>
-      </w:pPr>
-      <w:r>
-        <w:rPr>
-          <w:rFonts w:ascii="Arial" w:hAnsi="Arial" w:cs="Arial"/>
-          <w:lang w:val="fr-FR"/>
+        </w:rPr>
+      </w:pPr>
+      <w:r>
+        <w:rPr>
+          <w:rFonts w:ascii="Arial" w:hAnsi="Arial" w:cs="Arial"/>
         </w:rPr>
         <w:fldChar w:fldCharType="begin">
           <w:ffData>
@@ -2779,32 +2843,34 @@
           </w:ffData>
         </w:fldChar>
       </w:r>
-      <w:bookmarkStart w:id="21" w:name="Check7"/>
-      <w:r>
-        <w:rPr>
-          <w:rFonts w:ascii="Arial" w:hAnsi="Arial" w:cs="Arial"/>
-          <w:lang w:val="fr-FR"/>
+      <w:bookmarkStart w:id="19" w:name="Check7"/>
+      <w:r>
+        <w:rPr>
+          <w:rFonts w:ascii="Arial" w:hAnsi="Arial" w:cs="Arial"/>
         </w:rPr>
         <w:instrText xml:space="preserve"> FORMCHECKBOX </w:instrText>
       </w:r>
       <w:r>
         <w:rPr>
           <w:rFonts w:ascii="Arial" w:hAnsi="Arial" w:cs="Arial"/>
-          <w:lang w:val="fr-FR"/>
-        </w:rPr>
-      </w:r>
-      <w:r>
-        <w:rPr>
-          <w:rFonts w:ascii="Arial" w:hAnsi="Arial" w:cs="Arial"/>
-          <w:lang w:val="fr-FR"/>
+        </w:rPr>
+      </w:r>
+      <w:r>
+        <w:rPr>
+          <w:rFonts w:ascii="Arial" w:hAnsi="Arial" w:cs="Arial"/>
+        </w:rPr>
+        <w:fldChar w:fldCharType="separate"/>
+      </w:r>
+      <w:r>
+        <w:rPr>
+          <w:rFonts w:ascii="Arial" w:hAnsi="Arial" w:cs="Arial"/>
         </w:rPr>
         <w:fldChar w:fldCharType="end"/>
       </w:r>
-      <w:bookmarkEnd w:id="21"/>
-      <w:r>
-        <w:rPr>
-          <w:rFonts w:ascii="Arial" w:hAnsi="Arial" w:cs="Arial"/>
-          <w:lang w:val="fr-FR"/>
+      <w:bookmarkEnd w:id="19"/>
+      <w:r>
+        <w:rPr>
+          <w:rFonts w:ascii="Arial" w:hAnsi="Arial" w:cs="Arial"/>
         </w:rPr>
         <w:t xml:space="preserve"> Doctoral degree (Ph.D., M.D., J.D., Ed.D., etc.)</w:t>
       </w:r>
@@ -2830,14 +2896,7 @@
         </w:tabs>
         <w:rPr>
           <w:rFonts w:ascii="Arial" w:hAnsi="Arial" w:cs="Arial"/>
-          <w:lang w:val="fr-FR"/>
-        </w:rPr>
-        <w:sectPr>
-          <w:pgSz w:w="12240" w:h="15840"/>
-          <w:pgMar w:top="576" w:right="1008" w:bottom="576" w:left="1008" w:header="720" w:footer="720" w:gutter="0"/>
-          <w:cols w:space="720"/>
-          <w:noEndnote/>
-        </w:sectPr>
+        </w:rPr>
       </w:pPr>
     </w:p>
     <w:p>
@@ -2861,10 +2920,60 @@
         </w:tabs>
         <w:rPr>
           <w:rFonts w:ascii="Arial" w:hAnsi="Arial" w:cs="Arial"/>
-          <w:u w:val="single"/>
-          <w:lang w:val="fr-FR"/>
-        </w:rPr>
-      </w:pPr>
+        </w:rPr>
+        <w:sectPr>
+          <w:pgSz w:w="12240" w:h="15840"/>
+          <w:pgMar w:top="576" w:right="1008" w:bottom="576" w:left="1008" w:header="720" w:footer="720" w:gutter="0"/>
+          <w:cols w:space="720"/>
+          <w:noEndnote/>
+        </w:sectPr>
+      </w:pPr>
+      <w:r>
+        <w:rPr>
+          <w:rFonts w:ascii="Arial" w:hAnsi="Arial" w:cs="Arial"/>
+          <w:b/>
+          <w:bCs/>
+        </w:rPr>
+        <w:t>Demographic Information (Optiona</w:t>
+      </w:r>
+      <w:r>
+        <w:rPr>
+          <w:rFonts w:ascii="Arial" w:hAnsi="Arial" w:cs="Arial"/>
+          <w:b/>
+          <w:bCs/>
+        </w:rPr>
+        <w:t xml:space="preserve">l – </w:t>
+      </w:r>
+      <w:r>
+        <w:rPr>
+          <w:rFonts w:ascii="Arial" w:hAnsi="Arial" w:cs="Arial"/>
+        </w:rPr>
+        <w:t xml:space="preserve">Used to ensure an diverse SME </w:t>
+      </w:r>
+      <w:proofErr w:type="gramStart"/>
+      <w:r>
+        <w:rPr>
+          <w:rFonts w:ascii="Arial" w:hAnsi="Arial" w:cs="Arial"/>
+        </w:rPr>
+        <w:t>pool)</w:t>
+      </w:r>
+      <w:r>
+        <w:rPr>
+          <w:rFonts w:ascii="Arial" w:hAnsi="Arial" w:cs="Arial"/>
+          <w:b/>
+          <w:bCs/>
+        </w:rPr>
+        <w:t xml:space="preserve">   </w:t>
+      </w:r>
+      <w:proofErr w:type="gramEnd"/>
+      <w:r>
+        <w:rPr>
+          <w:rFonts w:ascii="Arial" w:hAnsi="Arial" w:cs="Arial"/>
+          <w:b/>
+          <w:bCs/>
+        </w:rPr>
+        <w:t xml:space="preserve"> </w:t>
+      </w:r>
     </w:p>
     <w:p>
       <w:pPr>
@@ -2907,13 +3016,19 @@
         <w:rPr>
           <w:rFonts w:ascii="Arial" w:hAnsi="Arial" w:cs="Arial"/>
         </w:rPr>
-        <w:t xml:space="preserve"> (p</w:t>
-      </w:r>
-      <w:r>
-        <w:rPr>
-          <w:rFonts w:ascii="Arial" w:hAnsi="Arial" w:cs="Arial"/>
-        </w:rPr>
-        <w:t>lease circle all that apply</w:t>
+        <w:t xml:space="preserve"> (</w:t>
+      </w:r>
+      <w:r>
+        <w:rPr>
+          <w:rFonts w:ascii="Arial" w:hAnsi="Arial" w:cs="Arial"/>
+        </w:rPr>
+        <w:t>check</w:t>
+      </w:r>
+      <w:r>
+        <w:rPr>
+          <w:rFonts w:ascii="Arial" w:hAnsi="Arial" w:cs="Arial"/>
+        </w:rPr>
+        <w:t xml:space="preserve"> all that apply</w:t>
       </w:r>
       <w:r>
         <w:rPr>
@@ -2957,12 +3072,11 @@
             <w:checkBox>
               <w:sizeAuto/>
               <w:default w:val="0"/>
-              <w:checked w:val="0"/>
             </w:checkBox>
           </w:ffData>
         </w:fldChar>
       </w:r>
-      <w:bookmarkStart w:id="22" w:name="Check8"/>
+      <w:bookmarkStart w:id="20" w:name="Check8"/>
       <w:r>
         <w:rPr>
           <w:rFonts w:ascii="Arial" w:hAnsi="Arial" w:cs="Arial"/>
@@ -2978,9 +3092,15 @@
         <w:rPr>
           <w:rFonts w:ascii="Arial" w:hAnsi="Arial" w:cs="Arial"/>
         </w:rPr>
+        <w:fldChar w:fldCharType="separate"/>
+      </w:r>
+      <w:r>
+        <w:rPr>
+          <w:rFonts w:ascii="Arial" w:hAnsi="Arial" w:cs="Arial"/>
+        </w:rPr>
         <w:fldChar w:fldCharType="end"/>
       </w:r>
-      <w:bookmarkEnd w:id="22"/>
+      <w:bookmarkEnd w:id="20"/>
       <w:r>
         <w:rPr>
           <w:rFonts w:ascii="Arial" w:hAnsi="Arial" w:cs="Arial"/>
@@ -3039,7 +3159,7 @@
           </w:ffData>
         </w:fldChar>
       </w:r>
-      <w:bookmarkStart w:id="23" w:name="Check9"/>
+      <w:bookmarkStart w:id="21" w:name="Check9"/>
       <w:r>
         <w:rPr>
           <w:rFonts w:ascii="Arial" w:hAnsi="Arial" w:cs="Arial"/>
@@ -3055,9 +3175,15 @@
         <w:rPr>
           <w:rFonts w:ascii="Arial" w:hAnsi="Arial" w:cs="Arial"/>
         </w:rPr>
+        <w:fldChar w:fldCharType="separate"/>
+      </w:r>
+      <w:r>
+        <w:rPr>
+          <w:rFonts w:ascii="Arial" w:hAnsi="Arial" w:cs="Arial"/>
+        </w:rPr>
         <w:fldChar w:fldCharType="end"/>
       </w:r>
-      <w:bookmarkEnd w:id="23"/>
+      <w:bookmarkEnd w:id="21"/>
       <w:r>
         <w:rPr>
           <w:rFonts w:ascii="Arial" w:hAnsi="Arial" w:cs="Arial"/>
@@ -3110,7 +3236,7 @@
           </w:ffData>
         </w:fldChar>
       </w:r>
-      <w:bookmarkStart w:id="24" w:name="Check10"/>
+      <w:bookmarkStart w:id="22" w:name="Check10"/>
       <w:r>
         <w:rPr>
           <w:rFonts w:ascii="Arial" w:hAnsi="Arial" w:cs="Arial"/>
@@ -3126,9 +3252,15 @@
         <w:rPr>
           <w:rFonts w:ascii="Arial" w:hAnsi="Arial" w:cs="Arial"/>
         </w:rPr>
+        <w:fldChar w:fldCharType="separate"/>
+      </w:r>
+      <w:r>
+        <w:rPr>
+          <w:rFonts w:ascii="Arial" w:hAnsi="Arial" w:cs="Arial"/>
+        </w:rPr>
         <w:fldChar w:fldCharType="end"/>
       </w:r>
-      <w:bookmarkEnd w:id="24"/>
+      <w:bookmarkEnd w:id="22"/>
       <w:r>
         <w:rPr>
           <w:rFonts w:ascii="Arial" w:hAnsi="Arial" w:cs="Arial"/>
@@ -3181,7 +3313,7 @@
           </w:ffData>
         </w:fldChar>
       </w:r>
-      <w:bookmarkStart w:id="25" w:name="Check11"/>
+      <w:bookmarkStart w:id="23" w:name="Check11"/>
       <w:r>
         <w:rPr>
           <w:rFonts w:ascii="Arial" w:hAnsi="Arial" w:cs="Arial"/>
@@ -3197,28 +3329,20 @@
         <w:rPr>
           <w:rFonts w:ascii="Arial" w:hAnsi="Arial" w:cs="Arial"/>
         </w:rPr>
+        <w:fldChar w:fldCharType="separate"/>
+      </w:r>
+      <w:r>
+        <w:rPr>
+          <w:rFonts w:ascii="Arial" w:hAnsi="Arial" w:cs="Arial"/>
+        </w:rPr>
         <w:fldChar w:fldCharType="end"/>
       </w:r>
-      <w:bookmarkEnd w:id="25"/>
-      <w:r>
-        <w:rPr>
-          <w:rFonts w:ascii="Arial" w:hAnsi="Arial" w:cs="Arial"/>
-        </w:rPr>
-        <w:t xml:space="preserve"> Native Hawaiian or </w:t>
-      </w:r>
-      <w:proofErr w:type="gramStart"/>
-      <w:r>
-        <w:rPr>
-          <w:rFonts w:ascii="Arial" w:hAnsi="Arial" w:cs="Arial"/>
-        </w:rPr>
-        <w:t>Other</w:t>
-      </w:r>
-      <w:proofErr w:type="gramEnd"/>
-      <w:r>
-        <w:rPr>
-          <w:rFonts w:ascii="Arial" w:hAnsi="Arial" w:cs="Arial"/>
-        </w:rPr>
-        <w:t xml:space="preserve"> Pacific Islander</w:t>
+      <w:bookmarkEnd w:id="23"/>
+      <w:r>
+        <w:rPr>
+          <w:rFonts w:ascii="Arial" w:hAnsi="Arial" w:cs="Arial"/>
+        </w:rPr>
+        <w:t xml:space="preserve"> Native Hawaiian or Other Pacific Islander</w:t>
       </w:r>
     </w:p>
     <w:p>
@@ -3260,7 +3384,7 @@
           </w:ffData>
         </w:fldChar>
       </w:r>
-      <w:bookmarkStart w:id="26" w:name="Check12"/>
+      <w:bookmarkStart w:id="24" w:name="Check12"/>
       <w:r>
         <w:rPr>
           <w:rFonts w:ascii="Arial" w:hAnsi="Arial" w:cs="Arial"/>
@@ -3276,9 +3400,15 @@
         <w:rPr>
           <w:rFonts w:ascii="Arial" w:hAnsi="Arial" w:cs="Arial"/>
         </w:rPr>
+        <w:fldChar w:fldCharType="separate"/>
+      </w:r>
+      <w:r>
+        <w:rPr>
+          <w:rFonts w:ascii="Arial" w:hAnsi="Arial" w:cs="Arial"/>
+        </w:rPr>
         <w:fldChar w:fldCharType="end"/>
       </w:r>
-      <w:bookmarkEnd w:id="26"/>
+      <w:bookmarkEnd w:id="24"/>
       <w:r>
         <w:rPr>
           <w:rFonts w:ascii="Arial" w:hAnsi="Arial" w:cs="Arial"/>
@@ -3307,14 +3437,58 @@
         </w:tabs>
         <w:rPr>
           <w:rFonts w:ascii="Arial" w:hAnsi="Arial" w:cs="Arial"/>
-          <w:vanish/>
-        </w:rPr>
-      </w:pPr>
-      <w:r>
-        <w:rPr>
-          <w:rFonts w:ascii="Arial" w:hAnsi="Arial" w:cs="Arial"/>
-        </w:rPr>
-        <w:br w:type="column"/>
+        </w:rPr>
+      </w:pPr>
+      <w:r>
+        <w:rPr>
+          <w:rFonts w:ascii="Arial" w:hAnsi="Arial" w:cs="Arial"/>
+        </w:rPr>
+        <w:fldChar w:fldCharType="begin">
+          <w:ffData>
+            <w:name w:val="Check14"/>
+            <w:enabled/>
+            <w:calcOnExit w:val="0"/>
+            <w:checkBox>
+              <w:sizeAuto/>
+              <w:default w:val="0"/>
+            </w:checkBox>
+          </w:ffData>
+        </w:fldChar>
+      </w:r>
+      <w:r>
+        <w:rPr>
+          <w:rFonts w:ascii="Arial" w:hAnsi="Arial" w:cs="Arial"/>
+        </w:rPr>
+        <w:instrText xml:space="preserve"> FORMCHECKBOX </w:instrText>
+      </w:r>
+      <w:r>
+        <w:rPr>
+          <w:rFonts w:ascii="Arial" w:hAnsi="Arial" w:cs="Arial"/>
+        </w:rPr>
+      </w:r>
+      <w:r>
+        <w:rPr>
+          <w:rFonts w:ascii="Arial" w:hAnsi="Arial" w:cs="Arial"/>
+        </w:rPr>
+        <w:fldChar w:fldCharType="separate"/>
+      </w:r>
+      <w:r>
+        <w:rPr>
+          <w:rFonts w:ascii="Arial" w:hAnsi="Arial" w:cs="Arial"/>
+        </w:rPr>
+        <w:fldChar w:fldCharType="end"/>
+      </w:r>
+      <w:r>
+        <w:rPr>
+          <w:rFonts w:ascii="Arial" w:hAnsi="Arial" w:cs="Arial"/>
+        </w:rPr>
+        <w:t xml:space="preserve"> </w:t>
+      </w:r>
+      <w:r>
+        <w:rPr>
+          <w:rFonts w:ascii="Arial" w:hAnsi="Arial" w:cs="Arial"/>
+        </w:rPr>
+        <w:t>Something not listed here</w:t>
       </w:r>
     </w:p>
     <w:p>
@@ -3343,15 +3517,53 @@
       <w:r>
         <w:rPr>
           <w:rFonts w:ascii="Arial" w:hAnsi="Arial" w:cs="Arial"/>
-          <w:u w:val="single"/>
-        </w:rPr>
-        <w:t>Ethnicity. With which ethnic category do you most closely identify yourself?</w:t>
-      </w:r>
-      <w:r>
-        <w:rPr>
-          <w:rFonts w:ascii="Arial" w:hAnsi="Arial" w:cs="Arial"/>
-        </w:rPr>
-        <w:t xml:space="preserve"> (please circle one):</w:t>
+        </w:rPr>
+        <w:fldChar w:fldCharType="begin">
+          <w:ffData>
+            <w:name w:val="Check14"/>
+            <w:enabled/>
+            <w:calcOnExit w:val="0"/>
+            <w:checkBox>
+              <w:sizeAuto/>
+              <w:default w:val="0"/>
+            </w:checkBox>
+          </w:ffData>
+        </w:fldChar>
+      </w:r>
+      <w:r>
+        <w:rPr>
+          <w:rFonts w:ascii="Arial" w:hAnsi="Arial" w:cs="Arial"/>
+        </w:rPr>
+        <w:instrText xml:space="preserve"> FORMCHECKBOX </w:instrText>
+      </w:r>
+      <w:r>
+        <w:rPr>
+          <w:rFonts w:ascii="Arial" w:hAnsi="Arial" w:cs="Arial"/>
+        </w:rPr>
+      </w:r>
+      <w:r>
+        <w:rPr>
+          <w:rFonts w:ascii="Arial" w:hAnsi="Arial" w:cs="Arial"/>
+        </w:rPr>
+        <w:fldChar w:fldCharType="separate"/>
+      </w:r>
+      <w:r>
+        <w:rPr>
+          <w:rFonts w:ascii="Arial" w:hAnsi="Arial" w:cs="Arial"/>
+        </w:rPr>
+        <w:fldChar w:fldCharType="end"/>
+      </w:r>
+      <w:r>
+        <w:rPr>
+          <w:rFonts w:ascii="Arial" w:hAnsi="Arial" w:cs="Arial"/>
+        </w:rPr>
+        <w:t xml:space="preserve"> </w:t>
+      </w:r>
+      <w:r>
+        <w:rPr>
+          <w:rFonts w:ascii="Arial" w:hAnsi="Arial" w:cs="Arial"/>
+        </w:rPr>
+        <w:t>Decline to identify</w:t>
       </w:r>
     </w:p>
     <w:p>
@@ -3377,59 +3589,6 @@
           <w:rFonts w:ascii="Arial" w:hAnsi="Arial" w:cs="Arial"/>
         </w:rPr>
       </w:pPr>
-      <w:r>
-        <w:rPr>
-          <w:rFonts w:ascii="Arial" w:hAnsi="Arial" w:cs="Arial"/>
-        </w:rPr>
-        <w:fldChar w:fldCharType="begin">
-          <w:ffData>
-            <w:name w:val="Check13"/>
-            <w:enabled/>
-            <w:calcOnExit w:val="0"/>
-            <w:checkBox>
-              <w:sizeAuto/>
-              <w:default w:val="0"/>
-            </w:checkBox>
-          </w:ffData>
-        </w:fldChar>
-      </w:r>
-      <w:bookmarkStart w:id="27" w:name="Check13"/>
-      <w:r>
-        <w:rPr>
-          <w:rFonts w:ascii="Arial" w:hAnsi="Arial" w:cs="Arial"/>
-        </w:rPr>
-        <w:instrText xml:space="preserve"> FORMCHECKBOX </w:instrText>
-      </w:r>
-      <w:r>
-        <w:rPr>
-          <w:rFonts w:ascii="Arial" w:hAnsi="Arial" w:cs="Arial"/>
-        </w:rPr>
-      </w:r>
-      <w:r>
-        <w:rPr>
-          <w:rFonts w:ascii="Arial" w:hAnsi="Arial" w:cs="Arial"/>
-        </w:rPr>
-        <w:fldChar w:fldCharType="end"/>
-      </w:r>
-      <w:bookmarkEnd w:id="27"/>
-      <w:r>
-        <w:rPr>
-          <w:rFonts w:ascii="Arial" w:hAnsi="Arial" w:cs="Arial"/>
-        </w:rPr>
-        <w:t xml:space="preserve"> Hispanic, </w:t>
-      </w:r>
-      <w:r>
-        <w:rPr>
-          <w:rFonts w:ascii="Arial" w:hAnsi="Arial" w:cs="Arial"/>
-        </w:rPr>
-        <w:t>Latino</w:t>
-      </w:r>
-      <w:r>
-        <w:rPr>
-          <w:rFonts w:ascii="Arial" w:hAnsi="Arial" w:cs="Arial"/>
-        </w:rPr>
-        <w:t>, or Spanish origin</w:t>
-      </w:r>
     </w:p>
     <w:p>
       <w:pPr>
@@ -3454,59 +3613,6 @@
           <w:rFonts w:ascii="Arial" w:hAnsi="Arial" w:cs="Arial"/>
         </w:rPr>
       </w:pPr>
-      <w:r>
-        <w:rPr>
-          <w:rFonts w:ascii="Arial" w:hAnsi="Arial" w:cs="Arial"/>
-        </w:rPr>
-        <w:fldChar w:fldCharType="begin">
-          <w:ffData>
-            <w:name w:val="Check14"/>
-            <w:enabled/>
-            <w:calcOnExit w:val="0"/>
-            <w:checkBox>
-              <w:sizeAuto/>
-              <w:default w:val="0"/>
-            </w:checkBox>
-          </w:ffData>
-        </w:fldChar>
-      </w:r>
-      <w:bookmarkStart w:id="28" w:name="Check14"/>
-      <w:r>
-        <w:rPr>
-          <w:rFonts w:ascii="Arial" w:hAnsi="Arial" w:cs="Arial"/>
-        </w:rPr>
-        <w:instrText xml:space="preserve"> FORMCHECKBOX </w:instrText>
-      </w:r>
-      <w:r>
-        <w:rPr>
-          <w:rFonts w:ascii="Arial" w:hAnsi="Arial" w:cs="Arial"/>
-        </w:rPr>
-      </w:r>
-      <w:r>
-        <w:rPr>
-          <w:rFonts w:ascii="Arial" w:hAnsi="Arial" w:cs="Arial"/>
-        </w:rPr>
-        <w:fldChar w:fldCharType="end"/>
-      </w:r>
-      <w:bookmarkEnd w:id="28"/>
-      <w:r>
-        <w:rPr>
-          <w:rFonts w:ascii="Arial" w:hAnsi="Arial" w:cs="Arial"/>
-        </w:rPr>
-        <w:t xml:space="preserve"> Not Hispanic, </w:t>
-      </w:r>
-      <w:r>
-        <w:rPr>
-          <w:rFonts w:ascii="Arial" w:hAnsi="Arial" w:cs="Arial"/>
-        </w:rPr>
-        <w:t>Latino</w:t>
-      </w:r>
-      <w:r>
-        <w:rPr>
-          <w:rFonts w:ascii="Arial" w:hAnsi="Arial" w:cs="Arial"/>
-        </w:rPr>
-        <w:t>, or Spanish origin</w:t>
-      </w:r>
     </w:p>
     <w:p>
       <w:pPr>
@@ -3531,6 +3637,45 @@
           <w:rFonts w:ascii="Arial" w:hAnsi="Arial" w:cs="Arial"/>
         </w:rPr>
       </w:pPr>
+      <w:r>
+        <w:rPr>
+          <w:rFonts w:ascii="Arial" w:hAnsi="Arial" w:cs="Arial"/>
+          <w:u w:val="single"/>
+        </w:rPr>
+        <w:t xml:space="preserve">Ethnicity. </w:t>
+      </w:r>
+      <w:r>
+        <w:rPr>
+          <w:rFonts w:ascii="Arial" w:hAnsi="Arial" w:cs="Arial"/>
+          <w:u w:val="single"/>
+        </w:rPr>
+        <w:t>W</w:t>
+      </w:r>
+      <w:r>
+        <w:rPr>
+          <w:rFonts w:ascii="Arial" w:hAnsi="Arial" w:cs="Arial"/>
+          <w:u w:val="single"/>
+        </w:rPr>
+        <w:t>hich ethnic category do you most closely identify yourself?</w:t>
+      </w:r>
+      <w:r>
+        <w:rPr>
+          <w:rFonts w:ascii="Arial" w:hAnsi="Arial" w:cs="Arial"/>
+        </w:rPr>
+        <w:t xml:space="preserve"> (c</w:t>
+      </w:r>
+      <w:r>
+        <w:rPr>
+          <w:rFonts w:ascii="Arial" w:hAnsi="Arial" w:cs="Arial"/>
+        </w:rPr>
+        <w:t>heck</w:t>
+      </w:r>
+      <w:r>
+        <w:rPr>
+          <w:rFonts w:ascii="Arial" w:hAnsi="Arial" w:cs="Arial"/>
+        </w:rPr>
+        <w:t xml:space="preserve"> one):</w:t>
+      </w:r>
     </w:p>
     <w:p>
       <w:pPr>
@@ -3558,46 +3703,10 @@
       <w:r>
         <w:rPr>
           <w:rFonts w:ascii="Arial" w:hAnsi="Arial" w:cs="Arial"/>
-          <w:u w:val="single"/>
-        </w:rPr>
-        <w:t>Gender</w:t>
-      </w:r>
-      <w:r>
-        <w:rPr>
-          <w:rFonts w:ascii="Arial" w:hAnsi="Arial" w:cs="Arial"/>
-        </w:rPr>
-        <w:t xml:space="preserve"> (please circle):</w:t>
-      </w:r>
-    </w:p>
-    <w:p>
-      <w:pPr>
-        <w:tabs>
-          <w:tab w:val="left" w:pos="0"/>
-          <w:tab w:val="left" w:pos="1440"/>
-          <w:tab w:val="left" w:pos="2160"/>
-          <w:tab w:val="left" w:pos="2880"/>
-          <w:tab w:val="left" w:pos="3600"/>
-          <w:tab w:val="left" w:pos="4320"/>
-          <w:tab w:val="left" w:pos="5040"/>
-          <w:tab w:val="left" w:pos="5760"/>
-          <w:tab w:val="left" w:pos="6480"/>
-          <w:tab w:val="left" w:pos="7200"/>
-          <w:tab w:val="left" w:pos="7920"/>
-          <w:tab w:val="left" w:pos="8640"/>
-          <w:tab w:val="left" w:pos="9360"/>
-          <w:tab w:val="left" w:pos="10080"/>
-        </w:tabs>
-        <w:rPr>
-          <w:rFonts w:ascii="Arial" w:hAnsi="Arial" w:cs="Arial"/>
-        </w:rPr>
-      </w:pPr>
-      <w:r>
-        <w:rPr>
-          <w:rFonts w:ascii="Arial" w:hAnsi="Arial" w:cs="Arial"/>
         </w:rPr>
         <w:fldChar w:fldCharType="begin">
           <w:ffData>
-            <w:name w:val="Check15"/>
+            <w:name w:val="Check13"/>
             <w:enabled/>
             <w:calcOnExit w:val="0"/>
             <w:checkBox>
@@ -3607,7 +3716,7 @@
           </w:ffData>
         </w:fldChar>
       </w:r>
-      <w:bookmarkStart w:id="29" w:name="Check15"/>
+      <w:bookmarkStart w:id="25" w:name="Check13"/>
       <w:r>
         <w:rPr>
           <w:rFonts w:ascii="Arial" w:hAnsi="Arial" w:cs="Arial"/>
@@ -3623,90 +3732,32 @@
         <w:rPr>
           <w:rFonts w:ascii="Arial" w:hAnsi="Arial" w:cs="Arial"/>
         </w:rPr>
+        <w:fldChar w:fldCharType="separate"/>
+      </w:r>
+      <w:r>
+        <w:rPr>
+          <w:rFonts w:ascii="Arial" w:hAnsi="Arial" w:cs="Arial"/>
+        </w:rPr>
         <w:fldChar w:fldCharType="end"/>
       </w:r>
-      <w:bookmarkEnd w:id="29"/>
-      <w:r>
-        <w:rPr>
-          <w:rFonts w:ascii="Arial" w:hAnsi="Arial" w:cs="Arial"/>
-        </w:rPr>
-        <w:t xml:space="preserve"> </w:t>
-      </w:r>
-      <w:r>
-        <w:rPr>
-          <w:rFonts w:ascii="Arial" w:hAnsi="Arial" w:cs="Arial"/>
-        </w:rPr>
-        <w:t>Male</w:t>
-      </w:r>
-    </w:p>
-    <w:p>
-      <w:pPr>
-        <w:tabs>
-          <w:tab w:val="left" w:pos="0"/>
-          <w:tab w:val="left" w:pos="1440"/>
-          <w:tab w:val="left" w:pos="2160"/>
-          <w:tab w:val="left" w:pos="2880"/>
-          <w:tab w:val="left" w:pos="3600"/>
-          <w:tab w:val="left" w:pos="4320"/>
-          <w:tab w:val="left" w:pos="5040"/>
-          <w:tab w:val="left" w:pos="5760"/>
-          <w:tab w:val="left" w:pos="6480"/>
-          <w:tab w:val="left" w:pos="7200"/>
-          <w:tab w:val="left" w:pos="7920"/>
-          <w:tab w:val="left" w:pos="8640"/>
-          <w:tab w:val="left" w:pos="9360"/>
-          <w:tab w:val="left" w:pos="10080"/>
-        </w:tabs>
-        <w:rPr>
-          <w:rFonts w:ascii="Arial" w:hAnsi="Arial" w:cs="Arial"/>
-        </w:rPr>
-      </w:pPr>
-      <w:r>
-        <w:rPr>
-          <w:rFonts w:ascii="Arial" w:hAnsi="Arial" w:cs="Arial"/>
-        </w:rPr>
-        <w:fldChar w:fldCharType="begin">
-          <w:ffData>
-            <w:name w:val="Check16"/>
-            <w:enabled/>
-            <w:calcOnExit w:val="0"/>
-            <w:checkBox>
-              <w:sizeAuto/>
-              <w:default w:val="0"/>
-            </w:checkBox>
-          </w:ffData>
-        </w:fldChar>
-      </w:r>
-      <w:bookmarkStart w:id="30" w:name="Check16"/>
-      <w:r>
-        <w:rPr>
-          <w:rFonts w:ascii="Arial" w:hAnsi="Arial" w:cs="Arial"/>
-        </w:rPr>
-        <w:instrText xml:space="preserve"> FORMCHECKBOX </w:instrText>
-      </w:r>
-      <w:r>
-        <w:rPr>
-          <w:rFonts w:ascii="Arial" w:hAnsi="Arial" w:cs="Arial"/>
-        </w:rPr>
-      </w:r>
-      <w:r>
-        <w:rPr>
-          <w:rFonts w:ascii="Arial" w:hAnsi="Arial" w:cs="Arial"/>
-        </w:rPr>
-        <w:fldChar w:fldCharType="end"/>
-      </w:r>
-      <w:bookmarkEnd w:id="30"/>
-      <w:r>
-        <w:rPr>
-          <w:rFonts w:ascii="Arial" w:hAnsi="Arial" w:cs="Arial"/>
-        </w:rPr>
-        <w:t xml:space="preserve"> </w:t>
-      </w:r>
-      <w:r>
-        <w:rPr>
-          <w:rFonts w:ascii="Arial" w:hAnsi="Arial" w:cs="Arial"/>
-        </w:rPr>
-        <w:t>Female</w:t>
+      <w:bookmarkEnd w:id="25"/>
+      <w:r>
+        <w:rPr>
+          <w:rFonts w:ascii="Arial" w:hAnsi="Arial" w:cs="Arial"/>
+        </w:rPr>
+        <w:t xml:space="preserve"> Hispanic, </w:t>
+      </w:r>
+      <w:r>
+        <w:rPr>
+          <w:rFonts w:ascii="Arial" w:hAnsi="Arial" w:cs="Arial"/>
+        </w:rPr>
+        <w:t>Latino</w:t>
+      </w:r>
+      <w:r>
+        <w:rPr>
+          <w:rFonts w:ascii="Arial" w:hAnsi="Arial" w:cs="Arial"/>
+        </w:rPr>
+        <w:t>, or Spanish origin</w:t>
       </w:r>
     </w:p>
     <w:p>
@@ -3731,13 +3782,596 @@
         <w:rPr>
           <w:rFonts w:ascii="Arial" w:hAnsi="Arial" w:cs="Arial"/>
         </w:rPr>
+      </w:pPr>
+      <w:r>
+        <w:rPr>
+          <w:rFonts w:ascii="Arial" w:hAnsi="Arial" w:cs="Arial"/>
+        </w:rPr>
+        <w:fldChar w:fldCharType="begin">
+          <w:ffData>
+            <w:name w:val="Check14"/>
+            <w:enabled/>
+            <w:calcOnExit w:val="0"/>
+            <w:checkBox>
+              <w:sizeAuto/>
+              <w:default w:val="0"/>
+            </w:checkBox>
+          </w:ffData>
+        </w:fldChar>
+      </w:r>
+      <w:bookmarkStart w:id="26" w:name="Check14"/>
+      <w:r>
+        <w:rPr>
+          <w:rFonts w:ascii="Arial" w:hAnsi="Arial" w:cs="Arial"/>
+        </w:rPr>
+        <w:instrText xml:space="preserve"> FORMCHECKBOX </w:instrText>
+      </w:r>
+      <w:r>
+        <w:rPr>
+          <w:rFonts w:ascii="Arial" w:hAnsi="Arial" w:cs="Arial"/>
+        </w:rPr>
+      </w:r>
+      <w:r>
+        <w:rPr>
+          <w:rFonts w:ascii="Arial" w:hAnsi="Arial" w:cs="Arial"/>
+        </w:rPr>
+        <w:fldChar w:fldCharType="separate"/>
+      </w:r>
+      <w:r>
+        <w:rPr>
+          <w:rFonts w:ascii="Arial" w:hAnsi="Arial" w:cs="Arial"/>
+        </w:rPr>
+        <w:fldChar w:fldCharType="end"/>
+      </w:r>
+      <w:bookmarkEnd w:id="26"/>
+      <w:r>
+        <w:rPr>
+          <w:rFonts w:ascii="Arial" w:hAnsi="Arial" w:cs="Arial"/>
+        </w:rPr>
+        <w:t xml:space="preserve"> Not Hispanic, </w:t>
+      </w:r>
+      <w:r>
+        <w:rPr>
+          <w:rFonts w:ascii="Arial" w:hAnsi="Arial" w:cs="Arial"/>
+        </w:rPr>
+        <w:t>Latino</w:t>
+      </w:r>
+      <w:r>
+        <w:rPr>
+          <w:rFonts w:ascii="Arial" w:hAnsi="Arial" w:cs="Arial"/>
+        </w:rPr>
+        <w:t>, or Spanish origin</w:t>
+      </w:r>
+    </w:p>
+    <w:p>
+      <w:pPr>
+        <w:tabs>
+          <w:tab w:val="left" w:pos="0"/>
+          <w:tab w:val="left" w:pos="720"/>
+          <w:tab w:val="left" w:pos="1440"/>
+          <w:tab w:val="left" w:pos="2160"/>
+          <w:tab w:val="left" w:pos="2880"/>
+          <w:tab w:val="left" w:pos="3600"/>
+          <w:tab w:val="left" w:pos="4320"/>
+          <w:tab w:val="left" w:pos="5040"/>
+          <w:tab w:val="left" w:pos="5760"/>
+          <w:tab w:val="left" w:pos="6480"/>
+          <w:tab w:val="left" w:pos="7200"/>
+          <w:tab w:val="left" w:pos="7920"/>
+          <w:tab w:val="left" w:pos="8640"/>
+          <w:tab w:val="left" w:pos="9360"/>
+          <w:tab w:val="left" w:pos="10080"/>
+        </w:tabs>
+        <w:rPr>
+          <w:rFonts w:ascii="Arial" w:hAnsi="Arial" w:cs="Arial"/>
+        </w:rPr>
+      </w:pPr>
+      <w:r>
+        <w:rPr>
+          <w:rFonts w:ascii="Arial" w:hAnsi="Arial" w:cs="Arial"/>
+        </w:rPr>
+        <w:fldChar w:fldCharType="begin">
+          <w:ffData>
+            <w:name w:val="Check14"/>
+            <w:enabled/>
+            <w:calcOnExit w:val="0"/>
+            <w:checkBox>
+              <w:sizeAuto/>
+              <w:default w:val="0"/>
+            </w:checkBox>
+          </w:ffData>
+        </w:fldChar>
+      </w:r>
+      <w:r>
+        <w:rPr>
+          <w:rFonts w:ascii="Arial" w:hAnsi="Arial" w:cs="Arial"/>
+        </w:rPr>
+        <w:instrText xml:space="preserve"> FORMCHECKBOX </w:instrText>
+      </w:r>
+      <w:r>
+        <w:rPr>
+          <w:rFonts w:ascii="Arial" w:hAnsi="Arial" w:cs="Arial"/>
+        </w:rPr>
+      </w:r>
+      <w:r>
+        <w:rPr>
+          <w:rFonts w:ascii="Arial" w:hAnsi="Arial" w:cs="Arial"/>
+        </w:rPr>
+        <w:fldChar w:fldCharType="separate"/>
+      </w:r>
+      <w:r>
+        <w:rPr>
+          <w:rFonts w:ascii="Arial" w:hAnsi="Arial" w:cs="Arial"/>
+        </w:rPr>
+        <w:fldChar w:fldCharType="end"/>
+      </w:r>
+      <w:r>
+        <w:rPr>
+          <w:rFonts w:ascii="Arial" w:hAnsi="Arial" w:cs="Arial"/>
+        </w:rPr>
+        <w:t xml:space="preserve"> </w:t>
+      </w:r>
+      <w:r>
+        <w:rPr>
+          <w:rFonts w:ascii="Arial" w:hAnsi="Arial" w:cs="Arial"/>
+        </w:rPr>
+        <w:t>Decline to identify</w:t>
+      </w:r>
+    </w:p>
+    <w:p>
+      <w:pPr>
+        <w:tabs>
+          <w:tab w:val="left" w:pos="0"/>
+          <w:tab w:val="left" w:pos="720"/>
+          <w:tab w:val="left" w:pos="1440"/>
+          <w:tab w:val="left" w:pos="2160"/>
+          <w:tab w:val="left" w:pos="2880"/>
+          <w:tab w:val="left" w:pos="3600"/>
+          <w:tab w:val="left" w:pos="4320"/>
+          <w:tab w:val="left" w:pos="5040"/>
+          <w:tab w:val="left" w:pos="5760"/>
+          <w:tab w:val="left" w:pos="6480"/>
+          <w:tab w:val="left" w:pos="7200"/>
+          <w:tab w:val="left" w:pos="7920"/>
+          <w:tab w:val="left" w:pos="8640"/>
+          <w:tab w:val="left" w:pos="9360"/>
+          <w:tab w:val="left" w:pos="10080"/>
+        </w:tabs>
+        <w:rPr>
+          <w:rFonts w:ascii="Arial" w:hAnsi="Arial" w:cs="Arial"/>
+        </w:rPr>
+      </w:pPr>
+    </w:p>
+    <w:p>
+      <w:pPr>
+        <w:tabs>
+          <w:tab w:val="left" w:pos="0"/>
+          <w:tab w:val="left" w:pos="720"/>
+          <w:tab w:val="left" w:pos="1440"/>
+          <w:tab w:val="left" w:pos="2160"/>
+          <w:tab w:val="left" w:pos="2880"/>
+          <w:tab w:val="left" w:pos="3600"/>
+          <w:tab w:val="left" w:pos="4320"/>
+          <w:tab w:val="left" w:pos="5040"/>
+          <w:tab w:val="left" w:pos="5760"/>
+          <w:tab w:val="left" w:pos="6480"/>
+          <w:tab w:val="left" w:pos="7200"/>
+          <w:tab w:val="left" w:pos="7920"/>
+          <w:tab w:val="left" w:pos="8640"/>
+          <w:tab w:val="left" w:pos="9360"/>
+          <w:tab w:val="left" w:pos="10080"/>
+        </w:tabs>
+        <w:rPr>
+          <w:rFonts w:ascii="Arial" w:hAnsi="Arial" w:cs="Arial"/>
+        </w:rPr>
+      </w:pPr>
+      <w:r>
+        <w:rPr>
+          <w:rFonts w:ascii="Arial" w:hAnsi="Arial" w:cs="Arial"/>
+          <w:u w:val="single"/>
+        </w:rPr>
+        <w:t>Gender</w:t>
+      </w:r>
+      <w:r>
+        <w:rPr>
+          <w:rFonts w:ascii="Arial" w:hAnsi="Arial" w:cs="Arial"/>
+        </w:rPr>
+        <w:t xml:space="preserve"> (</w:t>
+      </w:r>
+      <w:r>
+        <w:rPr>
+          <w:rFonts w:ascii="Arial" w:hAnsi="Arial" w:cs="Arial"/>
+        </w:rPr>
+        <w:t>check one</w:t>
+      </w:r>
+      <w:r>
+        <w:rPr>
+          <w:rFonts w:ascii="Arial" w:hAnsi="Arial" w:cs="Arial"/>
+        </w:rPr>
+        <w:t>):</w:t>
+      </w:r>
+    </w:p>
+    <w:p>
+      <w:pPr>
+        <w:tabs>
+          <w:tab w:val="left" w:pos="0"/>
+          <w:tab w:val="left" w:pos="1440"/>
+          <w:tab w:val="left" w:pos="2160"/>
+          <w:tab w:val="left" w:pos="2880"/>
+          <w:tab w:val="left" w:pos="3600"/>
+          <w:tab w:val="left" w:pos="4320"/>
+          <w:tab w:val="left" w:pos="5040"/>
+          <w:tab w:val="left" w:pos="5760"/>
+          <w:tab w:val="left" w:pos="6480"/>
+          <w:tab w:val="left" w:pos="7200"/>
+          <w:tab w:val="left" w:pos="7920"/>
+          <w:tab w:val="left" w:pos="8640"/>
+          <w:tab w:val="left" w:pos="9360"/>
+          <w:tab w:val="left" w:pos="10080"/>
+        </w:tabs>
+        <w:rPr>
+          <w:rFonts w:ascii="Arial" w:hAnsi="Arial" w:cs="Arial"/>
+        </w:rPr>
+      </w:pPr>
+      <w:r>
+        <w:rPr>
+          <w:rFonts w:ascii="Arial" w:hAnsi="Arial" w:cs="Arial"/>
+        </w:rPr>
+        <w:fldChar w:fldCharType="begin">
+          <w:ffData>
+            <w:name w:val="Check15"/>
+            <w:enabled/>
+            <w:calcOnExit w:val="0"/>
+            <w:checkBox>
+              <w:sizeAuto/>
+              <w:default w:val="0"/>
+            </w:checkBox>
+          </w:ffData>
+        </w:fldChar>
+      </w:r>
+      <w:bookmarkStart w:id="27" w:name="Check15"/>
+      <w:r>
+        <w:rPr>
+          <w:rFonts w:ascii="Arial" w:hAnsi="Arial" w:cs="Arial"/>
+        </w:rPr>
+        <w:instrText xml:space="preserve"> FORMCHECKBOX </w:instrText>
+      </w:r>
+      <w:r>
+        <w:rPr>
+          <w:rFonts w:ascii="Arial" w:hAnsi="Arial" w:cs="Arial"/>
+        </w:rPr>
+      </w:r>
+      <w:r>
+        <w:rPr>
+          <w:rFonts w:ascii="Arial" w:hAnsi="Arial" w:cs="Arial"/>
+        </w:rPr>
+        <w:fldChar w:fldCharType="separate"/>
+      </w:r>
+      <w:r>
+        <w:rPr>
+          <w:rFonts w:ascii="Arial" w:hAnsi="Arial" w:cs="Arial"/>
+        </w:rPr>
+        <w:fldChar w:fldCharType="end"/>
+      </w:r>
+      <w:bookmarkEnd w:id="27"/>
+      <w:r>
+        <w:rPr>
+          <w:rFonts w:ascii="Arial" w:hAnsi="Arial" w:cs="Arial"/>
+        </w:rPr>
+        <w:t xml:space="preserve"> </w:t>
+      </w:r>
+      <w:r>
+        <w:rPr>
+          <w:rFonts w:ascii="Arial" w:hAnsi="Arial" w:cs="Arial"/>
+        </w:rPr>
+        <w:t>Man</w:t>
+      </w:r>
+      <w:r>
+        <w:rPr>
+          <w:rFonts w:ascii="Arial" w:hAnsi="Arial" w:cs="Arial"/>
+        </w:rPr>
+        <w:tab/>
+      </w:r>
+      <w:r>
+        <w:rPr>
+          <w:rFonts w:ascii="Arial" w:hAnsi="Arial" w:cs="Arial"/>
+        </w:rPr>
+        <w:tab/>
+      </w:r>
+      <w:r>
+        <w:rPr>
+          <w:rFonts w:ascii="Arial" w:hAnsi="Arial" w:cs="Arial"/>
+        </w:rPr>
+        <w:fldChar w:fldCharType="begin">
+          <w:ffData>
+            <w:name w:val=""/>
+            <w:enabled/>
+            <w:calcOnExit w:val="0"/>
+            <w:checkBox>
+              <w:sizeAuto/>
+              <w:default w:val="0"/>
+            </w:checkBox>
+          </w:ffData>
+        </w:fldChar>
+      </w:r>
+      <w:r>
+        <w:rPr>
+          <w:rFonts w:ascii="Arial" w:hAnsi="Arial" w:cs="Arial"/>
+        </w:rPr>
+        <w:instrText xml:space="preserve"> FORMCHECKBOX </w:instrText>
+      </w:r>
+      <w:r>
+        <w:rPr>
+          <w:rFonts w:ascii="Arial" w:hAnsi="Arial" w:cs="Arial"/>
+        </w:rPr>
+      </w:r>
+      <w:r>
+        <w:rPr>
+          <w:rFonts w:ascii="Arial" w:hAnsi="Arial" w:cs="Arial"/>
+        </w:rPr>
+        <w:fldChar w:fldCharType="separate"/>
+      </w:r>
+      <w:r>
+        <w:rPr>
+          <w:rFonts w:ascii="Arial" w:hAnsi="Arial" w:cs="Arial"/>
+        </w:rPr>
+        <w:fldChar w:fldCharType="end"/>
+      </w:r>
+      <w:r>
+        <w:rPr>
+          <w:rFonts w:ascii="Arial" w:hAnsi="Arial" w:cs="Arial"/>
+        </w:rPr>
+        <w:t xml:space="preserve"> </w:t>
+      </w:r>
+      <w:r>
+        <w:rPr>
+          <w:rFonts w:ascii="Arial" w:hAnsi="Arial" w:cs="Arial"/>
+        </w:rPr>
+        <w:t>Not listed here</w:t>
+      </w:r>
+    </w:p>
+    <w:p>
+      <w:pPr>
+        <w:tabs>
+          <w:tab w:val="left" w:pos="0"/>
+          <w:tab w:val="left" w:pos="1440"/>
+          <w:tab w:val="left" w:pos="2160"/>
+          <w:tab w:val="left" w:pos="2880"/>
+          <w:tab w:val="left" w:pos="3600"/>
+          <w:tab w:val="left" w:pos="4320"/>
+          <w:tab w:val="left" w:pos="5040"/>
+          <w:tab w:val="left" w:pos="5760"/>
+          <w:tab w:val="left" w:pos="6480"/>
+          <w:tab w:val="left" w:pos="7200"/>
+          <w:tab w:val="left" w:pos="7920"/>
+          <w:tab w:val="left" w:pos="8640"/>
+          <w:tab w:val="left" w:pos="9360"/>
+          <w:tab w:val="left" w:pos="10080"/>
+        </w:tabs>
+        <w:rPr>
+          <w:rFonts w:ascii="Arial" w:hAnsi="Arial" w:cs="Arial"/>
+        </w:rPr>
+      </w:pPr>
+      <w:r>
+        <w:rPr>
+          <w:rFonts w:ascii="Arial" w:hAnsi="Arial" w:cs="Arial"/>
+        </w:rPr>
+        <w:fldChar w:fldCharType="begin">
+          <w:ffData>
+            <w:name w:val="Check16"/>
+            <w:enabled/>
+            <w:calcOnExit w:val="0"/>
+            <w:checkBox>
+              <w:sizeAuto/>
+              <w:default w:val="0"/>
+            </w:checkBox>
+          </w:ffData>
+        </w:fldChar>
+      </w:r>
+      <w:bookmarkStart w:id="28" w:name="Check16"/>
+      <w:r>
+        <w:rPr>
+          <w:rFonts w:ascii="Arial" w:hAnsi="Arial" w:cs="Arial"/>
+        </w:rPr>
+        <w:instrText xml:space="preserve"> FORMCHECKBOX </w:instrText>
+      </w:r>
+      <w:r>
+        <w:rPr>
+          <w:rFonts w:ascii="Arial" w:hAnsi="Arial" w:cs="Arial"/>
+        </w:rPr>
+      </w:r>
+      <w:r>
+        <w:rPr>
+          <w:rFonts w:ascii="Arial" w:hAnsi="Arial" w:cs="Arial"/>
+        </w:rPr>
+        <w:fldChar w:fldCharType="separate"/>
+      </w:r>
+      <w:r>
+        <w:rPr>
+          <w:rFonts w:ascii="Arial" w:hAnsi="Arial" w:cs="Arial"/>
+        </w:rPr>
+        <w:fldChar w:fldCharType="end"/>
+      </w:r>
+      <w:bookmarkEnd w:id="28"/>
+      <w:r>
+        <w:rPr>
+          <w:rFonts w:ascii="Arial" w:hAnsi="Arial" w:cs="Arial"/>
+        </w:rPr>
+        <w:t xml:space="preserve"> </w:t>
+      </w:r>
+      <w:r>
+        <w:rPr>
+          <w:rFonts w:ascii="Arial" w:hAnsi="Arial" w:cs="Arial"/>
+        </w:rPr>
+        <w:t>Woman</w:t>
+      </w:r>
+      <w:r>
+        <w:rPr>
+          <w:rFonts w:ascii="Arial" w:hAnsi="Arial" w:cs="Arial"/>
+        </w:rPr>
+        <w:tab/>
+      </w:r>
+      <w:r>
+        <w:rPr>
+          <w:rFonts w:ascii="Arial" w:hAnsi="Arial" w:cs="Arial"/>
+        </w:rPr>
+        <w:tab/>
+      </w:r>
+      <w:r>
+        <w:rPr>
+          <w:rFonts w:ascii="Arial" w:hAnsi="Arial" w:cs="Arial"/>
+        </w:rPr>
+        <w:fldChar w:fldCharType="begin">
+          <w:ffData>
+            <w:name w:val="Check16"/>
+            <w:enabled/>
+            <w:calcOnExit w:val="0"/>
+            <w:checkBox>
+              <w:sizeAuto/>
+              <w:default w:val="0"/>
+            </w:checkBox>
+          </w:ffData>
+        </w:fldChar>
+      </w:r>
+      <w:r>
+        <w:rPr>
+          <w:rFonts w:ascii="Arial" w:hAnsi="Arial" w:cs="Arial"/>
+        </w:rPr>
+        <w:instrText xml:space="preserve"> FORMCHECKBOX </w:instrText>
+      </w:r>
+      <w:r>
+        <w:rPr>
+          <w:rFonts w:ascii="Arial" w:hAnsi="Arial" w:cs="Arial"/>
+        </w:rPr>
+      </w:r>
+      <w:r>
+        <w:rPr>
+          <w:rFonts w:ascii="Arial" w:hAnsi="Arial" w:cs="Arial"/>
+        </w:rPr>
+        <w:fldChar w:fldCharType="separate"/>
+      </w:r>
+      <w:r>
+        <w:rPr>
+          <w:rFonts w:ascii="Arial" w:hAnsi="Arial" w:cs="Arial"/>
+        </w:rPr>
+        <w:fldChar w:fldCharType="end"/>
+      </w:r>
+      <w:r>
+        <w:rPr>
+          <w:rFonts w:ascii="Arial" w:hAnsi="Arial" w:cs="Arial"/>
+        </w:rPr>
+        <w:t xml:space="preserve"> </w:t>
+      </w:r>
+      <w:r>
+        <w:rPr>
+          <w:rFonts w:ascii="Arial" w:hAnsi="Arial" w:cs="Arial"/>
+        </w:rPr>
+        <w:t>Decline to identify</w:t>
+      </w:r>
+    </w:p>
+    <w:p>
+      <w:pPr>
+        <w:tabs>
+          <w:tab w:val="left" w:pos="0"/>
+          <w:tab w:val="left" w:pos="1440"/>
+          <w:tab w:val="left" w:pos="2160"/>
+          <w:tab w:val="left" w:pos="2880"/>
+          <w:tab w:val="left" w:pos="3600"/>
+          <w:tab w:val="left" w:pos="4320"/>
+          <w:tab w:val="left" w:pos="5040"/>
+          <w:tab w:val="left" w:pos="5760"/>
+          <w:tab w:val="left" w:pos="6480"/>
+          <w:tab w:val="left" w:pos="7200"/>
+          <w:tab w:val="left" w:pos="7920"/>
+          <w:tab w:val="left" w:pos="8640"/>
+          <w:tab w:val="left" w:pos="9360"/>
+          <w:tab w:val="left" w:pos="10080"/>
+        </w:tabs>
+        <w:rPr>
+          <w:rFonts w:ascii="Arial" w:hAnsi="Arial" w:cs="Arial"/>
+        </w:rPr>
+      </w:pPr>
+      <w:r>
+        <w:rPr>
+          <w:rFonts w:ascii="Arial" w:hAnsi="Arial" w:cs="Arial"/>
+        </w:rPr>
+        <w:fldChar w:fldCharType="begin">
+          <w:ffData>
+            <w:name w:val="Check16"/>
+            <w:enabled/>
+            <w:calcOnExit w:val="0"/>
+            <w:checkBox>
+              <w:sizeAuto/>
+              <w:default w:val="0"/>
+            </w:checkBox>
+          </w:ffData>
+        </w:fldChar>
+      </w:r>
+      <w:r>
+        <w:rPr>
+          <w:rFonts w:ascii="Arial" w:hAnsi="Arial" w:cs="Arial"/>
+        </w:rPr>
+        <w:instrText xml:space="preserve"> FORMCHECKBOX </w:instrText>
+      </w:r>
+      <w:r>
+        <w:rPr>
+          <w:rFonts w:ascii="Arial" w:hAnsi="Arial" w:cs="Arial"/>
+        </w:rPr>
+      </w:r>
+      <w:r>
+        <w:rPr>
+          <w:rFonts w:ascii="Arial" w:hAnsi="Arial" w:cs="Arial"/>
+        </w:rPr>
+        <w:fldChar w:fldCharType="separate"/>
+      </w:r>
+      <w:r>
+        <w:rPr>
+          <w:rFonts w:ascii="Arial" w:hAnsi="Arial" w:cs="Arial"/>
+        </w:rPr>
+        <w:fldChar w:fldCharType="end"/>
+      </w:r>
+      <w:r>
+        <w:rPr>
+          <w:rFonts w:ascii="Arial" w:hAnsi="Arial" w:cs="Arial"/>
+        </w:rPr>
+        <w:t xml:space="preserve"> </w:t>
+      </w:r>
+      <w:r>
+        <w:rPr>
+          <w:rFonts w:ascii="Arial" w:hAnsi="Arial" w:cs="Arial"/>
+        </w:rPr>
+        <w:t>Non-binary</w:t>
+      </w:r>
+    </w:p>
+    <w:p>
+      <w:pPr>
+        <w:tabs>
+          <w:tab w:val="left" w:pos="0"/>
+          <w:tab w:val="left" w:pos="720"/>
+          <w:tab w:val="left" w:pos="1440"/>
+          <w:tab w:val="left" w:pos="2160"/>
+          <w:tab w:val="left" w:pos="2880"/>
+          <w:tab w:val="left" w:pos="3600"/>
+          <w:tab w:val="left" w:pos="4320"/>
+          <w:tab w:val="left" w:pos="5040"/>
+          <w:tab w:val="left" w:pos="5760"/>
+          <w:tab w:val="left" w:pos="6480"/>
+          <w:tab w:val="left" w:pos="7200"/>
+          <w:tab w:val="left" w:pos="7920"/>
+          <w:tab w:val="left" w:pos="8640"/>
+          <w:tab w:val="left" w:pos="9360"/>
+          <w:tab w:val="left" w:pos="10080"/>
+        </w:tabs>
+        <w:rPr>
+          <w:rFonts w:ascii="Arial" w:hAnsi="Arial" w:cs="Arial"/>
+        </w:rPr>
         <w:sectPr>
           <w:type w:val="continuous"/>
           <w:pgSz w:w="12240" w:h="15840"/>
           <w:pgMar w:top="720" w:right="1008" w:bottom="720" w:left="1008" w:header="720" w:footer="720" w:gutter="0"/>
           <w:cols w:num="2" w:space="720" w:equalWidth="0">
-            <w:col w:w="4752" w:space="720"/>
-            <w:col w:w="4752"/>
+            <w:col w:w="4767" w:space="720"/>
+            <w:col w:w="4737"/>
           </w:cols>
           <w:noEndnote/>
         </w:sectPr>
@@ -3758,12 +4392,6 @@
         <w:gridCol w:w="10260"/>
       </w:tblGrid>
       <w:tr>
-        <w:tblPrEx>
-          <w:tblCellMar>
-            <w:top w:w="0" w:type="dxa"/>
-            <w:bottom w:w="0" w:type="dxa"/>
-          </w:tblCellMar>
-        </w:tblPrEx>
         <w:tc>
           <w:tcPr>
             <w:tcW w:w="10260" w:type="dxa"/>
@@ -4100,7 +4728,6 @@
                 <w:tab w:val="left" w:pos="9360"/>
                 <w:tab w:val="left" w:pos="10080"/>
               </w:tabs>
-              <w:spacing w:after="58"/>
               <w:rPr>
                 <w:rFonts w:ascii="Arial" w:hAnsi="Arial" w:cs="Arial"/>
                 <w:sz w:val="20"/>
@@ -4156,7 +4783,7 @@
 </file>
 
 <file path=word/numbering.xml><?xml version="1.0" encoding="utf-8"?>
-<w:numbering xmlns:wpc="http://schemas.microsoft.com/office/word/2010/wordprocessingCanvas" xmlns:cx="http://schemas.microsoft.com/office/drawing/2014/chartex" xmlns:cx1="http://schemas.microsoft.com/office/drawing/2015/9/8/chartex" xmlns:cx2="http://schemas.microsoft.com/office/drawing/2015/10/21/chartex" xmlns:cx3="http://schemas.microsoft.com/office/drawing/2016/5/9/chartex" xmlns:cx4="http://schemas.microsoft.com/office/drawing/2016/5/10/chartex" xmlns:cx5="http://schemas.microsoft.com/office/drawing/2016/5/11/chartex" xmlns:cx6="http://schemas.microsoft.com/office/drawing/2016/5/12/chartex" xmlns:cx7="http://schemas.microsoft.com/office/drawing/2016/5/13/chartex" xmlns:cx8="http://schemas.microsoft.com/office/drawing/2016/5/14/chartex" xmlns:mc="http://schemas.openxmlformats.org/markup-compatibility/2006" xmlns:aink="http://schemas.microsoft.com/office/drawing/2016/ink" xmlns:am3d="http://schemas.microsoft.com/office/drawing/2017/model3d" xmlns:o="urn:schemas-microsoft-com:office:office" xmlns:r="http://schemas.openxmlformats.org/officeDocument/2006/relationships" xmlns:m="http://schemas.openxmlformats.org/officeDocument/2006/math" xmlns:v="urn:schemas-microsoft-com:vml" xmlns:wp14="http://schemas.microsoft.com/office/word/2010/wordprocessingDrawing" xmlns:wp="http://schemas.openxmlformats.org/drawingml/2006/wordprocessingDrawing" xmlns:w10="urn:schemas-microsoft-com:office:word" xmlns:w="http://schemas.openxmlformats.org/wordprocessingml/2006/main" xmlns:w14="http://schemas.microsoft.com/office/word/2010/wordml" xmlns:w15="http://schemas.microsoft.com/office/word/2012/wordml" xmlns:w16cid="http://schemas.microsoft.com/office/word/2016/wordml/cid" xmlns:w16se="http://schemas.microsoft.com/office/word/2015/wordml/symex" xmlns:wpg="http://schemas.microsoft.com/office/word/2010/wordprocessingGroup" xmlns:wpi="http://schemas.microsoft.com/office/word/2010/wordprocessingInk" xmlns:wne="http://schemas.microsoft.com/office/word/2006/wordml" xmlns:wps="http://schemas.microsoft.com/office/word/2010/wordprocessingShape" mc:Ignorable="w14 w15 w16se w16cid wp14">
+<w:numbering xmlns:wpc="http://schemas.microsoft.com/office/word/2010/wordprocessingCanvas" xmlns:cx="http://schemas.microsoft.com/office/drawing/2014/chartex" xmlns:cx1="http://schemas.microsoft.com/office/drawing/2015/9/8/chartex" xmlns:cx2="http://schemas.microsoft.com/office/drawing/2015/10/21/chartex" xmlns:cx3="http://schemas.microsoft.com/office/drawing/2016/5/9/chartex" xmlns:cx4="http://schemas.microsoft.com/office/drawing/2016/5/10/chartex" xmlns:cx5="http://schemas.microsoft.com/office/drawing/2016/5/11/chartex" xmlns:cx6="http://schemas.microsoft.com/office/drawing/2016/5/12/chartex" xmlns:cx7="http://schemas.microsoft.com/office/drawing/2016/5/13/chartex" xmlns:cx8="http://schemas.microsoft.com/office/drawing/2016/5/14/chartex" xmlns:mc="http://schemas.openxmlformats.org/markup-compatibility/2006" xmlns:aink="http://schemas.microsoft.com/office/drawing/2016/ink" xmlns:am3d="http://schemas.microsoft.com/office/drawing/2017/model3d" xmlns:o="urn:schemas-microsoft-com:office:office" xmlns:r="http://schemas.openxmlformats.org/officeDocument/2006/relationships" xmlns:m="http://schemas.openxmlformats.org/officeDocument/2006/math" xmlns:v="urn:schemas-microsoft-com:vml" xmlns:wp14="http://schemas.microsoft.com/office/word/2010/wordprocessingDrawing" xmlns:wp="http://schemas.openxmlformats.org/drawingml/2006/wordprocessingDrawing" xmlns:w10="urn:schemas-microsoft-com:office:word" xmlns:w="http://schemas.openxmlformats.org/wordprocessingml/2006/main" xmlns:w14="http://schemas.microsoft.com/office/word/2010/wordml" xmlns:w15="http://schemas.microsoft.com/office/word/2012/wordml" xmlns:w16cex="http://schemas.microsoft.com/office/word/2018/wordml/cex" xmlns:w16cid="http://schemas.microsoft.com/office/word/2016/wordml/cid" xmlns:w16="http://schemas.microsoft.com/office/word/2018/wordml" xmlns:w16se="http://schemas.microsoft.com/office/word/2015/wordml/symex" xmlns:wpg="http://schemas.microsoft.com/office/word/2010/wordprocessingGroup" xmlns:wpi="http://schemas.microsoft.com/office/word/2010/wordprocessingInk" xmlns:wne="http://schemas.microsoft.com/office/word/2006/wordml" xmlns:wps="http://schemas.microsoft.com/office/word/2010/wordprocessingShape" mc:Ignorable="w14 w15 w16se w16cid w16 w16cex wp14">
   <w:abstractNum w:abstractNumId="0" w15:restartNumberingAfterBreak="0">
     <w:nsid w:val="20AB69AB"/>
     <w:multiLevelType w:val="hybridMultilevel"/>
@@ -4399,7 +5026,7 @@
 </file>
 
 <file path=word/styles.xml><?xml version="1.0" encoding="utf-8"?>
-<w:styles xmlns:mc="http://schemas.openxmlformats.org/markup-compatibility/2006" xmlns:r="http://schemas.openxmlformats.org/officeDocument/2006/relationships" xmlns:w="http://schemas.openxmlformats.org/wordprocessingml/2006/main" xmlns:w14="http://schemas.microsoft.com/office/word/2010/wordml" xmlns:w15="http://schemas.microsoft.com/office/word/2012/wordml" xmlns:w16cid="http://schemas.microsoft.com/office/word/2016/wordml/cid" xmlns:w16se="http://schemas.microsoft.com/office/word/2015/wordml/symex" mc:Ignorable="w14 w15 w16se w16cid">
+<w:styles xmlns:mc="http://schemas.openxmlformats.org/markup-compatibility/2006" xmlns:r="http://schemas.openxmlformats.org/officeDocument/2006/relationships" xmlns:w="http://schemas.openxmlformats.org/wordprocessingml/2006/main" xmlns:w14="http://schemas.microsoft.com/office/word/2010/wordml" xmlns:w15="http://schemas.microsoft.com/office/word/2012/wordml" xmlns:w16cex="http://schemas.microsoft.com/office/word/2018/wordml/cex" xmlns:w16cid="http://schemas.microsoft.com/office/word/2016/wordml/cid" xmlns:w16="http://schemas.microsoft.com/office/word/2018/wordml" xmlns:w16se="http://schemas.microsoft.com/office/word/2015/wordml/symex" mc:Ignorable="w14 w15 w16se w16cid w16 w16cex">
   <w:docDefaults>
     <w:rPrDefault>
       <w:rPr>
@@ -4409,7 +5036,7 @@
     </w:rPrDefault>
     <w:pPrDefault/>
   </w:docDefaults>
-  <w:latentStyles w:defLockedState="0" w:defUIPriority="99" w:defSemiHidden="0" w:defUnhideWhenUsed="0" w:defQFormat="0" w:count="375">
+  <w:latentStyles w:defLockedState="0" w:defUIPriority="99" w:defSemiHidden="0" w:defUnhideWhenUsed="0" w:defQFormat="0" w:count="376">
     <w:lsdException w:name="Normal" w:uiPriority="0" w:qFormat="1"/>
     <w:lsdException w:name="heading 1" w:uiPriority="9" w:qFormat="1"/>
     <w:lsdException w:name="heading 2" w:semiHidden="1" w:uiPriority="9" w:unhideWhenUsed="1" w:qFormat="1"/>
@@ -4785,6 +5412,7 @@
     <w:lsdException w:name="Smart Hyperlink" w:semiHidden="1" w:unhideWhenUsed="1"/>
     <w:lsdException w:name="Hashtag" w:semiHidden="1" w:unhideWhenUsed="1"/>
     <w:lsdException w:name="Unresolved Mention" w:semiHidden="1" w:unhideWhenUsed="1"/>
+    <w:lsdException w:name="Smart Link" w:semiHidden="1" w:unhideWhenUsed="1"/>
   </w:latentStyles>
   <w:style w:type="paragraph" w:default="1" w:styleId="Normal">
     <w:name w:val="Normal"/>
@@ -4802,11 +5430,14 @@
   </w:style>
   <w:style w:type="character" w:default="1" w:styleId="DefaultParagraphFont">
     <w:name w:val="Default Paragraph Font"/>
-    <w:semiHidden/>
+    <w:uiPriority w:val="1"/>
+    <w:unhideWhenUsed/>
   </w:style>
   <w:style w:type="table" w:default="1" w:styleId="TableNormal">
     <w:name w:val="Normal Table"/>
+    <w:uiPriority w:val="99"/>
     <w:semiHidden/>
+    <w:unhideWhenUsed/>
     <w:tblPr>
       <w:tblInd w:w="0" w:type="dxa"/>
       <w:tblCellMar>
@@ -4819,7 +5450,9 @@
   </w:style>
   <w:style w:type="numbering" w:default="1" w:styleId="NoList">
     <w:name w:val="No List"/>
+    <w:uiPriority w:val="99"/>
     <w:semiHidden/>
+    <w:unhideWhenUsed/>
   </w:style>
   <w:style w:type="character" w:styleId="FootnoteReference">
     <w:name w:val="footnote reference"/>

</xml_diff>

<commit_message>
removing blank page from the background info sheet
</commit_message>
<xml_diff>
--- a/toolkit/getting-started/sme-background-info-sheet.docx
+++ b/toolkit/getting-started/sme-background-info-sheet.docx
@@ -1,6 +1,6 @@
 
 <file path=word/document.xml><?xml version="1.0" encoding="utf-8"?>
-<w:document xmlns:wpc="http://schemas.microsoft.com/office/word/2010/wordprocessingCanvas" xmlns:cx="http://schemas.microsoft.com/office/drawing/2014/chartex" xmlns:cx1="http://schemas.microsoft.com/office/drawing/2015/9/8/chartex" xmlns:cx2="http://schemas.microsoft.com/office/drawing/2015/10/21/chartex" xmlns:cx3="http://schemas.microsoft.com/office/drawing/2016/5/9/chartex" xmlns:cx4="http://schemas.microsoft.com/office/drawing/2016/5/10/chartex" xmlns:cx5="http://schemas.microsoft.com/office/drawing/2016/5/11/chartex" xmlns:cx6="http://schemas.microsoft.com/office/drawing/2016/5/12/chartex" xmlns:cx7="http://schemas.microsoft.com/office/drawing/2016/5/13/chartex" xmlns:cx8="http://schemas.microsoft.com/office/drawing/2016/5/14/chartex" xmlns:mc="http://schemas.openxmlformats.org/markup-compatibility/2006" xmlns:aink="http://schemas.microsoft.com/office/drawing/2016/ink" xmlns:am3d="http://schemas.microsoft.com/office/drawing/2017/model3d" xmlns:o="urn:schemas-microsoft-com:office:office" xmlns:r="http://schemas.openxmlformats.org/officeDocument/2006/relationships" xmlns:m="http://schemas.openxmlformats.org/officeDocument/2006/math" xmlns:v="urn:schemas-microsoft-com:vml" xmlns:wp14="http://schemas.microsoft.com/office/word/2010/wordprocessingDrawing" xmlns:wp="http://schemas.openxmlformats.org/drawingml/2006/wordprocessingDrawing" xmlns:w10="urn:schemas-microsoft-com:office:word" xmlns:w="http://schemas.openxmlformats.org/wordprocessingml/2006/main" xmlns:w14="http://schemas.microsoft.com/office/word/2010/wordml" xmlns:w15="http://schemas.microsoft.com/office/word/2012/wordml" xmlns:w16cex="http://schemas.microsoft.com/office/word/2018/wordml/cex" xmlns:w16cid="http://schemas.microsoft.com/office/word/2016/wordml/cid" xmlns:w16="http://schemas.microsoft.com/office/word/2018/wordml" xmlns:w16se="http://schemas.microsoft.com/office/word/2015/wordml/symex" xmlns:wpg="http://schemas.microsoft.com/office/word/2010/wordprocessingGroup" xmlns:wpi="http://schemas.microsoft.com/office/word/2010/wordprocessingInk" xmlns:wne="http://schemas.microsoft.com/office/word/2006/wordml" xmlns:wps="http://schemas.microsoft.com/office/word/2010/wordprocessingShape" mc:Ignorable="w14 w15 w16se w16cid w16 w16cex wp14">
+<w:document xmlns:wpc="http://schemas.microsoft.com/office/word/2010/wordprocessingCanvas" xmlns:cx="http://schemas.microsoft.com/office/drawing/2014/chartex" xmlns:cx1="http://schemas.microsoft.com/office/drawing/2015/9/8/chartex" xmlns:cx2="http://schemas.microsoft.com/office/drawing/2015/10/21/chartex" xmlns:cx3="http://schemas.microsoft.com/office/drawing/2016/5/9/chartex" xmlns:cx4="http://schemas.microsoft.com/office/drawing/2016/5/10/chartex" xmlns:cx5="http://schemas.microsoft.com/office/drawing/2016/5/11/chartex" xmlns:cx6="http://schemas.microsoft.com/office/drawing/2016/5/12/chartex" xmlns:cx7="http://schemas.microsoft.com/office/drawing/2016/5/13/chartex" xmlns:cx8="http://schemas.microsoft.com/office/drawing/2016/5/14/chartex" xmlns:mc="http://schemas.openxmlformats.org/markup-compatibility/2006" xmlns:aink="http://schemas.microsoft.com/office/drawing/2016/ink" xmlns:am3d="http://schemas.microsoft.com/office/drawing/2017/model3d" xmlns:o="urn:schemas-microsoft-com:office:office" xmlns:r="http://schemas.openxmlformats.org/officeDocument/2006/relationships" xmlns:m="http://schemas.openxmlformats.org/officeDocument/2006/math" xmlns:v="urn:schemas-microsoft-com:vml" xmlns:wp14="http://schemas.microsoft.com/office/word/2010/wordprocessingDrawing" xmlns:wp="http://schemas.openxmlformats.org/drawingml/2006/wordprocessingDrawing" xmlns:w10="urn:schemas-microsoft-com:office:word" xmlns:w="http://schemas.openxmlformats.org/wordprocessingml/2006/main" xmlns:w14="http://schemas.microsoft.com/office/word/2010/wordml" xmlns:w15="http://schemas.microsoft.com/office/word/2012/wordml" xmlns:w16cid="http://schemas.microsoft.com/office/word/2016/wordml/cid" xmlns:w16se="http://schemas.microsoft.com/office/word/2015/wordml/symex" xmlns:wpg="http://schemas.microsoft.com/office/word/2010/wordprocessingGroup" xmlns:wpi="http://schemas.microsoft.com/office/word/2010/wordprocessingInk" xmlns:wne="http://schemas.microsoft.com/office/word/2006/wordml" xmlns:wps="http://schemas.microsoft.com/office/word/2010/wordprocessingShape" mc:Ignorable="w14 w15 w16se w16cid wp14">
   <w:body>
     <w:p>
       <w:pPr>
@@ -2358,6 +2358,8 @@
         </w:rPr>
         <w:t>:</w:t>
       </w:r>
+      <w:bookmarkStart w:id="13" w:name="_GoBack"/>
+      <w:bookmarkEnd w:id="13"/>
     </w:p>
     <w:p>
       <w:pPr>
@@ -2398,7 +2400,7 @@
           </w:ffData>
         </w:fldChar>
       </w:r>
-      <w:bookmarkStart w:id="13" w:name="Check1"/>
+      <w:bookmarkStart w:id="14" w:name="Check1"/>
       <w:r>
         <w:rPr>
           <w:rFonts w:ascii="Arial" w:hAnsi="Arial" w:cs="Arial"/>
@@ -2422,7 +2424,7 @@
         </w:rPr>
         <w:fldChar w:fldCharType="end"/>
       </w:r>
-      <w:bookmarkEnd w:id="13"/>
+      <w:bookmarkEnd w:id="14"/>
       <w:r>
         <w:rPr>
           <w:rFonts w:ascii="Arial" w:hAnsi="Arial" w:cs="Arial"/>
@@ -2475,7 +2477,7 @@
           </w:ffData>
         </w:fldChar>
       </w:r>
-      <w:bookmarkStart w:id="14" w:name="Check2"/>
+      <w:bookmarkStart w:id="15" w:name="Check2"/>
       <w:r>
         <w:rPr>
           <w:rFonts w:ascii="Arial" w:hAnsi="Arial" w:cs="Arial"/>
@@ -2499,7 +2501,7 @@
         </w:rPr>
         <w:fldChar w:fldCharType="end"/>
       </w:r>
-      <w:bookmarkEnd w:id="14"/>
+      <w:bookmarkEnd w:id="15"/>
       <w:r>
         <w:rPr>
           <w:rFonts w:ascii="Arial" w:hAnsi="Arial" w:cs="Arial"/>
@@ -2549,7 +2551,7 @@
           </w:ffData>
         </w:fldChar>
       </w:r>
-      <w:bookmarkStart w:id="15" w:name="Check3"/>
+      <w:bookmarkStart w:id="16" w:name="Check3"/>
       <w:r>
         <w:rPr>
           <w:rFonts w:ascii="Arial" w:hAnsi="Arial" w:cs="Arial"/>
@@ -2573,7 +2575,7 @@
         </w:rPr>
         <w:fldChar w:fldCharType="end"/>
       </w:r>
-      <w:bookmarkEnd w:id="15"/>
+      <w:bookmarkEnd w:id="16"/>
       <w:r>
         <w:rPr>
           <w:rFonts w:ascii="Arial" w:hAnsi="Arial" w:cs="Arial"/>
@@ -2621,7 +2623,7 @@
           </w:ffData>
         </w:fldChar>
       </w:r>
-      <w:bookmarkStart w:id="16" w:name="Check4"/>
+      <w:bookmarkStart w:id="17" w:name="Check4"/>
       <w:r>
         <w:rPr>
           <w:rFonts w:ascii="Arial" w:hAnsi="Arial" w:cs="Arial"/>
@@ -2645,7 +2647,7 @@
         </w:rPr>
         <w:fldChar w:fldCharType="end"/>
       </w:r>
-      <w:bookmarkEnd w:id="16"/>
+      <w:bookmarkEnd w:id="17"/>
       <w:r>
         <w:rPr>
           <w:rFonts w:ascii="Arial" w:hAnsi="Arial" w:cs="Arial"/>
@@ -2693,7 +2695,7 @@
           </w:ffData>
         </w:fldChar>
       </w:r>
-      <w:bookmarkStart w:id="17" w:name="Check5"/>
+      <w:bookmarkStart w:id="18" w:name="Check5"/>
       <w:r>
         <w:rPr>
           <w:rFonts w:ascii="Arial" w:hAnsi="Arial" w:cs="Arial"/>
@@ -2717,7 +2719,7 @@
         </w:rPr>
         <w:fldChar w:fldCharType="end"/>
       </w:r>
-      <w:bookmarkEnd w:id="17"/>
+      <w:bookmarkEnd w:id="18"/>
       <w:r>
         <w:rPr>
           <w:rFonts w:ascii="Arial" w:hAnsi="Arial" w:cs="Arial"/>
@@ -2764,7 +2766,7 @@
           </w:ffData>
         </w:fldChar>
       </w:r>
-      <w:bookmarkStart w:id="18" w:name="Check6"/>
+      <w:bookmarkStart w:id="19" w:name="Check6"/>
       <w:r>
         <w:rPr>
           <w:rFonts w:ascii="Arial" w:hAnsi="Arial" w:cs="Arial"/>
@@ -2788,7 +2790,7 @@
         </w:rPr>
         <w:fldChar w:fldCharType="end"/>
       </w:r>
-      <w:bookmarkEnd w:id="18"/>
+      <w:bookmarkEnd w:id="19"/>
       <w:r>
         <w:rPr>
           <w:rFonts w:ascii="Arial" w:hAnsi="Arial" w:cs="Arial"/>
@@ -2835,7 +2837,7 @@
           </w:ffData>
         </w:fldChar>
       </w:r>
-      <w:bookmarkStart w:id="19" w:name="Check7"/>
+      <w:bookmarkStart w:id="20" w:name="Check7"/>
       <w:r>
         <w:rPr>
           <w:rFonts w:ascii="Arial" w:hAnsi="Arial" w:cs="Arial"/>
@@ -2859,7 +2861,7 @@
         </w:rPr>
         <w:fldChar w:fldCharType="end"/>
       </w:r>
-      <w:bookmarkEnd w:id="19"/>
+      <w:bookmarkEnd w:id="20"/>
       <w:r>
         <w:rPr>
           <w:rFonts w:ascii="Arial" w:hAnsi="Arial" w:cs="Arial"/>
@@ -3058,7 +3060,7 @@
           </w:ffData>
         </w:fldChar>
       </w:r>
-      <w:bookmarkStart w:id="20" w:name="Check8"/>
+      <w:bookmarkStart w:id="21" w:name="Check8"/>
       <w:r>
         <w:rPr>
           <w:rFonts w:ascii="Arial" w:hAnsi="Arial" w:cs="Arial"/>
@@ -3082,7 +3084,7 @@
         </w:rPr>
         <w:fldChar w:fldCharType="end"/>
       </w:r>
-      <w:bookmarkEnd w:id="20"/>
+      <w:bookmarkEnd w:id="21"/>
       <w:r>
         <w:rPr>
           <w:rFonts w:ascii="Arial" w:hAnsi="Arial" w:cs="Arial"/>
@@ -3141,7 +3143,7 @@
           </w:ffData>
         </w:fldChar>
       </w:r>
-      <w:bookmarkStart w:id="21" w:name="Check9"/>
+      <w:bookmarkStart w:id="22" w:name="Check9"/>
       <w:r>
         <w:rPr>
           <w:rFonts w:ascii="Arial" w:hAnsi="Arial" w:cs="Arial"/>
@@ -3165,7 +3167,7 @@
         </w:rPr>
         <w:fldChar w:fldCharType="end"/>
       </w:r>
-      <w:bookmarkEnd w:id="21"/>
+      <w:bookmarkEnd w:id="22"/>
       <w:r>
         <w:rPr>
           <w:rFonts w:ascii="Arial" w:hAnsi="Arial" w:cs="Arial"/>
@@ -3218,7 +3220,7 @@
           </w:ffData>
         </w:fldChar>
       </w:r>
-      <w:bookmarkStart w:id="22" w:name="Check10"/>
+      <w:bookmarkStart w:id="23" w:name="Check10"/>
       <w:r>
         <w:rPr>
           <w:rFonts w:ascii="Arial" w:hAnsi="Arial" w:cs="Arial"/>
@@ -3242,7 +3244,7 @@
         </w:rPr>
         <w:fldChar w:fldCharType="end"/>
       </w:r>
-      <w:bookmarkEnd w:id="22"/>
+      <w:bookmarkEnd w:id="23"/>
       <w:r>
         <w:rPr>
           <w:rFonts w:ascii="Arial" w:hAnsi="Arial" w:cs="Arial"/>
@@ -3295,7 +3297,7 @@
           </w:ffData>
         </w:fldChar>
       </w:r>
-      <w:bookmarkStart w:id="23" w:name="Check11"/>
+      <w:bookmarkStart w:id="24" w:name="Check11"/>
       <w:r>
         <w:rPr>
           <w:rFonts w:ascii="Arial" w:hAnsi="Arial" w:cs="Arial"/>
@@ -3319,7 +3321,7 @@
         </w:rPr>
         <w:fldChar w:fldCharType="end"/>
       </w:r>
-      <w:bookmarkEnd w:id="23"/>
+      <w:bookmarkEnd w:id="24"/>
       <w:r>
         <w:rPr>
           <w:rFonts w:ascii="Arial" w:hAnsi="Arial" w:cs="Arial"/>
@@ -3366,7 +3368,7 @@
           </w:ffData>
         </w:fldChar>
       </w:r>
-      <w:bookmarkStart w:id="24" w:name="Check12"/>
+      <w:bookmarkStart w:id="25" w:name="Check12"/>
       <w:r>
         <w:rPr>
           <w:rFonts w:ascii="Arial" w:hAnsi="Arial" w:cs="Arial"/>
@@ -3390,7 +3392,7 @@
         </w:rPr>
         <w:fldChar w:fldCharType="end"/>
       </w:r>
-      <w:bookmarkEnd w:id="24"/>
+      <w:bookmarkEnd w:id="25"/>
       <w:r>
         <w:rPr>
           <w:rFonts w:ascii="Arial" w:hAnsi="Arial" w:cs="Arial"/>
@@ -3583,6 +3585,45 @@
           <w:rFonts w:ascii="Arial" w:hAnsi="Arial" w:cs="Arial"/>
         </w:rPr>
       </w:pPr>
+      <w:r>
+        <w:rPr>
+          <w:rFonts w:ascii="Arial" w:hAnsi="Arial" w:cs="Arial"/>
+          <w:u w:val="single"/>
+        </w:rPr>
+        <w:t xml:space="preserve">Ethnicity. </w:t>
+      </w:r>
+      <w:r>
+        <w:rPr>
+          <w:rFonts w:ascii="Arial" w:hAnsi="Arial" w:cs="Arial"/>
+          <w:u w:val="single"/>
+        </w:rPr>
+        <w:t>W</w:t>
+      </w:r>
+      <w:r>
+        <w:rPr>
+          <w:rFonts w:ascii="Arial" w:hAnsi="Arial" w:cs="Arial"/>
+          <w:u w:val="single"/>
+        </w:rPr>
+        <w:t>hich ethnic category do you most closely identify yourself?</w:t>
+      </w:r>
+      <w:r>
+        <w:rPr>
+          <w:rFonts w:ascii="Arial" w:hAnsi="Arial" w:cs="Arial"/>
+        </w:rPr>
+        <w:t xml:space="preserve"> (c</w:t>
+      </w:r>
+      <w:r>
+        <w:rPr>
+          <w:rFonts w:ascii="Arial" w:hAnsi="Arial" w:cs="Arial"/>
+        </w:rPr>
+        <w:t>heck</w:t>
+      </w:r>
+      <w:r>
+        <w:rPr>
+          <w:rFonts w:ascii="Arial" w:hAnsi="Arial" w:cs="Arial"/>
+        </w:rPr>
+        <w:t xml:space="preserve"> one):</w:t>
+      </w:r>
     </w:p>
     <w:p>
       <w:pPr>
@@ -3610,41 +3651,61 @@
       <w:r>
         <w:rPr>
           <w:rFonts w:ascii="Arial" w:hAnsi="Arial" w:cs="Arial"/>
-          <w:u w:val="single"/>
-        </w:rPr>
-        <w:t xml:space="preserve">Ethnicity. </w:t>
-      </w:r>
-      <w:r>
-        <w:rPr>
-          <w:rFonts w:ascii="Arial" w:hAnsi="Arial" w:cs="Arial"/>
-          <w:u w:val="single"/>
-        </w:rPr>
-        <w:t>W</w:t>
-      </w:r>
-      <w:r>
-        <w:rPr>
-          <w:rFonts w:ascii="Arial" w:hAnsi="Arial" w:cs="Arial"/>
-          <w:u w:val="single"/>
-        </w:rPr>
-        <w:t>hich ethnic category do you most closely identify yourself?</w:t>
-      </w:r>
-      <w:r>
-        <w:rPr>
-          <w:rFonts w:ascii="Arial" w:hAnsi="Arial" w:cs="Arial"/>
-        </w:rPr>
-        <w:t xml:space="preserve"> (c</w:t>
-      </w:r>
-      <w:r>
-        <w:rPr>
-          <w:rFonts w:ascii="Arial" w:hAnsi="Arial" w:cs="Arial"/>
-        </w:rPr>
-        <w:t>heck</w:t>
-      </w:r>
-      <w:r>
-        <w:rPr>
-          <w:rFonts w:ascii="Arial" w:hAnsi="Arial" w:cs="Arial"/>
-        </w:rPr>
-        <w:t xml:space="preserve"> one):</w:t>
+        </w:rPr>
+        <w:fldChar w:fldCharType="begin">
+          <w:ffData>
+            <w:name w:val="Check13"/>
+            <w:enabled/>
+            <w:calcOnExit w:val="0"/>
+            <w:checkBox>
+              <w:sizeAuto/>
+              <w:default w:val="0"/>
+            </w:checkBox>
+          </w:ffData>
+        </w:fldChar>
+      </w:r>
+      <w:bookmarkStart w:id="26" w:name="Check13"/>
+      <w:r>
+        <w:rPr>
+          <w:rFonts w:ascii="Arial" w:hAnsi="Arial" w:cs="Arial"/>
+        </w:rPr>
+        <w:instrText xml:space="preserve"> FORMCHECKBOX </w:instrText>
+      </w:r>
+      <w:r>
+        <w:rPr>
+          <w:rFonts w:ascii="Arial" w:hAnsi="Arial" w:cs="Arial"/>
+        </w:rPr>
+      </w:r>
+      <w:r>
+        <w:rPr>
+          <w:rFonts w:ascii="Arial" w:hAnsi="Arial" w:cs="Arial"/>
+        </w:rPr>
+        <w:fldChar w:fldCharType="separate"/>
+      </w:r>
+      <w:r>
+        <w:rPr>
+          <w:rFonts w:ascii="Arial" w:hAnsi="Arial" w:cs="Arial"/>
+        </w:rPr>
+        <w:fldChar w:fldCharType="end"/>
+      </w:r>
+      <w:bookmarkEnd w:id="26"/>
+      <w:r>
+        <w:rPr>
+          <w:rFonts w:ascii="Arial" w:hAnsi="Arial" w:cs="Arial"/>
+        </w:rPr>
+        <w:t xml:space="preserve"> Hispanic, </w:t>
+      </w:r>
+      <w:r>
+        <w:rPr>
+          <w:rFonts w:ascii="Arial" w:hAnsi="Arial" w:cs="Arial"/>
+        </w:rPr>
+        <w:t>Latino</w:t>
+      </w:r>
+      <w:r>
+        <w:rPr>
+          <w:rFonts w:ascii="Arial" w:hAnsi="Arial" w:cs="Arial"/>
+        </w:rPr>
+        <w:t>, or Spanish origin</w:t>
       </w:r>
     </w:p>
     <w:p>
@@ -3676,7 +3737,7 @@
         </w:rPr>
         <w:fldChar w:fldCharType="begin">
           <w:ffData>
-            <w:name w:val="Check13"/>
+            <w:name w:val="Check14"/>
             <w:enabled/>
             <w:calcOnExit w:val="0"/>
             <w:checkBox>
@@ -3686,7 +3747,7 @@
           </w:ffData>
         </w:fldChar>
       </w:r>
-      <w:bookmarkStart w:id="25" w:name="Check13"/>
+      <w:bookmarkStart w:id="27" w:name="Check14"/>
       <w:r>
         <w:rPr>
           <w:rFonts w:ascii="Arial" w:hAnsi="Arial" w:cs="Arial"/>
@@ -3710,12 +3771,12 @@
         </w:rPr>
         <w:fldChar w:fldCharType="end"/>
       </w:r>
-      <w:bookmarkEnd w:id="25"/>
-      <w:r>
-        <w:rPr>
-          <w:rFonts w:ascii="Arial" w:hAnsi="Arial" w:cs="Arial"/>
-        </w:rPr>
-        <w:t xml:space="preserve"> Hispanic, </w:t>
+      <w:bookmarkEnd w:id="27"/>
+      <w:r>
+        <w:rPr>
+          <w:rFonts w:ascii="Arial" w:hAnsi="Arial" w:cs="Arial"/>
+        </w:rPr>
+        <w:t xml:space="preserve"> Not Hispanic, </w:t>
       </w:r>
       <w:r>
         <w:rPr>
@@ -3769,7 +3830,6 @@
           </w:ffData>
         </w:fldChar>
       </w:r>
-      <w:bookmarkStart w:id="26" w:name="Check14"/>
       <w:r>
         <w:rPr>
           <w:rFonts w:ascii="Arial" w:hAnsi="Arial" w:cs="Arial"/>
@@ -3793,24 +3853,11 @@
         </w:rPr>
         <w:fldChar w:fldCharType="end"/>
       </w:r>
-      <w:bookmarkEnd w:id="26"/>
-      <w:r>
-        <w:rPr>
-          <w:rFonts w:ascii="Arial" w:hAnsi="Arial" w:cs="Arial"/>
-        </w:rPr>
-        <w:t xml:space="preserve"> Not Hispanic, </w:t>
-      </w:r>
-      <w:r>
-        <w:rPr>
-          <w:rFonts w:ascii="Arial" w:hAnsi="Arial" w:cs="Arial"/>
-        </w:rPr>
-        <w:t>Latino</w:t>
-      </w:r>
-      <w:r>
-        <w:rPr>
-          <w:rFonts w:ascii="Arial" w:hAnsi="Arial" w:cs="Arial"/>
-        </w:rPr>
-        <w:t>, or Spanish origin</w:t>
+      <w:r>
+        <w:rPr>
+          <w:rFonts w:ascii="Arial" w:hAnsi="Arial" w:cs="Arial"/>
+        </w:rPr>
+        <w:t xml:space="preserve"> Decline to identify</w:t>
       </w:r>
     </w:p>
     <w:p>
@@ -3836,51 +3883,6 @@
           <w:rFonts w:ascii="Arial" w:hAnsi="Arial" w:cs="Arial"/>
         </w:rPr>
       </w:pPr>
-      <w:r>
-        <w:rPr>
-          <w:rFonts w:ascii="Arial" w:hAnsi="Arial" w:cs="Arial"/>
-        </w:rPr>
-        <w:fldChar w:fldCharType="begin">
-          <w:ffData>
-            <w:name w:val="Check14"/>
-            <w:enabled/>
-            <w:calcOnExit w:val="0"/>
-            <w:checkBox>
-              <w:sizeAuto/>
-              <w:default w:val="0"/>
-            </w:checkBox>
-          </w:ffData>
-        </w:fldChar>
-      </w:r>
-      <w:r>
-        <w:rPr>
-          <w:rFonts w:ascii="Arial" w:hAnsi="Arial" w:cs="Arial"/>
-        </w:rPr>
-        <w:instrText xml:space="preserve"> FORMCHECKBOX </w:instrText>
-      </w:r>
-      <w:r>
-        <w:rPr>
-          <w:rFonts w:ascii="Arial" w:hAnsi="Arial" w:cs="Arial"/>
-        </w:rPr>
-      </w:r>
-      <w:r>
-        <w:rPr>
-          <w:rFonts w:ascii="Arial" w:hAnsi="Arial" w:cs="Arial"/>
-        </w:rPr>
-        <w:fldChar w:fldCharType="separate"/>
-      </w:r>
-      <w:r>
-        <w:rPr>
-          <w:rFonts w:ascii="Arial" w:hAnsi="Arial" w:cs="Arial"/>
-        </w:rPr>
-        <w:fldChar w:fldCharType="end"/>
-      </w:r>
-      <w:r>
-        <w:rPr>
-          <w:rFonts w:ascii="Arial" w:hAnsi="Arial" w:cs="Arial"/>
-        </w:rPr>
-        <w:t xml:space="preserve"> Decline to identify</w:t>
-      </w:r>
     </w:p>
     <w:p>
       <w:pPr>
@@ -3905,6 +3907,372 @@
           <w:rFonts w:ascii="Arial" w:hAnsi="Arial" w:cs="Arial"/>
         </w:rPr>
       </w:pPr>
+      <w:r>
+        <w:rPr>
+          <w:rFonts w:ascii="Arial" w:hAnsi="Arial" w:cs="Arial"/>
+          <w:u w:val="single"/>
+        </w:rPr>
+        <w:t>Gender</w:t>
+      </w:r>
+      <w:r>
+        <w:rPr>
+          <w:rFonts w:ascii="Arial" w:hAnsi="Arial" w:cs="Arial"/>
+        </w:rPr>
+        <w:t xml:space="preserve"> (</w:t>
+      </w:r>
+      <w:r>
+        <w:rPr>
+          <w:rFonts w:ascii="Arial" w:hAnsi="Arial" w:cs="Arial"/>
+        </w:rPr>
+        <w:t>check one</w:t>
+      </w:r>
+      <w:r>
+        <w:rPr>
+          <w:rFonts w:ascii="Arial" w:hAnsi="Arial" w:cs="Arial"/>
+        </w:rPr>
+        <w:t>):</w:t>
+      </w:r>
+    </w:p>
+    <w:p>
+      <w:pPr>
+        <w:tabs>
+          <w:tab w:val="left" w:pos="0"/>
+          <w:tab w:val="left" w:pos="1440"/>
+          <w:tab w:val="left" w:pos="2160"/>
+          <w:tab w:val="left" w:pos="2880"/>
+          <w:tab w:val="left" w:pos="3600"/>
+          <w:tab w:val="left" w:pos="4320"/>
+          <w:tab w:val="left" w:pos="5040"/>
+          <w:tab w:val="left" w:pos="5760"/>
+          <w:tab w:val="left" w:pos="6480"/>
+          <w:tab w:val="left" w:pos="7200"/>
+          <w:tab w:val="left" w:pos="7920"/>
+          <w:tab w:val="left" w:pos="8640"/>
+          <w:tab w:val="left" w:pos="9360"/>
+          <w:tab w:val="left" w:pos="10080"/>
+        </w:tabs>
+        <w:rPr>
+          <w:rFonts w:ascii="Arial" w:hAnsi="Arial" w:cs="Arial"/>
+        </w:rPr>
+      </w:pPr>
+      <w:r>
+        <w:rPr>
+          <w:rFonts w:ascii="Arial" w:hAnsi="Arial" w:cs="Arial"/>
+        </w:rPr>
+        <w:fldChar w:fldCharType="begin">
+          <w:ffData>
+            <w:name w:val="Check15"/>
+            <w:enabled/>
+            <w:calcOnExit w:val="0"/>
+            <w:checkBox>
+              <w:sizeAuto/>
+              <w:default w:val="0"/>
+            </w:checkBox>
+          </w:ffData>
+        </w:fldChar>
+      </w:r>
+      <w:bookmarkStart w:id="28" w:name="Check15"/>
+      <w:r>
+        <w:rPr>
+          <w:rFonts w:ascii="Arial" w:hAnsi="Arial" w:cs="Arial"/>
+        </w:rPr>
+        <w:instrText xml:space="preserve"> FORMCHECKBOX </w:instrText>
+      </w:r>
+      <w:r>
+        <w:rPr>
+          <w:rFonts w:ascii="Arial" w:hAnsi="Arial" w:cs="Arial"/>
+        </w:rPr>
+      </w:r>
+      <w:r>
+        <w:rPr>
+          <w:rFonts w:ascii="Arial" w:hAnsi="Arial" w:cs="Arial"/>
+        </w:rPr>
+        <w:fldChar w:fldCharType="separate"/>
+      </w:r>
+      <w:r>
+        <w:rPr>
+          <w:rFonts w:ascii="Arial" w:hAnsi="Arial" w:cs="Arial"/>
+        </w:rPr>
+        <w:fldChar w:fldCharType="end"/>
+      </w:r>
+      <w:bookmarkEnd w:id="28"/>
+      <w:r>
+        <w:rPr>
+          <w:rFonts w:ascii="Arial" w:hAnsi="Arial" w:cs="Arial"/>
+        </w:rPr>
+        <w:t xml:space="preserve"> </w:t>
+      </w:r>
+      <w:r>
+        <w:rPr>
+          <w:rFonts w:ascii="Arial" w:hAnsi="Arial" w:cs="Arial"/>
+        </w:rPr>
+        <w:t>Man</w:t>
+      </w:r>
+      <w:r>
+        <w:rPr>
+          <w:rFonts w:ascii="Arial" w:hAnsi="Arial" w:cs="Arial"/>
+        </w:rPr>
+        <w:tab/>
+      </w:r>
+      <w:r>
+        <w:rPr>
+          <w:rFonts w:ascii="Arial" w:hAnsi="Arial" w:cs="Arial"/>
+        </w:rPr>
+        <w:tab/>
+      </w:r>
+      <w:r>
+        <w:rPr>
+          <w:rFonts w:ascii="Arial" w:hAnsi="Arial" w:cs="Arial"/>
+        </w:rPr>
+        <w:fldChar w:fldCharType="begin">
+          <w:ffData>
+            <w:name w:val=""/>
+            <w:enabled/>
+            <w:calcOnExit w:val="0"/>
+            <w:checkBox>
+              <w:sizeAuto/>
+              <w:default w:val="0"/>
+            </w:checkBox>
+          </w:ffData>
+        </w:fldChar>
+      </w:r>
+      <w:r>
+        <w:rPr>
+          <w:rFonts w:ascii="Arial" w:hAnsi="Arial" w:cs="Arial"/>
+        </w:rPr>
+        <w:instrText xml:space="preserve"> FORMCHECKBOX </w:instrText>
+      </w:r>
+      <w:r>
+        <w:rPr>
+          <w:rFonts w:ascii="Arial" w:hAnsi="Arial" w:cs="Arial"/>
+        </w:rPr>
+      </w:r>
+      <w:r>
+        <w:rPr>
+          <w:rFonts w:ascii="Arial" w:hAnsi="Arial" w:cs="Arial"/>
+        </w:rPr>
+        <w:fldChar w:fldCharType="separate"/>
+      </w:r>
+      <w:r>
+        <w:rPr>
+          <w:rFonts w:ascii="Arial" w:hAnsi="Arial" w:cs="Arial"/>
+        </w:rPr>
+        <w:fldChar w:fldCharType="end"/>
+      </w:r>
+      <w:r>
+        <w:rPr>
+          <w:rFonts w:ascii="Arial" w:hAnsi="Arial" w:cs="Arial"/>
+        </w:rPr>
+        <w:t xml:space="preserve"> Not listed here</w:t>
+      </w:r>
+    </w:p>
+    <w:p>
+      <w:pPr>
+        <w:tabs>
+          <w:tab w:val="left" w:pos="0"/>
+          <w:tab w:val="left" w:pos="1440"/>
+          <w:tab w:val="left" w:pos="2160"/>
+          <w:tab w:val="left" w:pos="2880"/>
+          <w:tab w:val="left" w:pos="3600"/>
+          <w:tab w:val="left" w:pos="4320"/>
+          <w:tab w:val="left" w:pos="5040"/>
+          <w:tab w:val="left" w:pos="5760"/>
+          <w:tab w:val="left" w:pos="6480"/>
+          <w:tab w:val="left" w:pos="7200"/>
+          <w:tab w:val="left" w:pos="7920"/>
+          <w:tab w:val="left" w:pos="8640"/>
+          <w:tab w:val="left" w:pos="9360"/>
+          <w:tab w:val="left" w:pos="10080"/>
+        </w:tabs>
+        <w:rPr>
+          <w:rFonts w:ascii="Arial" w:hAnsi="Arial" w:cs="Arial"/>
+        </w:rPr>
+      </w:pPr>
+      <w:r>
+        <w:rPr>
+          <w:rFonts w:ascii="Arial" w:hAnsi="Arial" w:cs="Arial"/>
+        </w:rPr>
+        <w:fldChar w:fldCharType="begin">
+          <w:ffData>
+            <w:name w:val="Check16"/>
+            <w:enabled/>
+            <w:calcOnExit w:val="0"/>
+            <w:checkBox>
+              <w:sizeAuto/>
+              <w:default w:val="0"/>
+            </w:checkBox>
+          </w:ffData>
+        </w:fldChar>
+      </w:r>
+      <w:bookmarkStart w:id="29" w:name="Check16"/>
+      <w:r>
+        <w:rPr>
+          <w:rFonts w:ascii="Arial" w:hAnsi="Arial" w:cs="Arial"/>
+        </w:rPr>
+        <w:instrText xml:space="preserve"> FORMCHECKBOX </w:instrText>
+      </w:r>
+      <w:r>
+        <w:rPr>
+          <w:rFonts w:ascii="Arial" w:hAnsi="Arial" w:cs="Arial"/>
+        </w:rPr>
+      </w:r>
+      <w:r>
+        <w:rPr>
+          <w:rFonts w:ascii="Arial" w:hAnsi="Arial" w:cs="Arial"/>
+        </w:rPr>
+        <w:fldChar w:fldCharType="separate"/>
+      </w:r>
+      <w:r>
+        <w:rPr>
+          <w:rFonts w:ascii="Arial" w:hAnsi="Arial" w:cs="Arial"/>
+        </w:rPr>
+        <w:fldChar w:fldCharType="end"/>
+      </w:r>
+      <w:bookmarkEnd w:id="29"/>
+      <w:r>
+        <w:rPr>
+          <w:rFonts w:ascii="Arial" w:hAnsi="Arial" w:cs="Arial"/>
+        </w:rPr>
+        <w:t xml:space="preserve"> </w:t>
+      </w:r>
+      <w:r>
+        <w:rPr>
+          <w:rFonts w:ascii="Arial" w:hAnsi="Arial" w:cs="Arial"/>
+        </w:rPr>
+        <w:t>Woman</w:t>
+      </w:r>
+      <w:r>
+        <w:rPr>
+          <w:rFonts w:ascii="Arial" w:hAnsi="Arial" w:cs="Arial"/>
+        </w:rPr>
+        <w:tab/>
+      </w:r>
+      <w:r>
+        <w:rPr>
+          <w:rFonts w:ascii="Arial" w:hAnsi="Arial" w:cs="Arial"/>
+        </w:rPr>
+        <w:tab/>
+      </w:r>
+      <w:r>
+        <w:rPr>
+          <w:rFonts w:ascii="Arial" w:hAnsi="Arial" w:cs="Arial"/>
+        </w:rPr>
+        <w:fldChar w:fldCharType="begin">
+          <w:ffData>
+            <w:name w:val="Check16"/>
+            <w:enabled/>
+            <w:calcOnExit w:val="0"/>
+            <w:checkBox>
+              <w:sizeAuto/>
+              <w:default w:val="0"/>
+            </w:checkBox>
+          </w:ffData>
+        </w:fldChar>
+      </w:r>
+      <w:r>
+        <w:rPr>
+          <w:rFonts w:ascii="Arial" w:hAnsi="Arial" w:cs="Arial"/>
+        </w:rPr>
+        <w:instrText xml:space="preserve"> FORMCHECKBOX </w:instrText>
+      </w:r>
+      <w:r>
+        <w:rPr>
+          <w:rFonts w:ascii="Arial" w:hAnsi="Arial" w:cs="Arial"/>
+        </w:rPr>
+      </w:r>
+      <w:r>
+        <w:rPr>
+          <w:rFonts w:ascii="Arial" w:hAnsi="Arial" w:cs="Arial"/>
+        </w:rPr>
+        <w:fldChar w:fldCharType="separate"/>
+      </w:r>
+      <w:r>
+        <w:rPr>
+          <w:rFonts w:ascii="Arial" w:hAnsi="Arial" w:cs="Arial"/>
+        </w:rPr>
+        <w:fldChar w:fldCharType="end"/>
+      </w:r>
+      <w:r>
+        <w:rPr>
+          <w:rFonts w:ascii="Arial" w:hAnsi="Arial" w:cs="Arial"/>
+        </w:rPr>
+        <w:t xml:space="preserve"> Decline to identify</w:t>
+      </w:r>
+    </w:p>
+    <w:p>
+      <w:pPr>
+        <w:tabs>
+          <w:tab w:val="left" w:pos="0"/>
+          <w:tab w:val="left" w:pos="1440"/>
+          <w:tab w:val="left" w:pos="2160"/>
+          <w:tab w:val="left" w:pos="2880"/>
+          <w:tab w:val="left" w:pos="3600"/>
+          <w:tab w:val="left" w:pos="4320"/>
+          <w:tab w:val="left" w:pos="5040"/>
+          <w:tab w:val="left" w:pos="5760"/>
+          <w:tab w:val="left" w:pos="6480"/>
+          <w:tab w:val="left" w:pos="7200"/>
+          <w:tab w:val="left" w:pos="7920"/>
+          <w:tab w:val="left" w:pos="8640"/>
+          <w:tab w:val="left" w:pos="9360"/>
+          <w:tab w:val="left" w:pos="10080"/>
+        </w:tabs>
+        <w:spacing w:line="360" w:lineRule="auto"/>
+        <w:rPr>
+          <w:rFonts w:ascii="Arial" w:hAnsi="Arial" w:cs="Arial"/>
+        </w:rPr>
+      </w:pPr>
+      <w:r>
+        <w:rPr>
+          <w:rFonts w:ascii="Arial" w:hAnsi="Arial" w:cs="Arial"/>
+        </w:rPr>
+        <w:fldChar w:fldCharType="begin">
+          <w:ffData>
+            <w:name w:val="Check16"/>
+            <w:enabled/>
+            <w:calcOnExit w:val="0"/>
+            <w:checkBox>
+              <w:sizeAuto/>
+              <w:default w:val="0"/>
+            </w:checkBox>
+          </w:ffData>
+        </w:fldChar>
+      </w:r>
+      <w:r>
+        <w:rPr>
+          <w:rFonts w:ascii="Arial" w:hAnsi="Arial" w:cs="Arial"/>
+        </w:rPr>
+        <w:instrText xml:space="preserve"> FORMCHECKBOX </w:instrText>
+      </w:r>
+      <w:r>
+        <w:rPr>
+          <w:rFonts w:ascii="Arial" w:hAnsi="Arial" w:cs="Arial"/>
+        </w:rPr>
+      </w:r>
+      <w:r>
+        <w:rPr>
+          <w:rFonts w:ascii="Arial" w:hAnsi="Arial" w:cs="Arial"/>
+        </w:rPr>
+        <w:fldChar w:fldCharType="separate"/>
+      </w:r>
+      <w:r>
+        <w:rPr>
+          <w:rFonts w:ascii="Arial" w:hAnsi="Arial" w:cs="Arial"/>
+        </w:rPr>
+        <w:fldChar w:fldCharType="end"/>
+      </w:r>
+      <w:r>
+        <w:rPr>
+          <w:rFonts w:ascii="Arial" w:hAnsi="Arial" w:cs="Arial"/>
+        </w:rPr>
+        <w:t xml:space="preserve"> </w:t>
+      </w:r>
+      <w:r>
+        <w:rPr>
+          <w:rFonts w:ascii="Arial" w:hAnsi="Arial" w:cs="Arial"/>
+        </w:rPr>
+        <w:t>Non-binary</w:t>
+      </w:r>
     </w:p>
     <w:p>
       <w:pPr>
@@ -3928,395 +4296,6 @@
         <w:rPr>
           <w:rFonts w:ascii="Arial" w:hAnsi="Arial" w:cs="Arial"/>
         </w:rPr>
-      </w:pPr>
-      <w:r>
-        <w:rPr>
-          <w:rFonts w:ascii="Arial" w:hAnsi="Arial" w:cs="Arial"/>
-          <w:u w:val="single"/>
-        </w:rPr>
-        <w:t>Gender</w:t>
-      </w:r>
-      <w:r>
-        <w:rPr>
-          <w:rFonts w:ascii="Arial" w:hAnsi="Arial" w:cs="Arial"/>
-        </w:rPr>
-        <w:t xml:space="preserve"> (</w:t>
-      </w:r>
-      <w:r>
-        <w:rPr>
-          <w:rFonts w:ascii="Arial" w:hAnsi="Arial" w:cs="Arial"/>
-        </w:rPr>
-        <w:t>check one</w:t>
-      </w:r>
-      <w:r>
-        <w:rPr>
-          <w:rFonts w:ascii="Arial" w:hAnsi="Arial" w:cs="Arial"/>
-        </w:rPr>
-        <w:t>):</w:t>
-      </w:r>
-    </w:p>
-    <w:p>
-      <w:pPr>
-        <w:tabs>
-          <w:tab w:val="left" w:pos="0"/>
-          <w:tab w:val="left" w:pos="1440"/>
-          <w:tab w:val="left" w:pos="2160"/>
-          <w:tab w:val="left" w:pos="2880"/>
-          <w:tab w:val="left" w:pos="3600"/>
-          <w:tab w:val="left" w:pos="4320"/>
-          <w:tab w:val="left" w:pos="5040"/>
-          <w:tab w:val="left" w:pos="5760"/>
-          <w:tab w:val="left" w:pos="6480"/>
-          <w:tab w:val="left" w:pos="7200"/>
-          <w:tab w:val="left" w:pos="7920"/>
-          <w:tab w:val="left" w:pos="8640"/>
-          <w:tab w:val="left" w:pos="9360"/>
-          <w:tab w:val="left" w:pos="10080"/>
-        </w:tabs>
-        <w:rPr>
-          <w:rFonts w:ascii="Arial" w:hAnsi="Arial" w:cs="Arial"/>
-        </w:rPr>
-      </w:pPr>
-      <w:r>
-        <w:rPr>
-          <w:rFonts w:ascii="Arial" w:hAnsi="Arial" w:cs="Arial"/>
-        </w:rPr>
-        <w:fldChar w:fldCharType="begin">
-          <w:ffData>
-            <w:name w:val="Check15"/>
-            <w:enabled/>
-            <w:calcOnExit w:val="0"/>
-            <w:checkBox>
-              <w:sizeAuto/>
-              <w:default w:val="0"/>
-            </w:checkBox>
-          </w:ffData>
-        </w:fldChar>
-      </w:r>
-      <w:bookmarkStart w:id="27" w:name="Check15"/>
-      <w:r>
-        <w:rPr>
-          <w:rFonts w:ascii="Arial" w:hAnsi="Arial" w:cs="Arial"/>
-        </w:rPr>
-        <w:instrText xml:space="preserve"> FORMCHECKBOX </w:instrText>
-      </w:r>
-      <w:r>
-        <w:rPr>
-          <w:rFonts w:ascii="Arial" w:hAnsi="Arial" w:cs="Arial"/>
-        </w:rPr>
-      </w:r>
-      <w:r>
-        <w:rPr>
-          <w:rFonts w:ascii="Arial" w:hAnsi="Arial" w:cs="Arial"/>
-        </w:rPr>
-        <w:fldChar w:fldCharType="separate"/>
-      </w:r>
-      <w:r>
-        <w:rPr>
-          <w:rFonts w:ascii="Arial" w:hAnsi="Arial" w:cs="Arial"/>
-        </w:rPr>
-        <w:fldChar w:fldCharType="end"/>
-      </w:r>
-      <w:bookmarkEnd w:id="27"/>
-      <w:r>
-        <w:rPr>
-          <w:rFonts w:ascii="Arial" w:hAnsi="Arial" w:cs="Arial"/>
-        </w:rPr>
-        <w:t xml:space="preserve"> </w:t>
-      </w:r>
-      <w:r>
-        <w:rPr>
-          <w:rFonts w:ascii="Arial" w:hAnsi="Arial" w:cs="Arial"/>
-        </w:rPr>
-        <w:t>Man</w:t>
-      </w:r>
-      <w:r>
-        <w:rPr>
-          <w:rFonts w:ascii="Arial" w:hAnsi="Arial" w:cs="Arial"/>
-        </w:rPr>
-        <w:tab/>
-      </w:r>
-      <w:r>
-        <w:rPr>
-          <w:rFonts w:ascii="Arial" w:hAnsi="Arial" w:cs="Arial"/>
-        </w:rPr>
-        <w:tab/>
-      </w:r>
-      <w:r>
-        <w:rPr>
-          <w:rFonts w:ascii="Arial" w:hAnsi="Arial" w:cs="Arial"/>
-        </w:rPr>
-        <w:fldChar w:fldCharType="begin">
-          <w:ffData>
-            <w:name w:val=""/>
-            <w:enabled/>
-            <w:calcOnExit w:val="0"/>
-            <w:checkBox>
-              <w:sizeAuto/>
-              <w:default w:val="0"/>
-            </w:checkBox>
-          </w:ffData>
-        </w:fldChar>
-      </w:r>
-      <w:r>
-        <w:rPr>
-          <w:rFonts w:ascii="Arial" w:hAnsi="Arial" w:cs="Arial"/>
-        </w:rPr>
-        <w:instrText xml:space="preserve"> FORMCHECKBOX </w:instrText>
-      </w:r>
-      <w:r>
-        <w:rPr>
-          <w:rFonts w:ascii="Arial" w:hAnsi="Arial" w:cs="Arial"/>
-        </w:rPr>
-      </w:r>
-      <w:r>
-        <w:rPr>
-          <w:rFonts w:ascii="Arial" w:hAnsi="Arial" w:cs="Arial"/>
-        </w:rPr>
-        <w:fldChar w:fldCharType="separate"/>
-      </w:r>
-      <w:r>
-        <w:rPr>
-          <w:rFonts w:ascii="Arial" w:hAnsi="Arial" w:cs="Arial"/>
-        </w:rPr>
-        <w:fldChar w:fldCharType="end"/>
-      </w:r>
-      <w:r>
-        <w:rPr>
-          <w:rFonts w:ascii="Arial" w:hAnsi="Arial" w:cs="Arial"/>
-        </w:rPr>
-        <w:t xml:space="preserve"> Not listed here</w:t>
-      </w:r>
-    </w:p>
-    <w:p>
-      <w:pPr>
-        <w:tabs>
-          <w:tab w:val="left" w:pos="0"/>
-          <w:tab w:val="left" w:pos="1440"/>
-          <w:tab w:val="left" w:pos="2160"/>
-          <w:tab w:val="left" w:pos="2880"/>
-          <w:tab w:val="left" w:pos="3600"/>
-          <w:tab w:val="left" w:pos="4320"/>
-          <w:tab w:val="left" w:pos="5040"/>
-          <w:tab w:val="left" w:pos="5760"/>
-          <w:tab w:val="left" w:pos="6480"/>
-          <w:tab w:val="left" w:pos="7200"/>
-          <w:tab w:val="left" w:pos="7920"/>
-          <w:tab w:val="left" w:pos="8640"/>
-          <w:tab w:val="left" w:pos="9360"/>
-          <w:tab w:val="left" w:pos="10080"/>
-        </w:tabs>
-        <w:rPr>
-          <w:rFonts w:ascii="Arial" w:hAnsi="Arial" w:cs="Arial"/>
-        </w:rPr>
-      </w:pPr>
-      <w:r>
-        <w:rPr>
-          <w:rFonts w:ascii="Arial" w:hAnsi="Arial" w:cs="Arial"/>
-        </w:rPr>
-        <w:fldChar w:fldCharType="begin">
-          <w:ffData>
-            <w:name w:val="Check16"/>
-            <w:enabled/>
-            <w:calcOnExit w:val="0"/>
-            <w:checkBox>
-              <w:sizeAuto/>
-              <w:default w:val="0"/>
-            </w:checkBox>
-          </w:ffData>
-        </w:fldChar>
-      </w:r>
-      <w:bookmarkStart w:id="28" w:name="Check16"/>
-      <w:r>
-        <w:rPr>
-          <w:rFonts w:ascii="Arial" w:hAnsi="Arial" w:cs="Arial"/>
-        </w:rPr>
-        <w:instrText xml:space="preserve"> FORMCHECKBOX </w:instrText>
-      </w:r>
-      <w:r>
-        <w:rPr>
-          <w:rFonts w:ascii="Arial" w:hAnsi="Arial" w:cs="Arial"/>
-        </w:rPr>
-      </w:r>
-      <w:r>
-        <w:rPr>
-          <w:rFonts w:ascii="Arial" w:hAnsi="Arial" w:cs="Arial"/>
-        </w:rPr>
-        <w:fldChar w:fldCharType="separate"/>
-      </w:r>
-      <w:r>
-        <w:rPr>
-          <w:rFonts w:ascii="Arial" w:hAnsi="Arial" w:cs="Arial"/>
-        </w:rPr>
-        <w:fldChar w:fldCharType="end"/>
-      </w:r>
-      <w:bookmarkEnd w:id="28"/>
-      <w:r>
-        <w:rPr>
-          <w:rFonts w:ascii="Arial" w:hAnsi="Arial" w:cs="Arial"/>
-        </w:rPr>
-        <w:t xml:space="preserve"> </w:t>
-      </w:r>
-      <w:r>
-        <w:rPr>
-          <w:rFonts w:ascii="Arial" w:hAnsi="Arial" w:cs="Arial"/>
-        </w:rPr>
-        <w:t>Woman</w:t>
-      </w:r>
-      <w:r>
-        <w:rPr>
-          <w:rFonts w:ascii="Arial" w:hAnsi="Arial" w:cs="Arial"/>
-        </w:rPr>
-        <w:tab/>
-      </w:r>
-      <w:r>
-        <w:rPr>
-          <w:rFonts w:ascii="Arial" w:hAnsi="Arial" w:cs="Arial"/>
-        </w:rPr>
-        <w:tab/>
-      </w:r>
-      <w:r>
-        <w:rPr>
-          <w:rFonts w:ascii="Arial" w:hAnsi="Arial" w:cs="Arial"/>
-        </w:rPr>
-        <w:fldChar w:fldCharType="begin">
-          <w:ffData>
-            <w:name w:val="Check16"/>
-            <w:enabled/>
-            <w:calcOnExit w:val="0"/>
-            <w:checkBox>
-              <w:sizeAuto/>
-              <w:default w:val="0"/>
-            </w:checkBox>
-          </w:ffData>
-        </w:fldChar>
-      </w:r>
-      <w:r>
-        <w:rPr>
-          <w:rFonts w:ascii="Arial" w:hAnsi="Arial" w:cs="Arial"/>
-        </w:rPr>
-        <w:instrText xml:space="preserve"> FORMCHECKBOX </w:instrText>
-      </w:r>
-      <w:r>
-        <w:rPr>
-          <w:rFonts w:ascii="Arial" w:hAnsi="Arial" w:cs="Arial"/>
-        </w:rPr>
-      </w:r>
-      <w:r>
-        <w:rPr>
-          <w:rFonts w:ascii="Arial" w:hAnsi="Arial" w:cs="Arial"/>
-        </w:rPr>
-        <w:fldChar w:fldCharType="separate"/>
-      </w:r>
-      <w:r>
-        <w:rPr>
-          <w:rFonts w:ascii="Arial" w:hAnsi="Arial" w:cs="Arial"/>
-        </w:rPr>
-        <w:fldChar w:fldCharType="end"/>
-      </w:r>
-      <w:r>
-        <w:rPr>
-          <w:rFonts w:ascii="Arial" w:hAnsi="Arial" w:cs="Arial"/>
-        </w:rPr>
-        <w:t xml:space="preserve"> Decline to identify</w:t>
-      </w:r>
-    </w:p>
-    <w:p>
-      <w:pPr>
-        <w:tabs>
-          <w:tab w:val="left" w:pos="0"/>
-          <w:tab w:val="left" w:pos="1440"/>
-          <w:tab w:val="left" w:pos="2160"/>
-          <w:tab w:val="left" w:pos="2880"/>
-          <w:tab w:val="left" w:pos="3600"/>
-          <w:tab w:val="left" w:pos="4320"/>
-          <w:tab w:val="left" w:pos="5040"/>
-          <w:tab w:val="left" w:pos="5760"/>
-          <w:tab w:val="left" w:pos="6480"/>
-          <w:tab w:val="left" w:pos="7200"/>
-          <w:tab w:val="left" w:pos="7920"/>
-          <w:tab w:val="left" w:pos="8640"/>
-          <w:tab w:val="left" w:pos="9360"/>
-          <w:tab w:val="left" w:pos="10080"/>
-        </w:tabs>
-        <w:rPr>
-          <w:rFonts w:ascii="Arial" w:hAnsi="Arial" w:cs="Arial"/>
-        </w:rPr>
-      </w:pPr>
-      <w:r>
-        <w:rPr>
-          <w:rFonts w:ascii="Arial" w:hAnsi="Arial" w:cs="Arial"/>
-        </w:rPr>
-        <w:fldChar w:fldCharType="begin">
-          <w:ffData>
-            <w:name w:val="Check16"/>
-            <w:enabled/>
-            <w:calcOnExit w:val="0"/>
-            <w:checkBox>
-              <w:sizeAuto/>
-              <w:default w:val="0"/>
-            </w:checkBox>
-          </w:ffData>
-        </w:fldChar>
-      </w:r>
-      <w:r>
-        <w:rPr>
-          <w:rFonts w:ascii="Arial" w:hAnsi="Arial" w:cs="Arial"/>
-        </w:rPr>
-        <w:instrText xml:space="preserve"> FORMCHECKBOX </w:instrText>
-      </w:r>
-      <w:r>
-        <w:rPr>
-          <w:rFonts w:ascii="Arial" w:hAnsi="Arial" w:cs="Arial"/>
-        </w:rPr>
-      </w:r>
-      <w:r>
-        <w:rPr>
-          <w:rFonts w:ascii="Arial" w:hAnsi="Arial" w:cs="Arial"/>
-        </w:rPr>
-        <w:fldChar w:fldCharType="separate"/>
-      </w:r>
-      <w:r>
-        <w:rPr>
-          <w:rFonts w:ascii="Arial" w:hAnsi="Arial" w:cs="Arial"/>
-        </w:rPr>
-        <w:fldChar w:fldCharType="end"/>
-      </w:r>
-      <w:r>
-        <w:rPr>
-          <w:rFonts w:ascii="Arial" w:hAnsi="Arial" w:cs="Arial"/>
-        </w:rPr>
-        <w:t xml:space="preserve"> </w:t>
-      </w:r>
-      <w:r>
-        <w:rPr>
-          <w:rFonts w:ascii="Arial" w:hAnsi="Arial" w:cs="Arial"/>
-        </w:rPr>
-        <w:t>Non-binary</w:t>
-      </w:r>
-    </w:p>
-    <w:p>
-      <w:pPr>
-        <w:tabs>
-          <w:tab w:val="left" w:pos="0"/>
-          <w:tab w:val="left" w:pos="720"/>
-          <w:tab w:val="left" w:pos="1440"/>
-          <w:tab w:val="left" w:pos="2160"/>
-          <w:tab w:val="left" w:pos="2880"/>
-          <w:tab w:val="left" w:pos="3600"/>
-          <w:tab w:val="left" w:pos="4320"/>
-          <w:tab w:val="left" w:pos="5040"/>
-          <w:tab w:val="left" w:pos="5760"/>
-          <w:tab w:val="left" w:pos="6480"/>
-          <w:tab w:val="left" w:pos="7200"/>
-          <w:tab w:val="left" w:pos="7920"/>
-          <w:tab w:val="left" w:pos="8640"/>
-          <w:tab w:val="left" w:pos="9360"/>
-          <w:tab w:val="left" w:pos="10080"/>
-        </w:tabs>
-        <w:rPr>
-          <w:rFonts w:ascii="Arial" w:hAnsi="Arial" w:cs="Arial"/>
-        </w:rPr>
         <w:sectPr>
           <w:type w:val="continuous"/>
           <w:pgSz w:w="12240" w:h="15840"/>
@@ -4331,7 +4310,7 @@
     </w:p>
     <w:tbl>
       <w:tblPr>
-        <w:tblW w:w="10260" w:type="dxa"/>
+        <w:tblW w:w="10288" w:type="dxa"/>
         <w:tblInd w:w="-572" w:type="dxa"/>
         <w:tblLayout w:type="fixed"/>
         <w:tblCellMar>
@@ -4341,12 +4320,15 @@
         <w:tblLook w:val="0000" w:firstRow="0" w:lastRow="0" w:firstColumn="0" w:lastColumn="0" w:noHBand="0" w:noVBand="0"/>
       </w:tblPr>
       <w:tblGrid>
-        <w:gridCol w:w="10260"/>
+        <w:gridCol w:w="10288"/>
       </w:tblGrid>
       <w:tr>
+        <w:trPr>
+          <w:trHeight w:val="1832"/>
+        </w:trPr>
         <w:tc>
           <w:tcPr>
-            <w:tcW w:w="10260" w:type="dxa"/>
+            <w:tcW w:w="10288" w:type="dxa"/>
             <w:tcBorders>
               <w:top w:val="single" w:sz="7" w:space="0" w:color="000000"/>
               <w:left w:val="single" w:sz="7" w:space="0" w:color="000000"/>
@@ -4735,7 +4717,7 @@
 </file>
 
 <file path=word/numbering.xml><?xml version="1.0" encoding="utf-8"?>
-<w:numbering xmlns:wpc="http://schemas.microsoft.com/office/word/2010/wordprocessingCanvas" xmlns:cx="http://schemas.microsoft.com/office/drawing/2014/chartex" xmlns:cx1="http://schemas.microsoft.com/office/drawing/2015/9/8/chartex" xmlns:cx2="http://schemas.microsoft.com/office/drawing/2015/10/21/chartex" xmlns:cx3="http://schemas.microsoft.com/office/drawing/2016/5/9/chartex" xmlns:cx4="http://schemas.microsoft.com/office/drawing/2016/5/10/chartex" xmlns:cx5="http://schemas.microsoft.com/office/drawing/2016/5/11/chartex" xmlns:cx6="http://schemas.microsoft.com/office/drawing/2016/5/12/chartex" xmlns:cx7="http://schemas.microsoft.com/office/drawing/2016/5/13/chartex" xmlns:cx8="http://schemas.microsoft.com/office/drawing/2016/5/14/chartex" xmlns:mc="http://schemas.openxmlformats.org/markup-compatibility/2006" xmlns:aink="http://schemas.microsoft.com/office/drawing/2016/ink" xmlns:am3d="http://schemas.microsoft.com/office/drawing/2017/model3d" xmlns:o="urn:schemas-microsoft-com:office:office" xmlns:r="http://schemas.openxmlformats.org/officeDocument/2006/relationships" xmlns:m="http://schemas.openxmlformats.org/officeDocument/2006/math" xmlns:v="urn:schemas-microsoft-com:vml" xmlns:wp14="http://schemas.microsoft.com/office/word/2010/wordprocessingDrawing" xmlns:wp="http://schemas.openxmlformats.org/drawingml/2006/wordprocessingDrawing" xmlns:w10="urn:schemas-microsoft-com:office:word" xmlns:w="http://schemas.openxmlformats.org/wordprocessingml/2006/main" xmlns:w14="http://schemas.microsoft.com/office/word/2010/wordml" xmlns:w15="http://schemas.microsoft.com/office/word/2012/wordml" xmlns:w16cex="http://schemas.microsoft.com/office/word/2018/wordml/cex" xmlns:w16cid="http://schemas.microsoft.com/office/word/2016/wordml/cid" xmlns:w16="http://schemas.microsoft.com/office/word/2018/wordml" xmlns:w16se="http://schemas.microsoft.com/office/word/2015/wordml/symex" xmlns:wpg="http://schemas.microsoft.com/office/word/2010/wordprocessingGroup" xmlns:wpi="http://schemas.microsoft.com/office/word/2010/wordprocessingInk" xmlns:wne="http://schemas.microsoft.com/office/word/2006/wordml" xmlns:wps="http://schemas.microsoft.com/office/word/2010/wordprocessingShape" mc:Ignorable="w14 w15 w16se w16cid w16 w16cex wp14">
+<w:numbering xmlns:wpc="http://schemas.microsoft.com/office/word/2010/wordprocessingCanvas" xmlns:cx="http://schemas.microsoft.com/office/drawing/2014/chartex" xmlns:cx1="http://schemas.microsoft.com/office/drawing/2015/9/8/chartex" xmlns:cx2="http://schemas.microsoft.com/office/drawing/2015/10/21/chartex" xmlns:cx3="http://schemas.microsoft.com/office/drawing/2016/5/9/chartex" xmlns:cx4="http://schemas.microsoft.com/office/drawing/2016/5/10/chartex" xmlns:cx5="http://schemas.microsoft.com/office/drawing/2016/5/11/chartex" xmlns:cx6="http://schemas.microsoft.com/office/drawing/2016/5/12/chartex" xmlns:cx7="http://schemas.microsoft.com/office/drawing/2016/5/13/chartex" xmlns:cx8="http://schemas.microsoft.com/office/drawing/2016/5/14/chartex" xmlns:mc="http://schemas.openxmlformats.org/markup-compatibility/2006" xmlns:aink="http://schemas.microsoft.com/office/drawing/2016/ink" xmlns:am3d="http://schemas.microsoft.com/office/drawing/2017/model3d" xmlns:o="urn:schemas-microsoft-com:office:office" xmlns:r="http://schemas.openxmlformats.org/officeDocument/2006/relationships" xmlns:m="http://schemas.openxmlformats.org/officeDocument/2006/math" xmlns:v="urn:schemas-microsoft-com:vml" xmlns:wp14="http://schemas.microsoft.com/office/word/2010/wordprocessingDrawing" xmlns:wp="http://schemas.openxmlformats.org/drawingml/2006/wordprocessingDrawing" xmlns:w10="urn:schemas-microsoft-com:office:word" xmlns:w="http://schemas.openxmlformats.org/wordprocessingml/2006/main" xmlns:w14="http://schemas.microsoft.com/office/word/2010/wordml" xmlns:w15="http://schemas.microsoft.com/office/word/2012/wordml" xmlns:w16cid="http://schemas.microsoft.com/office/word/2016/wordml/cid" xmlns:w16se="http://schemas.microsoft.com/office/word/2015/wordml/symex" xmlns:wpg="http://schemas.microsoft.com/office/word/2010/wordprocessingGroup" xmlns:wpi="http://schemas.microsoft.com/office/word/2010/wordprocessingInk" xmlns:wne="http://schemas.microsoft.com/office/word/2006/wordml" xmlns:wps="http://schemas.microsoft.com/office/word/2010/wordprocessingShape" mc:Ignorable="w14 w15 w16se w16cid wp14">
   <w:abstractNum w:abstractNumId="0" w15:restartNumberingAfterBreak="0">
     <w:nsid w:val="20AB69AB"/>
     <w:multiLevelType w:val="hybridMultilevel"/>
@@ -4978,7 +4960,7 @@
 </file>
 
 <file path=word/styles.xml><?xml version="1.0" encoding="utf-8"?>
-<w:styles xmlns:mc="http://schemas.openxmlformats.org/markup-compatibility/2006" xmlns:r="http://schemas.openxmlformats.org/officeDocument/2006/relationships" xmlns:w="http://schemas.openxmlformats.org/wordprocessingml/2006/main" xmlns:w14="http://schemas.microsoft.com/office/word/2010/wordml" xmlns:w15="http://schemas.microsoft.com/office/word/2012/wordml" xmlns:w16cex="http://schemas.microsoft.com/office/word/2018/wordml/cex" xmlns:w16cid="http://schemas.microsoft.com/office/word/2016/wordml/cid" xmlns:w16="http://schemas.microsoft.com/office/word/2018/wordml" xmlns:w16se="http://schemas.microsoft.com/office/word/2015/wordml/symex" mc:Ignorable="w14 w15 w16se w16cid w16 w16cex">
+<w:styles xmlns:mc="http://schemas.openxmlformats.org/markup-compatibility/2006" xmlns:r="http://schemas.openxmlformats.org/officeDocument/2006/relationships" xmlns:w="http://schemas.openxmlformats.org/wordprocessingml/2006/main" xmlns:w14="http://schemas.microsoft.com/office/word/2010/wordml" xmlns:w15="http://schemas.microsoft.com/office/word/2012/wordml" xmlns:w16cid="http://schemas.microsoft.com/office/word/2016/wordml/cid" xmlns:w16se="http://schemas.microsoft.com/office/word/2015/wordml/symex" mc:Ignorable="w14 w15 w16se w16cid">
   <w:docDefaults>
     <w:rPrDefault>
       <w:rPr>
@@ -4988,7 +4970,7 @@
     </w:rPrDefault>
     <w:pPrDefault/>
   </w:docDefaults>
-  <w:latentStyles w:defLockedState="0" w:defUIPriority="99" w:defSemiHidden="0" w:defUnhideWhenUsed="0" w:defQFormat="0" w:count="376">
+  <w:latentStyles w:defLockedState="0" w:defUIPriority="99" w:defSemiHidden="0" w:defUnhideWhenUsed="0" w:defQFormat="0" w:count="375">
     <w:lsdException w:name="Normal" w:uiPriority="0" w:qFormat="1"/>
     <w:lsdException w:name="heading 1" w:uiPriority="9" w:qFormat="1"/>
     <w:lsdException w:name="heading 2" w:semiHidden="1" w:uiPriority="9" w:unhideWhenUsed="1" w:qFormat="1"/>
@@ -5364,7 +5346,6 @@
     <w:lsdException w:name="Smart Hyperlink" w:semiHidden="1" w:unhideWhenUsed="1"/>
     <w:lsdException w:name="Hashtag" w:semiHidden="1" w:unhideWhenUsed="1"/>
     <w:lsdException w:name="Unresolved Mention" w:semiHidden="1" w:unhideWhenUsed="1"/>
-    <w:lsdException w:name="Smart Link" w:semiHidden="1" w:unhideWhenUsed="1"/>
   </w:latentStyles>
   <w:style w:type="paragraph" w:default="1" w:styleId="Normal">
     <w:name w:val="Normal"/>

</xml_diff>

<commit_message>
possible background sheet updates
</commit_message>
<xml_diff>
--- a/toolkit/getting-started/sme-background-info-sheet.docx
+++ b/toolkit/getting-started/sme-background-info-sheet.docx
@@ -207,7 +207,23 @@
           <w:sz w:val="22"/>
           <w:szCs w:val="22"/>
         </w:rPr>
-        <w:t>Please provide us with some information about you. This information is requested so that we may document the qualifications and demographic details of our subject matter experts. If an item does not apply to you, please indicate that it is not applicable by marking N/A.</w:t>
+        <w:t xml:space="preserve">Please provide us with some information so that we may document the qualifications and demographic details of our subject matter experts. If an item does not apply, please indicate </w:t>
+      </w:r>
+      <w:r>
+        <w:rPr>
+          <w:rFonts w:ascii="Arial" w:hAnsi="Arial" w:cs="Arial"/>
+          <w:sz w:val="22"/>
+          <w:szCs w:val="22"/>
+        </w:rPr>
+        <w:t xml:space="preserve">as such </w:t>
+      </w:r>
+      <w:r>
+        <w:rPr>
+          <w:rFonts w:ascii="Arial" w:hAnsi="Arial" w:cs="Arial"/>
+          <w:sz w:val="22"/>
+          <w:szCs w:val="22"/>
+        </w:rPr>
+        <w:t>by marking N/A.</w:t>
       </w:r>
     </w:p>
     <w:p>
@@ -256,13 +272,206 @@
           <w:tab w:val="left" w:pos="9360"/>
           <w:tab w:val="left" w:pos="10080"/>
         </w:tabs>
-        <w:spacing w:line="250" w:lineRule="auto"/>
-        <w:rPr>
-          <w:rFonts w:ascii="Arial" w:hAnsi="Arial" w:cs="Arial"/>
-          <w:sz w:val="22"/>
-          <w:szCs w:val="22"/>
-        </w:rPr>
-      </w:pPr>
+        <w:spacing w:line="360" w:lineRule="auto"/>
+        <w:ind w:left="10080" w:hanging="10080"/>
+        <w:rPr>
+          <w:rFonts w:ascii="Arial" w:hAnsi="Arial" w:cs="Arial"/>
+          <w:sz w:val="22"/>
+          <w:szCs w:val="22"/>
+          <w:u w:val="single"/>
+        </w:rPr>
+      </w:pPr>
+      <w:r>
+        <w:rPr>
+          <w:rFonts w:ascii="Arial" w:hAnsi="Arial" w:cs="Arial"/>
+          <w:sz w:val="22"/>
+          <w:szCs w:val="22"/>
+        </w:rPr>
+        <w:t xml:space="preserve">SME Name: </w:t>
+      </w:r>
+      <w:r>
+        <w:rPr>
+          <w:rFonts w:ascii="Arial" w:hAnsi="Arial" w:cs="Arial"/>
+          <w:sz w:val="22"/>
+          <w:szCs w:val="22"/>
+          <w:shd w:val="clear" w:color="auto" w:fill="C0C0C0"/>
+        </w:rPr>
+        <w:fldChar w:fldCharType="begin">
+          <w:ffData>
+            <w:name w:val="Text3"/>
+            <w:enabled/>
+            <w:calcOnExit w:val="0"/>
+            <w:textInput/>
+          </w:ffData>
+        </w:fldChar>
+      </w:r>
+      <w:bookmarkStart w:id="1" w:name="Text3"/>
+      <w:r>
+        <w:rPr>
+          <w:rFonts w:ascii="Arial" w:hAnsi="Arial" w:cs="Arial"/>
+          <w:sz w:val="22"/>
+          <w:szCs w:val="22"/>
+          <w:shd w:val="clear" w:color="auto" w:fill="C0C0C0"/>
+        </w:rPr>
+        <w:instrText xml:space="preserve"> FORMTEXT </w:instrText>
+      </w:r>
+      <w:r>
+        <w:rPr>
+          <w:rFonts w:ascii="Arial" w:hAnsi="Arial" w:cs="Arial"/>
+          <w:sz w:val="22"/>
+          <w:szCs w:val="22"/>
+          <w:shd w:val="clear" w:color="auto" w:fill="C0C0C0"/>
+        </w:rPr>
+      </w:r>
+      <w:r>
+        <w:rPr>
+          <w:rFonts w:ascii="Arial" w:hAnsi="Arial" w:cs="Arial"/>
+          <w:sz w:val="22"/>
+          <w:szCs w:val="22"/>
+          <w:shd w:val="clear" w:color="auto" w:fill="C0C0C0"/>
+        </w:rPr>
+        <w:fldChar w:fldCharType="separate"/>
+      </w:r>
+      <w:r>
+        <w:rPr>
+          <w:rFonts w:ascii="Arial" w:hAnsi="Arial" w:cs="Arial"/>
+          <w:noProof/>
+          <w:sz w:val="22"/>
+          <w:szCs w:val="22"/>
+          <w:shd w:val="clear" w:color="auto" w:fill="C0C0C0"/>
+        </w:rPr>
+        <w:t> </w:t>
+      </w:r>
+      <w:r>
+        <w:rPr>
+          <w:rFonts w:ascii="Arial" w:hAnsi="Arial" w:cs="Arial"/>
+          <w:noProof/>
+          <w:sz w:val="22"/>
+          <w:szCs w:val="22"/>
+          <w:shd w:val="clear" w:color="auto" w:fill="C0C0C0"/>
+        </w:rPr>
+        <w:t> </w:t>
+      </w:r>
+      <w:r>
+        <w:rPr>
+          <w:rFonts w:ascii="Arial" w:hAnsi="Arial" w:cs="Arial"/>
+          <w:noProof/>
+          <w:sz w:val="22"/>
+          <w:szCs w:val="22"/>
+          <w:shd w:val="clear" w:color="auto" w:fill="C0C0C0"/>
+        </w:rPr>
+        <w:t> </w:t>
+      </w:r>
+      <w:r>
+        <w:rPr>
+          <w:rFonts w:ascii="Arial" w:hAnsi="Arial" w:cs="Arial"/>
+          <w:noProof/>
+          <w:sz w:val="22"/>
+          <w:szCs w:val="22"/>
+          <w:shd w:val="clear" w:color="auto" w:fill="C0C0C0"/>
+        </w:rPr>
+        <w:t> </w:t>
+      </w:r>
+      <w:r>
+        <w:rPr>
+          <w:rFonts w:ascii="Arial" w:hAnsi="Arial" w:cs="Arial"/>
+          <w:noProof/>
+          <w:sz w:val="22"/>
+          <w:szCs w:val="22"/>
+          <w:shd w:val="clear" w:color="auto" w:fill="C0C0C0"/>
+        </w:rPr>
+        <w:t> </w:t>
+      </w:r>
+      <w:r>
+        <w:rPr>
+          <w:rFonts w:ascii="Arial" w:hAnsi="Arial" w:cs="Arial"/>
+          <w:sz w:val="22"/>
+          <w:szCs w:val="22"/>
+          <w:shd w:val="clear" w:color="auto" w:fill="C0C0C0"/>
+        </w:rPr>
+        <w:fldChar w:fldCharType="end"/>
+      </w:r>
+      <w:bookmarkEnd w:id="1"/>
+      <w:r>
+        <w:rPr>
+          <w:rFonts w:ascii="Arial" w:hAnsi="Arial" w:cs="Arial"/>
+          <w:sz w:val="22"/>
+          <w:szCs w:val="22"/>
+        </w:rPr>
+        <w:t xml:space="preserve">   </w:t>
+      </w:r>
+      <w:r>
+        <w:rPr>
+          <w:rFonts w:ascii="Arial" w:hAnsi="Arial" w:cs="Arial"/>
+          <w:sz w:val="22"/>
+          <w:szCs w:val="22"/>
+        </w:rPr>
+        <w:tab/>
+      </w:r>
+      <w:r>
+        <w:rPr>
+          <w:rFonts w:ascii="Arial" w:hAnsi="Arial" w:cs="Arial"/>
+          <w:sz w:val="22"/>
+          <w:szCs w:val="22"/>
+        </w:rPr>
+        <w:tab/>
+      </w:r>
+      <w:r>
+        <w:rPr>
+          <w:rFonts w:ascii="Arial" w:hAnsi="Arial" w:cs="Arial"/>
+          <w:sz w:val="22"/>
+          <w:szCs w:val="22"/>
+        </w:rPr>
+        <w:tab/>
+      </w:r>
+      <w:r>
+        <w:rPr>
+          <w:rFonts w:ascii="Arial" w:hAnsi="Arial" w:cs="Arial"/>
+          <w:sz w:val="22"/>
+          <w:szCs w:val="22"/>
+        </w:rPr>
+        <w:tab/>
+      </w:r>
+      <w:r>
+        <w:rPr>
+          <w:rFonts w:ascii="Arial" w:hAnsi="Arial" w:cs="Arial"/>
+          <w:sz w:val="22"/>
+          <w:szCs w:val="22"/>
+        </w:rPr>
+        <w:tab/>
+      </w:r>
+      <w:r>
+        <w:rPr>
+          <w:rFonts w:ascii="Arial" w:hAnsi="Arial" w:cs="Arial"/>
+          <w:sz w:val="22"/>
+          <w:szCs w:val="22"/>
+        </w:rPr>
+        <w:tab/>
+      </w:r>
+      <w:r>
+        <w:rPr>
+          <w:rFonts w:ascii="Arial" w:hAnsi="Arial" w:cs="Arial"/>
+          <w:sz w:val="22"/>
+          <w:szCs w:val="22"/>
+        </w:rPr>
+        <w:tab/>
+      </w:r>
+      <w:r>
+        <w:rPr>
+          <w:rFonts w:ascii="Arial" w:hAnsi="Arial" w:cs="Arial"/>
+          <w:sz w:val="22"/>
+          <w:szCs w:val="22"/>
+        </w:rPr>
+        <w:tab/>
+      </w:r>
+      <w:r>
+        <w:rPr>
+          <w:rFonts w:ascii="Arial" w:hAnsi="Arial" w:cs="Arial"/>
+          <w:sz w:val="22"/>
+          <w:szCs w:val="22"/>
+        </w:rPr>
+        <w:tab/>
+      </w:r>
       <w:r>
         <w:rPr>
           <w:rFonts w:ascii="Arial" w:hAnsi="Arial" w:cs="Arial"/>
@@ -392,13 +601,156 @@
           <w:tab w:val="left" w:pos="9360"/>
           <w:tab w:val="left" w:pos="10080"/>
         </w:tabs>
-        <w:spacing w:line="250" w:lineRule="auto"/>
-        <w:rPr>
-          <w:rFonts w:ascii="Arial" w:hAnsi="Arial" w:cs="Arial"/>
-          <w:sz w:val="22"/>
-          <w:szCs w:val="22"/>
-        </w:rPr>
-      </w:pPr>
+        <w:spacing w:line="360" w:lineRule="auto"/>
+        <w:rPr>
+          <w:rFonts w:ascii="Arial" w:hAnsi="Arial" w:cs="Arial"/>
+          <w:sz w:val="22"/>
+          <w:szCs w:val="22"/>
+        </w:rPr>
+      </w:pPr>
+      <w:r>
+        <w:rPr>
+          <w:rFonts w:ascii="Arial" w:hAnsi="Arial" w:cs="Arial"/>
+          <w:sz w:val="22"/>
+          <w:szCs w:val="22"/>
+        </w:rPr>
+        <w:t>Agency</w:t>
+      </w:r>
+      <w:r>
+        <w:rPr>
+          <w:rFonts w:ascii="Arial" w:hAnsi="Arial" w:cs="Arial"/>
+          <w:sz w:val="22"/>
+          <w:szCs w:val="22"/>
+        </w:rPr>
+        <w:t xml:space="preserve"> and Geographic Location </w:t>
+      </w:r>
+      <w:r>
+        <w:rPr>
+          <w:rFonts w:ascii="Arial" w:hAnsi="Arial" w:cs="Arial"/>
+          <w:sz w:val="22"/>
+          <w:szCs w:val="22"/>
+        </w:rPr>
+        <w:t>(</w:t>
+      </w:r>
+      <w:r>
+        <w:rPr>
+          <w:rFonts w:ascii="Arial" w:hAnsi="Arial" w:cs="Arial"/>
+          <w:sz w:val="22"/>
+          <w:szCs w:val="22"/>
+        </w:rPr>
+        <w:t>City/State)</w:t>
+      </w:r>
+      <w:r>
+        <w:rPr>
+          <w:rFonts w:ascii="Arial" w:hAnsi="Arial" w:cs="Arial"/>
+          <w:sz w:val="22"/>
+          <w:szCs w:val="22"/>
+        </w:rPr>
+        <w:t xml:space="preserve">: </w:t>
+      </w:r>
+      <w:r>
+        <w:rPr>
+          <w:rFonts w:ascii="Arial" w:hAnsi="Arial" w:cs="Arial"/>
+          <w:sz w:val="22"/>
+          <w:szCs w:val="22"/>
+          <w:shd w:val="clear" w:color="auto" w:fill="C0C0C0"/>
+        </w:rPr>
+        <w:fldChar w:fldCharType="begin">
+          <w:ffData>
+            <w:name w:val="Text4"/>
+            <w:enabled/>
+            <w:calcOnExit w:val="0"/>
+            <w:textInput/>
+          </w:ffData>
+        </w:fldChar>
+      </w:r>
+      <w:bookmarkStart w:id="2" w:name="Text4"/>
+      <w:r>
+        <w:rPr>
+          <w:rFonts w:ascii="Arial" w:hAnsi="Arial" w:cs="Arial"/>
+          <w:sz w:val="22"/>
+          <w:szCs w:val="22"/>
+          <w:shd w:val="clear" w:color="auto" w:fill="C0C0C0"/>
+        </w:rPr>
+        <w:instrText xml:space="preserve"> FORMTEXT </w:instrText>
+      </w:r>
+      <w:r>
+        <w:rPr>
+          <w:rFonts w:ascii="Arial" w:hAnsi="Arial" w:cs="Arial"/>
+          <w:sz w:val="22"/>
+          <w:szCs w:val="22"/>
+          <w:shd w:val="clear" w:color="auto" w:fill="C0C0C0"/>
+        </w:rPr>
+      </w:r>
+      <w:r>
+        <w:rPr>
+          <w:rFonts w:ascii="Arial" w:hAnsi="Arial" w:cs="Arial"/>
+          <w:sz w:val="22"/>
+          <w:szCs w:val="22"/>
+          <w:shd w:val="clear" w:color="auto" w:fill="C0C0C0"/>
+        </w:rPr>
+        <w:fldChar w:fldCharType="separate"/>
+      </w:r>
+      <w:r>
+        <w:rPr>
+          <w:rFonts w:ascii="Arial" w:hAnsi="Arial" w:cs="Arial"/>
+          <w:noProof/>
+          <w:sz w:val="22"/>
+          <w:szCs w:val="22"/>
+          <w:shd w:val="clear" w:color="auto" w:fill="C0C0C0"/>
+        </w:rPr>
+        <w:t> </w:t>
+      </w:r>
+      <w:r>
+        <w:rPr>
+          <w:rFonts w:ascii="Arial" w:hAnsi="Arial" w:cs="Arial"/>
+          <w:noProof/>
+          <w:sz w:val="22"/>
+          <w:szCs w:val="22"/>
+          <w:shd w:val="clear" w:color="auto" w:fill="C0C0C0"/>
+        </w:rPr>
+        <w:t> </w:t>
+      </w:r>
+      <w:r>
+        <w:rPr>
+          <w:rFonts w:ascii="Arial" w:hAnsi="Arial" w:cs="Arial"/>
+          <w:noProof/>
+          <w:sz w:val="22"/>
+          <w:szCs w:val="22"/>
+          <w:shd w:val="clear" w:color="auto" w:fill="C0C0C0"/>
+        </w:rPr>
+        <w:t> </w:t>
+      </w:r>
+      <w:r>
+        <w:rPr>
+          <w:rFonts w:ascii="Arial" w:hAnsi="Arial" w:cs="Arial"/>
+          <w:noProof/>
+          <w:sz w:val="22"/>
+          <w:szCs w:val="22"/>
+          <w:shd w:val="clear" w:color="auto" w:fill="C0C0C0"/>
+        </w:rPr>
+        <w:t> </w:t>
+      </w:r>
+      <w:r>
+        <w:rPr>
+          <w:rFonts w:ascii="Arial" w:hAnsi="Arial" w:cs="Arial"/>
+          <w:noProof/>
+          <w:sz w:val="22"/>
+          <w:szCs w:val="22"/>
+          <w:shd w:val="clear" w:color="auto" w:fill="C0C0C0"/>
+        </w:rPr>
+        <w:t> </w:t>
+      </w:r>
+      <w:r>
+        <w:rPr>
+          <w:rFonts w:ascii="Arial" w:hAnsi="Arial" w:cs="Arial"/>
+          <w:sz w:val="22"/>
+          <w:szCs w:val="22"/>
+          <w:shd w:val="clear" w:color="auto" w:fill="C0C0C0"/>
+        </w:rPr>
+        <w:fldChar w:fldCharType="end"/>
+      </w:r>
+      <w:bookmarkEnd w:id="2"/>
     </w:p>
     <w:p>
       <w:pPr>
@@ -420,29 +772,19 @@
           <w:tab w:val="left" w:pos="10080"/>
         </w:tabs>
         <w:spacing w:line="360" w:lineRule="auto"/>
-        <w:ind w:left="10080" w:hanging="10080"/>
-        <w:rPr>
-          <w:rFonts w:ascii="Arial" w:hAnsi="Arial" w:cs="Arial"/>
-          <w:sz w:val="22"/>
-          <w:szCs w:val="22"/>
-          <w:u w:val="single"/>
-        </w:rPr>
-      </w:pPr>
-      <w:r>
-        <w:rPr>
-          <w:rFonts w:ascii="Arial" w:hAnsi="Arial" w:cs="Arial"/>
-          <w:sz w:val="22"/>
-          <w:szCs w:val="22"/>
-        </w:rPr>
-        <w:t xml:space="preserve">SME </w:t>
-      </w:r>
-      <w:r>
-        <w:rPr>
-          <w:rFonts w:ascii="Arial" w:hAnsi="Arial" w:cs="Arial"/>
-          <w:sz w:val="22"/>
-          <w:szCs w:val="22"/>
-        </w:rPr>
-        <w:t>Name:</w:t>
+        <w:rPr>
+          <w:rFonts w:ascii="Arial" w:hAnsi="Arial" w:cs="Arial"/>
+          <w:sz w:val="22"/>
+          <w:szCs w:val="22"/>
+        </w:rPr>
+      </w:pPr>
+      <w:r>
+        <w:rPr>
+          <w:rFonts w:ascii="Arial" w:hAnsi="Arial" w:cs="Arial"/>
+          <w:sz w:val="22"/>
+          <w:szCs w:val="22"/>
+        </w:rPr>
+        <w:t>E-Mail Address:</w:t>
       </w:r>
       <w:r>
         <w:rPr>
@@ -461,14 +803,14 @@
         </w:rPr>
         <w:fldChar w:fldCharType="begin">
           <w:ffData>
-            <w:name w:val="Text3"/>
+            <w:name w:val="Text5"/>
             <w:enabled/>
             <w:calcOnExit w:val="0"/>
             <w:textInput/>
           </w:ffData>
         </w:fldChar>
       </w:r>
-      <w:bookmarkStart w:id="1" w:name="Text3"/>
+      <w:bookmarkStart w:id="3" w:name="Text5"/>
       <w:r>
         <w:rPr>
           <w:rFonts w:ascii="Arial" w:hAnsi="Arial" w:cs="Arial"/>
@@ -554,7 +896,134 @@
         </w:rPr>
         <w:fldChar w:fldCharType="end"/>
       </w:r>
-      <w:bookmarkEnd w:id="1"/>
+      <w:bookmarkEnd w:id="3"/>
+      <w:r>
+        <w:rPr>
+          <w:rFonts w:ascii="Arial" w:hAnsi="Arial" w:cs="Arial"/>
+          <w:sz w:val="22"/>
+          <w:szCs w:val="22"/>
+        </w:rPr>
+        <w:t xml:space="preserve"> Phone Number:</w:t>
+      </w:r>
+      <w:r>
+        <w:rPr>
+          <w:rFonts w:ascii="Arial" w:hAnsi="Arial" w:cs="Arial"/>
+          <w:sz w:val="22"/>
+          <w:szCs w:val="22"/>
+        </w:rPr>
+        <w:t xml:space="preserve"> </w:t>
+      </w:r>
+      <w:r>
+        <w:rPr>
+          <w:rFonts w:ascii="Arial" w:hAnsi="Arial" w:cs="Arial"/>
+          <w:sz w:val="22"/>
+          <w:szCs w:val="22"/>
+          <w:shd w:val="clear" w:color="auto" w:fill="C0C0C0"/>
+        </w:rPr>
+        <w:fldChar w:fldCharType="begin">
+          <w:ffData>
+            <w:name w:val="Text6"/>
+            <w:enabled/>
+            <w:calcOnExit w:val="0"/>
+            <w:textInput/>
+          </w:ffData>
+        </w:fldChar>
+      </w:r>
+      <w:bookmarkStart w:id="4" w:name="Text6"/>
+      <w:r>
+        <w:rPr>
+          <w:rFonts w:ascii="Arial" w:hAnsi="Arial" w:cs="Arial"/>
+          <w:sz w:val="22"/>
+          <w:szCs w:val="22"/>
+          <w:shd w:val="clear" w:color="auto" w:fill="C0C0C0"/>
+        </w:rPr>
+        <w:instrText xml:space="preserve"> FORMTEXT </w:instrText>
+      </w:r>
+      <w:r>
+        <w:rPr>
+          <w:rFonts w:ascii="Arial" w:hAnsi="Arial" w:cs="Arial"/>
+          <w:sz w:val="22"/>
+          <w:szCs w:val="22"/>
+          <w:shd w:val="clear" w:color="auto" w:fill="C0C0C0"/>
+        </w:rPr>
+      </w:r>
+      <w:r>
+        <w:rPr>
+          <w:rFonts w:ascii="Arial" w:hAnsi="Arial" w:cs="Arial"/>
+          <w:sz w:val="22"/>
+          <w:szCs w:val="22"/>
+          <w:shd w:val="clear" w:color="auto" w:fill="C0C0C0"/>
+        </w:rPr>
+        <w:fldChar w:fldCharType="separate"/>
+      </w:r>
+      <w:r>
+        <w:rPr>
+          <w:rFonts w:ascii="Arial" w:hAnsi="Arial" w:cs="Arial"/>
+          <w:noProof/>
+          <w:sz w:val="22"/>
+          <w:szCs w:val="22"/>
+          <w:shd w:val="clear" w:color="auto" w:fill="C0C0C0"/>
+        </w:rPr>
+        <w:t> </w:t>
+      </w:r>
+      <w:r>
+        <w:rPr>
+          <w:rFonts w:ascii="Arial" w:hAnsi="Arial" w:cs="Arial"/>
+          <w:noProof/>
+          <w:sz w:val="22"/>
+          <w:szCs w:val="22"/>
+          <w:shd w:val="clear" w:color="auto" w:fill="C0C0C0"/>
+        </w:rPr>
+        <w:t> </w:t>
+      </w:r>
+      <w:r>
+        <w:rPr>
+          <w:rFonts w:ascii="Arial" w:hAnsi="Arial" w:cs="Arial"/>
+          <w:noProof/>
+          <w:sz w:val="22"/>
+          <w:szCs w:val="22"/>
+          <w:shd w:val="clear" w:color="auto" w:fill="C0C0C0"/>
+        </w:rPr>
+        <w:t> </w:t>
+      </w:r>
+      <w:r>
+        <w:rPr>
+          <w:rFonts w:ascii="Arial" w:hAnsi="Arial" w:cs="Arial"/>
+          <w:noProof/>
+          <w:sz w:val="22"/>
+          <w:szCs w:val="22"/>
+          <w:shd w:val="clear" w:color="auto" w:fill="C0C0C0"/>
+        </w:rPr>
+        <w:t> </w:t>
+      </w:r>
+      <w:r>
+        <w:rPr>
+          <w:rFonts w:ascii="Arial" w:hAnsi="Arial" w:cs="Arial"/>
+          <w:noProof/>
+          <w:sz w:val="22"/>
+          <w:szCs w:val="22"/>
+          <w:shd w:val="clear" w:color="auto" w:fill="C0C0C0"/>
+        </w:rPr>
+        <w:t> </w:t>
+      </w:r>
+      <w:r>
+        <w:rPr>
+          <w:rFonts w:ascii="Arial" w:hAnsi="Arial" w:cs="Arial"/>
+          <w:sz w:val="22"/>
+          <w:szCs w:val="22"/>
+          <w:shd w:val="clear" w:color="auto" w:fill="C0C0C0"/>
+        </w:rPr>
+        <w:fldChar w:fldCharType="end"/>
+      </w:r>
+      <w:bookmarkEnd w:id="4"/>
+      <w:r>
+        <w:rPr>
+          <w:rFonts w:ascii="Arial" w:hAnsi="Arial" w:cs="Arial"/>
+          <w:sz w:val="22"/>
+          <w:szCs w:val="22"/>
+        </w:rPr>
+        <w:t xml:space="preserve"> </w:t>
+      </w:r>
     </w:p>
     <w:p>
       <w:pPr>
@@ -588,39 +1057,23 @@
           <w:sz w:val="22"/>
           <w:szCs w:val="22"/>
         </w:rPr>
-        <w:t>Agency</w:t>
-      </w:r>
-      <w:r>
-        <w:rPr>
-          <w:rFonts w:ascii="Arial" w:hAnsi="Arial" w:cs="Arial"/>
-          <w:sz w:val="22"/>
-          <w:szCs w:val="22"/>
-        </w:rPr>
-        <w:t xml:space="preserve"> and Geographic Location </w:t>
-      </w:r>
-      <w:r>
-        <w:rPr>
-          <w:rFonts w:ascii="Arial" w:hAnsi="Arial" w:cs="Arial"/>
-          <w:sz w:val="22"/>
-          <w:szCs w:val="22"/>
-        </w:rPr>
-        <w:t>(</w:t>
-      </w:r>
-      <w:r>
-        <w:rPr>
-          <w:rFonts w:ascii="Arial" w:hAnsi="Arial" w:cs="Arial"/>
-          <w:sz w:val="22"/>
-          <w:szCs w:val="22"/>
-        </w:rPr>
-        <w:t>City/State)</w:t>
-      </w:r>
-      <w:r>
-        <w:rPr>
-          <w:rFonts w:ascii="Arial" w:hAnsi="Arial" w:cs="Arial"/>
-          <w:sz w:val="22"/>
-          <w:szCs w:val="22"/>
-        </w:rPr>
-        <w:t xml:space="preserve">: </w:t>
+        <w:t xml:space="preserve">Present </w:t>
+      </w:r>
+      <w:r>
+        <w:rPr>
+          <w:rFonts w:ascii="Arial" w:hAnsi="Arial" w:cs="Arial"/>
+          <w:sz w:val="22"/>
+          <w:szCs w:val="22"/>
+        </w:rPr>
+        <w:t xml:space="preserve">Job Title and </w:t>
+      </w:r>
+      <w:r>
+        <w:rPr>
+          <w:rFonts w:ascii="Arial" w:hAnsi="Arial" w:cs="Arial"/>
+          <w:sz w:val="22"/>
+          <w:szCs w:val="22"/>
+        </w:rPr>
+        <w:t xml:space="preserve">Grade/Series: </w:t>
       </w:r>
       <w:r>
         <w:rPr>
@@ -631,14 +1084,14 @@
         </w:rPr>
         <w:fldChar w:fldCharType="begin">
           <w:ffData>
-            <w:name w:val="Text4"/>
+            <w:name w:val="Text7"/>
             <w:enabled/>
             <w:calcOnExit w:val="0"/>
             <w:textInput/>
           </w:ffData>
         </w:fldChar>
       </w:r>
-      <w:bookmarkStart w:id="2" w:name="Text4"/>
+      <w:bookmarkStart w:id="5" w:name="Text7"/>
       <w:r>
         <w:rPr>
           <w:rFonts w:ascii="Arial" w:hAnsi="Arial" w:cs="Arial"/>
@@ -724,7 +1177,7 @@
         </w:rPr>
         <w:fldChar w:fldCharType="end"/>
       </w:r>
-      <w:bookmarkEnd w:id="2"/>
+      <w:bookmarkEnd w:id="5"/>
     </w:p>
     <w:p>
       <w:pPr>
@@ -750,23 +1203,16 @@
           <w:rFonts w:ascii="Arial" w:hAnsi="Arial" w:cs="Arial"/>
           <w:sz w:val="22"/>
           <w:szCs w:val="22"/>
-        </w:rPr>
-      </w:pPr>
-      <w:r>
-        <w:rPr>
-          <w:rFonts w:ascii="Arial" w:hAnsi="Arial" w:cs="Arial"/>
-          <w:sz w:val="22"/>
-          <w:szCs w:val="22"/>
-        </w:rPr>
-        <w:t>E-Mail Address:</w:t>
-      </w:r>
-      <w:r>
-        <w:rPr>
-          <w:rFonts w:ascii="Arial" w:hAnsi="Arial" w:cs="Arial"/>
-          <w:sz w:val="22"/>
-          <w:szCs w:val="22"/>
-        </w:rPr>
-        <w:t xml:space="preserve"> </w:t>
+          <w:u w:val="single"/>
+        </w:rPr>
+      </w:pPr>
+      <w:r>
+        <w:rPr>
+          <w:rFonts w:ascii="Arial" w:hAnsi="Arial" w:cs="Arial"/>
+          <w:sz w:val="22"/>
+          <w:szCs w:val="22"/>
+        </w:rPr>
+        <w:t xml:space="preserve">Years in present job series: </w:t>
       </w:r>
       <w:r>
         <w:rPr>
@@ -777,14 +1223,14 @@
         </w:rPr>
         <w:fldChar w:fldCharType="begin">
           <w:ffData>
-            <w:name w:val="Text5"/>
+            <w:name w:val="Text8"/>
             <w:enabled/>
             <w:calcOnExit w:val="0"/>
             <w:textInput/>
           </w:ffData>
         </w:fldChar>
       </w:r>
-      <w:bookmarkStart w:id="3" w:name="Text5"/>
+      <w:bookmarkStart w:id="6" w:name="Text8"/>
       <w:r>
         <w:rPr>
           <w:rFonts w:ascii="Arial" w:hAnsi="Arial" w:cs="Arial"/>
@@ -870,133 +1316,14 @@
         </w:rPr>
         <w:fldChar w:fldCharType="end"/>
       </w:r>
-      <w:bookmarkEnd w:id="3"/>
-      <w:r>
-        <w:rPr>
-          <w:rFonts w:ascii="Arial" w:hAnsi="Arial" w:cs="Arial"/>
-          <w:sz w:val="22"/>
-          <w:szCs w:val="22"/>
-        </w:rPr>
-        <w:t xml:space="preserve"> Phone Number:</w:t>
-      </w:r>
-      <w:r>
-        <w:rPr>
-          <w:rFonts w:ascii="Arial" w:hAnsi="Arial" w:cs="Arial"/>
-          <w:sz w:val="22"/>
-          <w:szCs w:val="22"/>
-        </w:rPr>
-        <w:t xml:space="preserve"> </w:t>
-      </w:r>
-      <w:r>
-        <w:rPr>
-          <w:rFonts w:ascii="Arial" w:hAnsi="Arial" w:cs="Arial"/>
-          <w:sz w:val="22"/>
-          <w:szCs w:val="22"/>
-          <w:shd w:val="clear" w:color="auto" w:fill="C0C0C0"/>
-        </w:rPr>
-        <w:fldChar w:fldCharType="begin">
-          <w:ffData>
-            <w:name w:val="Text6"/>
-            <w:enabled/>
-            <w:calcOnExit w:val="0"/>
-            <w:textInput/>
-          </w:ffData>
-        </w:fldChar>
-      </w:r>
-      <w:bookmarkStart w:id="4" w:name="Text6"/>
-      <w:r>
-        <w:rPr>
-          <w:rFonts w:ascii="Arial" w:hAnsi="Arial" w:cs="Arial"/>
-          <w:sz w:val="22"/>
-          <w:szCs w:val="22"/>
-          <w:shd w:val="clear" w:color="auto" w:fill="C0C0C0"/>
-        </w:rPr>
-        <w:instrText xml:space="preserve"> FORMTEXT </w:instrText>
-      </w:r>
-      <w:r>
-        <w:rPr>
-          <w:rFonts w:ascii="Arial" w:hAnsi="Arial" w:cs="Arial"/>
-          <w:sz w:val="22"/>
-          <w:szCs w:val="22"/>
-          <w:shd w:val="clear" w:color="auto" w:fill="C0C0C0"/>
-        </w:rPr>
-      </w:r>
-      <w:r>
-        <w:rPr>
-          <w:rFonts w:ascii="Arial" w:hAnsi="Arial" w:cs="Arial"/>
-          <w:sz w:val="22"/>
-          <w:szCs w:val="22"/>
-          <w:shd w:val="clear" w:color="auto" w:fill="C0C0C0"/>
-        </w:rPr>
-        <w:fldChar w:fldCharType="separate"/>
-      </w:r>
-      <w:r>
-        <w:rPr>
-          <w:rFonts w:ascii="Arial" w:hAnsi="Arial" w:cs="Arial"/>
-          <w:noProof/>
-          <w:sz w:val="22"/>
-          <w:szCs w:val="22"/>
-          <w:shd w:val="clear" w:color="auto" w:fill="C0C0C0"/>
-        </w:rPr>
-        <w:t> </w:t>
-      </w:r>
-      <w:r>
-        <w:rPr>
-          <w:rFonts w:ascii="Arial" w:hAnsi="Arial" w:cs="Arial"/>
-          <w:noProof/>
-          <w:sz w:val="22"/>
-          <w:szCs w:val="22"/>
-          <w:shd w:val="clear" w:color="auto" w:fill="C0C0C0"/>
-        </w:rPr>
-        <w:t> </w:t>
-      </w:r>
-      <w:r>
-        <w:rPr>
-          <w:rFonts w:ascii="Arial" w:hAnsi="Arial" w:cs="Arial"/>
-          <w:noProof/>
-          <w:sz w:val="22"/>
-          <w:szCs w:val="22"/>
-          <w:shd w:val="clear" w:color="auto" w:fill="C0C0C0"/>
-        </w:rPr>
-        <w:t> </w:t>
-      </w:r>
-      <w:r>
-        <w:rPr>
-          <w:rFonts w:ascii="Arial" w:hAnsi="Arial" w:cs="Arial"/>
-          <w:noProof/>
-          <w:sz w:val="22"/>
-          <w:szCs w:val="22"/>
-          <w:shd w:val="clear" w:color="auto" w:fill="C0C0C0"/>
-        </w:rPr>
-        <w:t> </w:t>
-      </w:r>
-      <w:r>
-        <w:rPr>
-          <w:rFonts w:ascii="Arial" w:hAnsi="Arial" w:cs="Arial"/>
-          <w:noProof/>
-          <w:sz w:val="22"/>
-          <w:szCs w:val="22"/>
-          <w:shd w:val="clear" w:color="auto" w:fill="C0C0C0"/>
-        </w:rPr>
-        <w:t> </w:t>
-      </w:r>
-      <w:r>
-        <w:rPr>
-          <w:rFonts w:ascii="Arial" w:hAnsi="Arial" w:cs="Arial"/>
-          <w:sz w:val="22"/>
-          <w:szCs w:val="22"/>
-          <w:shd w:val="clear" w:color="auto" w:fill="C0C0C0"/>
-        </w:rPr>
-        <w:fldChar w:fldCharType="end"/>
-      </w:r>
-      <w:bookmarkEnd w:id="4"/>
-      <w:r>
-        <w:rPr>
-          <w:rFonts w:ascii="Arial" w:hAnsi="Arial" w:cs="Arial"/>
-          <w:sz w:val="22"/>
-          <w:szCs w:val="22"/>
-        </w:rPr>
-        <w:t xml:space="preserve"> </w:t>
+      <w:bookmarkEnd w:id="6"/>
+      <w:r>
+        <w:rPr>
+          <w:rFonts w:ascii="Arial" w:hAnsi="Arial" w:cs="Arial"/>
+          <w:sz w:val="22"/>
+          <w:szCs w:val="22"/>
+        </w:rPr>
+        <w:t xml:space="preserve">   </w:t>
       </w:r>
     </w:p>
     <w:p>
@@ -1023,31 +1350,48 @@
           <w:rFonts w:ascii="Arial" w:hAnsi="Arial" w:cs="Arial"/>
           <w:sz w:val="22"/>
           <w:szCs w:val="22"/>
-        </w:rPr>
-      </w:pPr>
-      <w:r>
-        <w:rPr>
-          <w:rFonts w:ascii="Arial" w:hAnsi="Arial" w:cs="Arial"/>
-          <w:sz w:val="22"/>
-          <w:szCs w:val="22"/>
-        </w:rPr>
-        <w:t xml:space="preserve">Present </w:t>
-      </w:r>
-      <w:r>
-        <w:rPr>
-          <w:rFonts w:ascii="Arial" w:hAnsi="Arial" w:cs="Arial"/>
-          <w:sz w:val="22"/>
-          <w:szCs w:val="22"/>
-        </w:rPr>
-        <w:t xml:space="preserve">Job Title and </w:t>
-      </w:r>
-      <w:r>
-        <w:rPr>
-          <w:rFonts w:ascii="Arial" w:hAnsi="Arial" w:cs="Arial"/>
-          <w:sz w:val="22"/>
-          <w:szCs w:val="22"/>
-        </w:rPr>
-        <w:t xml:space="preserve">Grade/Series: </w:t>
+          <w:u w:val="single"/>
+        </w:rPr>
+      </w:pPr>
+      <w:r>
+        <w:rPr>
+          <w:rFonts w:ascii="Arial" w:hAnsi="Arial" w:cs="Arial"/>
+          <w:sz w:val="22"/>
+          <w:szCs w:val="22"/>
+        </w:rPr>
+        <w:t xml:space="preserve">How </w:t>
+      </w:r>
+      <w:r>
+        <w:rPr>
+          <w:rFonts w:ascii="Arial" w:hAnsi="Arial" w:cs="Arial"/>
+          <w:sz w:val="22"/>
+          <w:szCs w:val="22"/>
+        </w:rPr>
+        <w:t xml:space="preserve">long </w:t>
+      </w:r>
+      <w:r>
+        <w:rPr>
+          <w:rFonts w:ascii="Arial" w:hAnsi="Arial" w:cs="Arial"/>
+          <w:sz w:val="22"/>
+          <w:szCs w:val="22"/>
+        </w:rPr>
+        <w:t xml:space="preserve">have you worked for </w:t>
+      </w:r>
+      <w:r>
+        <w:rPr>
+          <w:rFonts w:ascii="Arial" w:hAnsi="Arial" w:cs="Arial"/>
+          <w:sz w:val="22"/>
+          <w:szCs w:val="22"/>
+        </w:rPr>
+        <w:t>your present agency</w:t>
+      </w:r>
+      <w:r>
+        <w:rPr>
+          <w:rFonts w:ascii="Arial" w:hAnsi="Arial" w:cs="Arial"/>
+          <w:sz w:val="22"/>
+          <w:szCs w:val="22"/>
+        </w:rPr>
+        <w:t xml:space="preserve">? </w:t>
       </w:r>
       <w:r>
         <w:rPr>
@@ -1058,14 +1402,14 @@
         </w:rPr>
         <w:fldChar w:fldCharType="begin">
           <w:ffData>
-            <w:name w:val="Text7"/>
+            <w:name w:val="Text9"/>
             <w:enabled/>
             <w:calcOnExit w:val="0"/>
             <w:textInput/>
           </w:ffData>
         </w:fldChar>
       </w:r>
-      <w:bookmarkStart w:id="5" w:name="Text7"/>
+      <w:bookmarkStart w:id="7" w:name="Text9"/>
       <w:r>
         <w:rPr>
           <w:rFonts w:ascii="Arial" w:hAnsi="Arial" w:cs="Arial"/>
@@ -1151,7 +1495,7 @@
         </w:rPr>
         <w:fldChar w:fldCharType="end"/>
       </w:r>
-      <w:bookmarkEnd w:id="5"/>
+      <w:bookmarkEnd w:id="7"/>
     </w:p>
     <w:p>
       <w:pPr>
@@ -1186,7 +1530,23 @@
           <w:sz w:val="22"/>
           <w:szCs w:val="22"/>
         </w:rPr>
-        <w:t xml:space="preserve">Years in present job series: </w:t>
+        <w:t xml:space="preserve">What other Federal occupations have you </w:t>
+      </w:r>
+      <w:r>
+        <w:rPr>
+          <w:rFonts w:ascii="Arial" w:hAnsi="Arial" w:cs="Arial"/>
+          <w:sz w:val="22"/>
+          <w:szCs w:val="22"/>
+        </w:rPr>
+        <w:t>had, if any, and how long</w:t>
+      </w:r>
+      <w:r>
+        <w:rPr>
+          <w:rFonts w:ascii="Arial" w:hAnsi="Arial" w:cs="Arial"/>
+          <w:sz w:val="22"/>
+          <w:szCs w:val="22"/>
+        </w:rPr>
+        <w:t xml:space="preserve">? </w:t>
       </w:r>
       <w:r>
         <w:rPr>
@@ -1197,14 +1557,14 @@
         </w:rPr>
         <w:fldChar w:fldCharType="begin">
           <w:ffData>
-            <w:name w:val="Text8"/>
+            <w:name w:val="Text10"/>
             <w:enabled/>
             <w:calcOnExit w:val="0"/>
             <w:textInput/>
           </w:ffData>
         </w:fldChar>
       </w:r>
-      <w:bookmarkStart w:id="6" w:name="Text8"/>
+      <w:bookmarkStart w:id="8" w:name="Text10"/>
       <w:r>
         <w:rPr>
           <w:rFonts w:ascii="Arial" w:hAnsi="Arial" w:cs="Arial"/>
@@ -1290,15 +1650,7 @@
         </w:rPr>
         <w:fldChar w:fldCharType="end"/>
       </w:r>
-      <w:bookmarkEnd w:id="6"/>
-      <w:r>
-        <w:rPr>
-          <w:rFonts w:ascii="Arial" w:hAnsi="Arial" w:cs="Arial"/>
-          <w:sz w:val="22"/>
-          <w:szCs w:val="22"/>
-        </w:rPr>
-        <w:t xml:space="preserve">   </w:t>
-      </w:r>
+      <w:bookmarkEnd w:id="8"/>
     </w:p>
     <w:p>
       <w:pPr>
@@ -1319,149 +1671,36 @@
           <w:tab w:val="left" w:pos="9360"/>
           <w:tab w:val="left" w:pos="10080"/>
         </w:tabs>
-        <w:spacing w:line="360" w:lineRule="auto"/>
-        <w:rPr>
-          <w:rFonts w:ascii="Arial" w:hAnsi="Arial" w:cs="Arial"/>
-          <w:sz w:val="22"/>
-          <w:szCs w:val="22"/>
-          <w:u w:val="single"/>
-        </w:rPr>
-      </w:pPr>
-      <w:r>
-        <w:rPr>
-          <w:rFonts w:ascii="Arial" w:hAnsi="Arial" w:cs="Arial"/>
-          <w:sz w:val="22"/>
-          <w:szCs w:val="22"/>
-        </w:rPr>
-        <w:t xml:space="preserve">How </w:t>
-      </w:r>
-      <w:r>
-        <w:rPr>
-          <w:rFonts w:ascii="Arial" w:hAnsi="Arial" w:cs="Arial"/>
-          <w:sz w:val="22"/>
-          <w:szCs w:val="22"/>
-        </w:rPr>
-        <w:t xml:space="preserve">many years have you worked for </w:t>
-      </w:r>
-      <w:r>
-        <w:rPr>
-          <w:rFonts w:ascii="Arial" w:hAnsi="Arial" w:cs="Arial"/>
-          <w:sz w:val="22"/>
-          <w:szCs w:val="22"/>
-        </w:rPr>
-        <w:t>your present agency</w:t>
-      </w:r>
-      <w:r>
-        <w:rPr>
-          <w:rFonts w:ascii="Arial" w:hAnsi="Arial" w:cs="Arial"/>
-          <w:sz w:val="22"/>
-          <w:szCs w:val="22"/>
-        </w:rPr>
-        <w:t xml:space="preserve">? </w:t>
-      </w:r>
-      <w:r>
-        <w:rPr>
-          <w:rFonts w:ascii="Arial" w:hAnsi="Arial" w:cs="Arial"/>
-          <w:sz w:val="22"/>
-          <w:szCs w:val="22"/>
-          <w:shd w:val="clear" w:color="auto" w:fill="C0C0C0"/>
-        </w:rPr>
-        <w:fldChar w:fldCharType="begin">
-          <w:ffData>
-            <w:name w:val="Text9"/>
-            <w:enabled/>
-            <w:calcOnExit w:val="0"/>
-            <w:textInput/>
-          </w:ffData>
-        </w:fldChar>
-      </w:r>
-      <w:bookmarkStart w:id="7" w:name="Text9"/>
-      <w:r>
-        <w:rPr>
-          <w:rFonts w:ascii="Arial" w:hAnsi="Arial" w:cs="Arial"/>
-          <w:sz w:val="22"/>
-          <w:szCs w:val="22"/>
-          <w:shd w:val="clear" w:color="auto" w:fill="C0C0C0"/>
-        </w:rPr>
-        <w:instrText xml:space="preserve"> FORMTEXT </w:instrText>
-      </w:r>
-      <w:r>
-        <w:rPr>
-          <w:rFonts w:ascii="Arial" w:hAnsi="Arial" w:cs="Arial"/>
-          <w:sz w:val="22"/>
-          <w:szCs w:val="22"/>
-          <w:shd w:val="clear" w:color="auto" w:fill="C0C0C0"/>
-        </w:rPr>
-      </w:r>
-      <w:r>
-        <w:rPr>
-          <w:rFonts w:ascii="Arial" w:hAnsi="Arial" w:cs="Arial"/>
-          <w:sz w:val="22"/>
-          <w:szCs w:val="22"/>
-          <w:shd w:val="clear" w:color="auto" w:fill="C0C0C0"/>
-        </w:rPr>
-        <w:fldChar w:fldCharType="separate"/>
-      </w:r>
-      <w:r>
-        <w:rPr>
-          <w:rFonts w:ascii="Arial" w:hAnsi="Arial" w:cs="Arial"/>
-          <w:noProof/>
-          <w:sz w:val="22"/>
-          <w:szCs w:val="22"/>
-          <w:shd w:val="clear" w:color="auto" w:fill="C0C0C0"/>
-        </w:rPr>
-        <w:t> </w:t>
-      </w:r>
-      <w:r>
-        <w:rPr>
-          <w:rFonts w:ascii="Arial" w:hAnsi="Arial" w:cs="Arial"/>
-          <w:noProof/>
-          <w:sz w:val="22"/>
-          <w:szCs w:val="22"/>
-          <w:shd w:val="clear" w:color="auto" w:fill="C0C0C0"/>
-        </w:rPr>
-        <w:t> </w:t>
-      </w:r>
-      <w:r>
-        <w:rPr>
-          <w:rFonts w:ascii="Arial" w:hAnsi="Arial" w:cs="Arial"/>
-          <w:noProof/>
-          <w:sz w:val="22"/>
-          <w:szCs w:val="22"/>
-          <w:shd w:val="clear" w:color="auto" w:fill="C0C0C0"/>
-        </w:rPr>
-        <w:t> </w:t>
-      </w:r>
-      <w:r>
-        <w:rPr>
-          <w:rFonts w:ascii="Arial" w:hAnsi="Arial" w:cs="Arial"/>
-          <w:noProof/>
-          <w:sz w:val="22"/>
-          <w:szCs w:val="22"/>
-          <w:shd w:val="clear" w:color="auto" w:fill="C0C0C0"/>
-        </w:rPr>
-        <w:t> </w:t>
-      </w:r>
-      <w:r>
-        <w:rPr>
-          <w:rFonts w:ascii="Arial" w:hAnsi="Arial" w:cs="Arial"/>
-          <w:noProof/>
-          <w:sz w:val="22"/>
-          <w:szCs w:val="22"/>
-          <w:shd w:val="clear" w:color="auto" w:fill="C0C0C0"/>
-        </w:rPr>
-        <w:t> </w:t>
-      </w:r>
-      <w:r>
-        <w:rPr>
-          <w:rFonts w:ascii="Arial" w:hAnsi="Arial" w:cs="Arial"/>
-          <w:sz w:val="22"/>
-          <w:szCs w:val="22"/>
-          <w:shd w:val="clear" w:color="auto" w:fill="C0C0C0"/>
-        </w:rPr>
-        <w:fldChar w:fldCharType="end"/>
-      </w:r>
-      <w:bookmarkEnd w:id="7"/>
+        <w:rPr>
+          <w:rFonts w:ascii="Arial" w:hAnsi="Arial" w:cs="Arial"/>
+          <w:sz w:val="22"/>
+          <w:szCs w:val="22"/>
+        </w:rPr>
+      </w:pPr>
+      <w:r>
+        <w:rPr>
+          <w:rFonts w:ascii="Arial" w:hAnsi="Arial" w:cs="Arial"/>
+          <w:sz w:val="22"/>
+          <w:szCs w:val="22"/>
+        </w:rPr>
+        <w:t>If you are or have been a supervisor, manager, or member of the</w:t>
+      </w:r>
+      <w:r>
+        <w:rPr>
+          <w:rFonts w:ascii="Arial" w:hAnsi="Arial" w:cs="Arial"/>
+          <w:sz w:val="22"/>
+          <w:szCs w:val="22"/>
+        </w:rPr>
+        <w:t xml:space="preserve"> SES</w:t>
+      </w:r>
+      <w:r>
+        <w:rPr>
+          <w:rFonts w:ascii="Arial" w:hAnsi="Arial" w:cs="Arial"/>
+          <w:sz w:val="22"/>
+          <w:szCs w:val="22"/>
+        </w:rPr>
+        <w:t>, please indicate how many years you served in each capacity:</w:t>
+      </w:r>
     </w:p>
     <w:p>
       <w:pPr>
@@ -1482,125 +1721,12 @@
           <w:tab w:val="left" w:pos="9360"/>
           <w:tab w:val="left" w:pos="10080"/>
         </w:tabs>
-        <w:spacing w:line="360" w:lineRule="auto"/>
-        <w:rPr>
-          <w:rFonts w:ascii="Arial" w:hAnsi="Arial" w:cs="Arial"/>
-          <w:sz w:val="22"/>
-          <w:szCs w:val="22"/>
-          <w:u w:val="single"/>
-        </w:rPr>
-      </w:pPr>
-      <w:r>
-        <w:rPr>
-          <w:rFonts w:ascii="Arial" w:hAnsi="Arial" w:cs="Arial"/>
-          <w:sz w:val="22"/>
-          <w:szCs w:val="22"/>
-        </w:rPr>
-        <w:t xml:space="preserve">What other Federal occupations have you worked in? </w:t>
-      </w:r>
-      <w:r>
-        <w:rPr>
-          <w:rFonts w:ascii="Arial" w:hAnsi="Arial" w:cs="Arial"/>
-          <w:sz w:val="22"/>
-          <w:szCs w:val="22"/>
-          <w:shd w:val="clear" w:color="auto" w:fill="C0C0C0"/>
-        </w:rPr>
-        <w:fldChar w:fldCharType="begin">
-          <w:ffData>
-            <w:name w:val="Text10"/>
-            <w:enabled/>
-            <w:calcOnExit w:val="0"/>
-            <w:textInput/>
-          </w:ffData>
-        </w:fldChar>
-      </w:r>
-      <w:bookmarkStart w:id="8" w:name="Text10"/>
-      <w:r>
-        <w:rPr>
-          <w:rFonts w:ascii="Arial" w:hAnsi="Arial" w:cs="Arial"/>
-          <w:sz w:val="22"/>
-          <w:szCs w:val="22"/>
-          <w:shd w:val="clear" w:color="auto" w:fill="C0C0C0"/>
-        </w:rPr>
-        <w:instrText xml:space="preserve"> FORMTEXT </w:instrText>
-      </w:r>
-      <w:r>
-        <w:rPr>
-          <w:rFonts w:ascii="Arial" w:hAnsi="Arial" w:cs="Arial"/>
-          <w:sz w:val="22"/>
-          <w:szCs w:val="22"/>
-          <w:shd w:val="clear" w:color="auto" w:fill="C0C0C0"/>
-        </w:rPr>
-      </w:r>
-      <w:r>
-        <w:rPr>
-          <w:rFonts w:ascii="Arial" w:hAnsi="Arial" w:cs="Arial"/>
-          <w:sz w:val="22"/>
-          <w:szCs w:val="22"/>
-          <w:shd w:val="clear" w:color="auto" w:fill="C0C0C0"/>
-        </w:rPr>
-        <w:fldChar w:fldCharType="separate"/>
-      </w:r>
-      <w:r>
-        <w:rPr>
-          <w:rFonts w:ascii="Arial" w:hAnsi="Arial" w:cs="Arial"/>
-          <w:noProof/>
-          <w:sz w:val="22"/>
-          <w:szCs w:val="22"/>
-          <w:shd w:val="clear" w:color="auto" w:fill="C0C0C0"/>
-        </w:rPr>
-        <w:t> </w:t>
-      </w:r>
-      <w:r>
-        <w:rPr>
-          <w:rFonts w:ascii="Arial" w:hAnsi="Arial" w:cs="Arial"/>
-          <w:noProof/>
-          <w:sz w:val="22"/>
-          <w:szCs w:val="22"/>
-          <w:shd w:val="clear" w:color="auto" w:fill="C0C0C0"/>
-        </w:rPr>
-        <w:t> </w:t>
-      </w:r>
-      <w:r>
-        <w:rPr>
-          <w:rFonts w:ascii="Arial" w:hAnsi="Arial" w:cs="Arial"/>
-          <w:noProof/>
-          <w:sz w:val="22"/>
-          <w:szCs w:val="22"/>
-          <w:shd w:val="clear" w:color="auto" w:fill="C0C0C0"/>
-        </w:rPr>
-        <w:t> </w:t>
-      </w:r>
-      <w:r>
-        <w:rPr>
-          <w:rFonts w:ascii="Arial" w:hAnsi="Arial" w:cs="Arial"/>
-          <w:noProof/>
-          <w:sz w:val="22"/>
-          <w:szCs w:val="22"/>
-          <w:shd w:val="clear" w:color="auto" w:fill="C0C0C0"/>
-        </w:rPr>
-        <w:t> </w:t>
-      </w:r>
-      <w:r>
-        <w:rPr>
-          <w:rFonts w:ascii="Arial" w:hAnsi="Arial" w:cs="Arial"/>
-          <w:noProof/>
-          <w:sz w:val="22"/>
-          <w:szCs w:val="22"/>
-          <w:shd w:val="clear" w:color="auto" w:fill="C0C0C0"/>
-        </w:rPr>
-        <w:t> </w:t>
-      </w:r>
-      <w:r>
-        <w:rPr>
-          <w:rFonts w:ascii="Arial" w:hAnsi="Arial" w:cs="Arial"/>
-          <w:sz w:val="22"/>
-          <w:szCs w:val="22"/>
-          <w:shd w:val="clear" w:color="auto" w:fill="C0C0C0"/>
-        </w:rPr>
-        <w:fldChar w:fldCharType="end"/>
-      </w:r>
-      <w:bookmarkEnd w:id="8"/>
+        <w:rPr>
+          <w:rFonts w:ascii="Arial" w:hAnsi="Arial" w:cs="Arial"/>
+          <w:sz w:val="22"/>
+          <w:szCs w:val="22"/>
+        </w:rPr>
+      </w:pPr>
     </w:p>
     <w:p>
       <w:pPr>
@@ -1625,31 +1751,389 @@
           <w:rFonts w:ascii="Arial" w:hAnsi="Arial" w:cs="Arial"/>
           <w:sz w:val="22"/>
           <w:szCs w:val="22"/>
-        </w:rPr>
-      </w:pPr>
-      <w:r>
-        <w:rPr>
-          <w:rFonts w:ascii="Arial" w:hAnsi="Arial" w:cs="Arial"/>
-          <w:sz w:val="22"/>
-          <w:szCs w:val="22"/>
-        </w:rPr>
-        <w:t>If you are or have been a supervisor, manager, or member of the</w:t>
-      </w:r>
-      <w:r>
-        <w:rPr>
-          <w:rFonts w:ascii="Arial" w:hAnsi="Arial" w:cs="Arial"/>
-          <w:sz w:val="22"/>
-          <w:szCs w:val="22"/>
-        </w:rPr>
-        <w:t xml:space="preserve"> SES</w:t>
-      </w:r>
-      <w:r>
-        <w:rPr>
-          <w:rFonts w:ascii="Arial" w:hAnsi="Arial" w:cs="Arial"/>
-          <w:sz w:val="22"/>
-          <w:szCs w:val="22"/>
-        </w:rPr>
-        <w:t>, please indicate how many years you served in each capacity:</w:t>
+          <w:u w:val="single"/>
+        </w:rPr>
+      </w:pPr>
+      <w:r>
+        <w:rPr>
+          <w:rFonts w:ascii="Arial" w:hAnsi="Arial" w:cs="Arial"/>
+          <w:sz w:val="22"/>
+          <w:szCs w:val="22"/>
+        </w:rPr>
+        <w:t xml:space="preserve">Years as supervisor: </w:t>
+      </w:r>
+      <w:r>
+        <w:rPr>
+          <w:rFonts w:ascii="Arial" w:hAnsi="Arial" w:cs="Arial"/>
+          <w:sz w:val="22"/>
+          <w:szCs w:val="22"/>
+          <w:shd w:val="clear" w:color="auto" w:fill="C0C0C0"/>
+        </w:rPr>
+        <w:fldChar w:fldCharType="begin">
+          <w:ffData>
+            <w:name w:val="Text11"/>
+            <w:enabled/>
+            <w:calcOnExit w:val="0"/>
+            <w:textInput/>
+          </w:ffData>
+        </w:fldChar>
+      </w:r>
+      <w:bookmarkStart w:id="9" w:name="Text11"/>
+      <w:r>
+        <w:rPr>
+          <w:rFonts w:ascii="Arial" w:hAnsi="Arial" w:cs="Arial"/>
+          <w:sz w:val="22"/>
+          <w:szCs w:val="22"/>
+          <w:shd w:val="clear" w:color="auto" w:fill="C0C0C0"/>
+        </w:rPr>
+        <w:instrText xml:space="preserve"> FORMTEXT </w:instrText>
+      </w:r>
+      <w:r>
+        <w:rPr>
+          <w:rFonts w:ascii="Arial" w:hAnsi="Arial" w:cs="Arial"/>
+          <w:sz w:val="22"/>
+          <w:szCs w:val="22"/>
+          <w:shd w:val="clear" w:color="auto" w:fill="C0C0C0"/>
+        </w:rPr>
+      </w:r>
+      <w:r>
+        <w:rPr>
+          <w:rFonts w:ascii="Arial" w:hAnsi="Arial" w:cs="Arial"/>
+          <w:sz w:val="22"/>
+          <w:szCs w:val="22"/>
+          <w:shd w:val="clear" w:color="auto" w:fill="C0C0C0"/>
+        </w:rPr>
+        <w:fldChar w:fldCharType="separate"/>
+      </w:r>
+      <w:r>
+        <w:rPr>
+          <w:rFonts w:ascii="Arial" w:hAnsi="Arial" w:cs="Arial"/>
+          <w:noProof/>
+          <w:sz w:val="22"/>
+          <w:szCs w:val="22"/>
+          <w:shd w:val="clear" w:color="auto" w:fill="C0C0C0"/>
+        </w:rPr>
+        <w:t> </w:t>
+      </w:r>
+      <w:r>
+        <w:rPr>
+          <w:rFonts w:ascii="Arial" w:hAnsi="Arial" w:cs="Arial"/>
+          <w:noProof/>
+          <w:sz w:val="22"/>
+          <w:szCs w:val="22"/>
+          <w:shd w:val="clear" w:color="auto" w:fill="C0C0C0"/>
+        </w:rPr>
+        <w:t> </w:t>
+      </w:r>
+      <w:r>
+        <w:rPr>
+          <w:rFonts w:ascii="Arial" w:hAnsi="Arial" w:cs="Arial"/>
+          <w:noProof/>
+          <w:sz w:val="22"/>
+          <w:szCs w:val="22"/>
+          <w:shd w:val="clear" w:color="auto" w:fill="C0C0C0"/>
+        </w:rPr>
+        <w:t> </w:t>
+      </w:r>
+      <w:r>
+        <w:rPr>
+          <w:rFonts w:ascii="Arial" w:hAnsi="Arial" w:cs="Arial"/>
+          <w:noProof/>
+          <w:sz w:val="22"/>
+          <w:szCs w:val="22"/>
+          <w:shd w:val="clear" w:color="auto" w:fill="C0C0C0"/>
+        </w:rPr>
+        <w:t> </w:t>
+      </w:r>
+      <w:r>
+        <w:rPr>
+          <w:rFonts w:ascii="Arial" w:hAnsi="Arial" w:cs="Arial"/>
+          <w:noProof/>
+          <w:sz w:val="22"/>
+          <w:szCs w:val="22"/>
+          <w:shd w:val="clear" w:color="auto" w:fill="C0C0C0"/>
+        </w:rPr>
+        <w:t> </w:t>
+      </w:r>
+      <w:r>
+        <w:rPr>
+          <w:rFonts w:ascii="Arial" w:hAnsi="Arial" w:cs="Arial"/>
+          <w:sz w:val="22"/>
+          <w:szCs w:val="22"/>
+          <w:shd w:val="clear" w:color="auto" w:fill="C0C0C0"/>
+        </w:rPr>
+        <w:fldChar w:fldCharType="end"/>
+      </w:r>
+      <w:bookmarkEnd w:id="9"/>
+      <w:r>
+        <w:rPr>
+          <w:rFonts w:ascii="Arial" w:hAnsi="Arial" w:cs="Arial"/>
+          <w:sz w:val="22"/>
+          <w:szCs w:val="22"/>
+        </w:rPr>
+        <w:t xml:space="preserve"> Y</w:t>
+      </w:r>
+      <w:r>
+        <w:rPr>
+          <w:rFonts w:ascii="Arial" w:hAnsi="Arial" w:cs="Arial"/>
+          <w:sz w:val="22"/>
+          <w:szCs w:val="22"/>
+        </w:rPr>
+        <w:t>ears as manager:</w:t>
+      </w:r>
+      <w:r>
+        <w:rPr>
+          <w:rFonts w:ascii="Arial" w:hAnsi="Arial" w:cs="Arial"/>
+          <w:sz w:val="22"/>
+          <w:szCs w:val="22"/>
+        </w:rPr>
+        <w:t xml:space="preserve"> </w:t>
+      </w:r>
+      <w:r>
+        <w:rPr>
+          <w:rFonts w:ascii="Arial" w:hAnsi="Arial" w:cs="Arial"/>
+          <w:sz w:val="22"/>
+          <w:szCs w:val="22"/>
+          <w:shd w:val="clear" w:color="auto" w:fill="C0C0C0"/>
+        </w:rPr>
+        <w:fldChar w:fldCharType="begin">
+          <w:ffData>
+            <w:name w:val="Text12"/>
+            <w:enabled/>
+            <w:calcOnExit w:val="0"/>
+            <w:textInput/>
+          </w:ffData>
+        </w:fldChar>
+      </w:r>
+      <w:bookmarkStart w:id="10" w:name="Text12"/>
+      <w:r>
+        <w:rPr>
+          <w:rFonts w:ascii="Arial" w:hAnsi="Arial" w:cs="Arial"/>
+          <w:sz w:val="22"/>
+          <w:szCs w:val="22"/>
+          <w:shd w:val="clear" w:color="auto" w:fill="C0C0C0"/>
+        </w:rPr>
+        <w:instrText xml:space="preserve"> FORMTEXT </w:instrText>
+      </w:r>
+      <w:r>
+        <w:rPr>
+          <w:rFonts w:ascii="Arial" w:hAnsi="Arial" w:cs="Arial"/>
+          <w:sz w:val="22"/>
+          <w:szCs w:val="22"/>
+          <w:shd w:val="clear" w:color="auto" w:fill="C0C0C0"/>
+        </w:rPr>
+      </w:r>
+      <w:r>
+        <w:rPr>
+          <w:rFonts w:ascii="Arial" w:hAnsi="Arial" w:cs="Arial"/>
+          <w:sz w:val="22"/>
+          <w:szCs w:val="22"/>
+          <w:shd w:val="clear" w:color="auto" w:fill="C0C0C0"/>
+        </w:rPr>
+        <w:fldChar w:fldCharType="separate"/>
+      </w:r>
+      <w:r>
+        <w:rPr>
+          <w:rFonts w:ascii="Arial" w:hAnsi="Arial" w:cs="Arial"/>
+          <w:noProof/>
+          <w:sz w:val="22"/>
+          <w:szCs w:val="22"/>
+          <w:shd w:val="clear" w:color="auto" w:fill="C0C0C0"/>
+        </w:rPr>
+        <w:t> </w:t>
+      </w:r>
+      <w:r>
+        <w:rPr>
+          <w:rFonts w:ascii="Arial" w:hAnsi="Arial" w:cs="Arial"/>
+          <w:noProof/>
+          <w:sz w:val="22"/>
+          <w:szCs w:val="22"/>
+          <w:shd w:val="clear" w:color="auto" w:fill="C0C0C0"/>
+        </w:rPr>
+        <w:t> </w:t>
+      </w:r>
+      <w:r>
+        <w:rPr>
+          <w:rFonts w:ascii="Arial" w:hAnsi="Arial" w:cs="Arial"/>
+          <w:noProof/>
+          <w:sz w:val="22"/>
+          <w:szCs w:val="22"/>
+          <w:shd w:val="clear" w:color="auto" w:fill="C0C0C0"/>
+        </w:rPr>
+        <w:t> </w:t>
+      </w:r>
+      <w:r>
+        <w:rPr>
+          <w:rFonts w:ascii="Arial" w:hAnsi="Arial" w:cs="Arial"/>
+          <w:noProof/>
+          <w:sz w:val="22"/>
+          <w:szCs w:val="22"/>
+          <w:shd w:val="clear" w:color="auto" w:fill="C0C0C0"/>
+        </w:rPr>
+        <w:t> </w:t>
+      </w:r>
+      <w:r>
+        <w:rPr>
+          <w:rFonts w:ascii="Arial" w:hAnsi="Arial" w:cs="Arial"/>
+          <w:noProof/>
+          <w:sz w:val="22"/>
+          <w:szCs w:val="22"/>
+          <w:shd w:val="clear" w:color="auto" w:fill="C0C0C0"/>
+        </w:rPr>
+        <w:t> </w:t>
+      </w:r>
+      <w:r>
+        <w:rPr>
+          <w:rFonts w:ascii="Arial" w:hAnsi="Arial" w:cs="Arial"/>
+          <w:sz w:val="22"/>
+          <w:szCs w:val="22"/>
+          <w:shd w:val="clear" w:color="auto" w:fill="C0C0C0"/>
+        </w:rPr>
+        <w:fldChar w:fldCharType="end"/>
+      </w:r>
+      <w:bookmarkEnd w:id="10"/>
+      <w:r>
+        <w:rPr>
+          <w:rFonts w:ascii="Arial" w:hAnsi="Arial" w:cs="Arial"/>
+          <w:sz w:val="22"/>
+          <w:szCs w:val="22"/>
+        </w:rPr>
+        <w:t xml:space="preserve"> Y</w:t>
+      </w:r>
+      <w:r>
+        <w:rPr>
+          <w:rFonts w:ascii="Arial" w:hAnsi="Arial" w:cs="Arial"/>
+          <w:sz w:val="22"/>
+          <w:szCs w:val="22"/>
+        </w:rPr>
+        <w:t>ears as member of the SES</w:t>
+      </w:r>
+      <w:r>
+        <w:rPr>
+          <w:rFonts w:ascii="Arial" w:hAnsi="Arial" w:cs="Arial"/>
+          <w:sz w:val="22"/>
+          <w:szCs w:val="22"/>
+        </w:rPr>
+        <w:t>:</w:t>
+      </w:r>
+      <w:r>
+        <w:rPr>
+          <w:rFonts w:ascii="Arial" w:hAnsi="Arial" w:cs="Arial"/>
+          <w:sz w:val="22"/>
+          <w:szCs w:val="22"/>
+        </w:rPr>
+        <w:t xml:space="preserve"> </w:t>
+      </w:r>
+      <w:r>
+        <w:rPr>
+          <w:rFonts w:ascii="Arial" w:hAnsi="Arial" w:cs="Arial"/>
+          <w:sz w:val="22"/>
+          <w:szCs w:val="22"/>
+          <w:shd w:val="clear" w:color="auto" w:fill="C0C0C0"/>
+        </w:rPr>
+        <w:fldChar w:fldCharType="begin">
+          <w:ffData>
+            <w:name w:val="Text13"/>
+            <w:enabled/>
+            <w:calcOnExit w:val="0"/>
+            <w:textInput/>
+          </w:ffData>
+        </w:fldChar>
+      </w:r>
+      <w:bookmarkStart w:id="11" w:name="Text13"/>
+      <w:r>
+        <w:rPr>
+          <w:rFonts w:ascii="Arial" w:hAnsi="Arial" w:cs="Arial"/>
+          <w:sz w:val="22"/>
+          <w:szCs w:val="22"/>
+          <w:shd w:val="clear" w:color="auto" w:fill="C0C0C0"/>
+        </w:rPr>
+        <w:instrText xml:space="preserve"> FORMTEXT </w:instrText>
+      </w:r>
+      <w:r>
+        <w:rPr>
+          <w:rFonts w:ascii="Arial" w:hAnsi="Arial" w:cs="Arial"/>
+          <w:sz w:val="22"/>
+          <w:szCs w:val="22"/>
+          <w:shd w:val="clear" w:color="auto" w:fill="C0C0C0"/>
+        </w:rPr>
+      </w:r>
+      <w:r>
+        <w:rPr>
+          <w:rFonts w:ascii="Arial" w:hAnsi="Arial" w:cs="Arial"/>
+          <w:sz w:val="22"/>
+          <w:szCs w:val="22"/>
+          <w:shd w:val="clear" w:color="auto" w:fill="C0C0C0"/>
+        </w:rPr>
+        <w:fldChar w:fldCharType="separate"/>
+      </w:r>
+      <w:r>
+        <w:rPr>
+          <w:rFonts w:ascii="Arial" w:hAnsi="Arial" w:cs="Arial"/>
+          <w:noProof/>
+          <w:sz w:val="22"/>
+          <w:szCs w:val="22"/>
+          <w:shd w:val="clear" w:color="auto" w:fill="C0C0C0"/>
+        </w:rPr>
+        <w:t> </w:t>
+      </w:r>
+      <w:r>
+        <w:rPr>
+          <w:rFonts w:ascii="Arial" w:hAnsi="Arial" w:cs="Arial"/>
+          <w:noProof/>
+          <w:sz w:val="22"/>
+          <w:szCs w:val="22"/>
+          <w:shd w:val="clear" w:color="auto" w:fill="C0C0C0"/>
+        </w:rPr>
+        <w:t> </w:t>
+      </w:r>
+      <w:r>
+        <w:rPr>
+          <w:rFonts w:ascii="Arial" w:hAnsi="Arial" w:cs="Arial"/>
+          <w:noProof/>
+          <w:sz w:val="22"/>
+          <w:szCs w:val="22"/>
+          <w:shd w:val="clear" w:color="auto" w:fill="C0C0C0"/>
+        </w:rPr>
+        <w:t> </w:t>
+      </w:r>
+      <w:r>
+        <w:rPr>
+          <w:rFonts w:ascii="Arial" w:hAnsi="Arial" w:cs="Arial"/>
+          <w:noProof/>
+          <w:sz w:val="22"/>
+          <w:szCs w:val="22"/>
+          <w:shd w:val="clear" w:color="auto" w:fill="C0C0C0"/>
+        </w:rPr>
+        <w:t> </w:t>
+      </w:r>
+      <w:r>
+        <w:rPr>
+          <w:rFonts w:ascii="Arial" w:hAnsi="Arial" w:cs="Arial"/>
+          <w:noProof/>
+          <w:sz w:val="22"/>
+          <w:szCs w:val="22"/>
+          <w:shd w:val="clear" w:color="auto" w:fill="C0C0C0"/>
+        </w:rPr>
+        <w:t> </w:t>
+      </w:r>
+      <w:r>
+        <w:rPr>
+          <w:rFonts w:ascii="Arial" w:hAnsi="Arial" w:cs="Arial"/>
+          <w:sz w:val="22"/>
+          <w:szCs w:val="22"/>
+          <w:shd w:val="clear" w:color="auto" w:fill="C0C0C0"/>
+        </w:rPr>
+        <w:fldChar w:fldCharType="end"/>
+      </w:r>
+      <w:bookmarkEnd w:id="11"/>
+      <w:r>
+        <w:rPr>
+          <w:rFonts w:ascii="Arial" w:hAnsi="Arial" w:cs="Arial"/>
+          <w:sz w:val="22"/>
+          <w:szCs w:val="22"/>
+        </w:rPr>
+        <w:tab/>
       </w:r>
     </w:p>
     <w:p>
@@ -1675,11 +2159,13 @@
           <w:rFonts w:ascii="Arial" w:hAnsi="Arial" w:cs="Arial"/>
           <w:sz w:val="22"/>
           <w:szCs w:val="22"/>
+          <w:u w:val="single"/>
         </w:rPr>
       </w:pPr>
     </w:p>
     <w:p>
       <w:pPr>
+        <w:widowControl/>
         <w:tabs>
           <w:tab w:val="left" w:pos="0"/>
           <w:tab w:val="left" w:pos="720"/>
@@ -1701,16 +2187,24 @@
           <w:rFonts w:ascii="Arial" w:hAnsi="Arial" w:cs="Arial"/>
           <w:sz w:val="22"/>
           <w:szCs w:val="22"/>
-          <w:u w:val="single"/>
-        </w:rPr>
-      </w:pPr>
-      <w:r>
-        <w:rPr>
-          <w:rFonts w:ascii="Arial" w:hAnsi="Arial" w:cs="Arial"/>
-          <w:sz w:val="22"/>
-          <w:szCs w:val="22"/>
-        </w:rPr>
-        <w:t xml:space="preserve">Years as supervisor: </w:t>
+          <w:shd w:val="clear" w:color="auto" w:fill="C0C0C0"/>
+        </w:rPr>
+      </w:pPr>
+      <w:r>
+        <w:rPr>
+          <w:rFonts w:ascii="Arial" w:hAnsi="Arial" w:cs="Arial"/>
+          <w:sz w:val="22"/>
+          <w:szCs w:val="22"/>
+        </w:rPr>
+        <w:t>What occupations do you currently supervise or have you supervised in the past?</w:t>
+      </w:r>
+      <w:r>
+        <w:rPr>
+          <w:rFonts w:ascii="Arial" w:hAnsi="Arial" w:cs="Arial"/>
+          <w:sz w:val="22"/>
+          <w:szCs w:val="22"/>
+        </w:rPr>
+        <w:t xml:space="preserve"> </w:t>
       </w:r>
       <w:r>
         <w:rPr>
@@ -1721,14 +2215,14 @@
         </w:rPr>
         <w:fldChar w:fldCharType="begin">
           <w:ffData>
-            <w:name w:val="Text11"/>
+            <w:name w:val="Text14"/>
             <w:enabled/>
             <w:calcOnExit w:val="0"/>
             <w:textInput/>
           </w:ffData>
         </w:fldChar>
       </w:r>
-      <w:bookmarkStart w:id="9" w:name="Text11"/>
+      <w:bookmarkStart w:id="12" w:name="Text14"/>
       <w:r>
         <w:rPr>
           <w:rFonts w:ascii="Arial" w:hAnsi="Arial" w:cs="Arial"/>
@@ -1814,280 +2308,11 @@
         </w:rPr>
         <w:fldChar w:fldCharType="end"/>
       </w:r>
-      <w:bookmarkEnd w:id="9"/>
-      <w:r>
-        <w:rPr>
-          <w:rFonts w:ascii="Arial" w:hAnsi="Arial" w:cs="Arial"/>
-          <w:sz w:val="22"/>
-          <w:szCs w:val="22"/>
-        </w:rPr>
-        <w:t xml:space="preserve"> Y</w:t>
-      </w:r>
-      <w:r>
-        <w:rPr>
-          <w:rFonts w:ascii="Arial" w:hAnsi="Arial" w:cs="Arial"/>
-          <w:sz w:val="22"/>
-          <w:szCs w:val="22"/>
-        </w:rPr>
-        <w:t>ears as manager:</w:t>
-      </w:r>
-      <w:r>
-        <w:rPr>
-          <w:rFonts w:ascii="Arial" w:hAnsi="Arial" w:cs="Arial"/>
-          <w:sz w:val="22"/>
-          <w:szCs w:val="22"/>
-        </w:rPr>
-        <w:t xml:space="preserve"> </w:t>
-      </w:r>
-      <w:r>
-        <w:rPr>
-          <w:rFonts w:ascii="Arial" w:hAnsi="Arial" w:cs="Arial"/>
-          <w:sz w:val="22"/>
-          <w:szCs w:val="22"/>
-          <w:shd w:val="clear" w:color="auto" w:fill="C0C0C0"/>
-        </w:rPr>
-        <w:fldChar w:fldCharType="begin">
-          <w:ffData>
-            <w:name w:val="Text12"/>
-            <w:enabled/>
-            <w:calcOnExit w:val="0"/>
-            <w:textInput/>
-          </w:ffData>
-        </w:fldChar>
-      </w:r>
-      <w:bookmarkStart w:id="10" w:name="Text12"/>
-      <w:r>
-        <w:rPr>
-          <w:rFonts w:ascii="Arial" w:hAnsi="Arial" w:cs="Arial"/>
-          <w:sz w:val="22"/>
-          <w:szCs w:val="22"/>
-          <w:shd w:val="clear" w:color="auto" w:fill="C0C0C0"/>
-        </w:rPr>
-        <w:instrText xml:space="preserve"> FORMTEXT </w:instrText>
-      </w:r>
-      <w:r>
-        <w:rPr>
-          <w:rFonts w:ascii="Arial" w:hAnsi="Arial" w:cs="Arial"/>
-          <w:sz w:val="22"/>
-          <w:szCs w:val="22"/>
-          <w:shd w:val="clear" w:color="auto" w:fill="C0C0C0"/>
-        </w:rPr>
-      </w:r>
-      <w:r>
-        <w:rPr>
-          <w:rFonts w:ascii="Arial" w:hAnsi="Arial" w:cs="Arial"/>
-          <w:sz w:val="22"/>
-          <w:szCs w:val="22"/>
-          <w:shd w:val="clear" w:color="auto" w:fill="C0C0C0"/>
-        </w:rPr>
-        <w:fldChar w:fldCharType="separate"/>
-      </w:r>
-      <w:r>
-        <w:rPr>
-          <w:rFonts w:ascii="Arial" w:hAnsi="Arial" w:cs="Arial"/>
-          <w:noProof/>
-          <w:sz w:val="22"/>
-          <w:szCs w:val="22"/>
-          <w:shd w:val="clear" w:color="auto" w:fill="C0C0C0"/>
-        </w:rPr>
-        <w:t> </w:t>
-      </w:r>
-      <w:r>
-        <w:rPr>
-          <w:rFonts w:ascii="Arial" w:hAnsi="Arial" w:cs="Arial"/>
-          <w:noProof/>
-          <w:sz w:val="22"/>
-          <w:szCs w:val="22"/>
-          <w:shd w:val="clear" w:color="auto" w:fill="C0C0C0"/>
-        </w:rPr>
-        <w:t> </w:t>
-      </w:r>
-      <w:r>
-        <w:rPr>
-          <w:rFonts w:ascii="Arial" w:hAnsi="Arial" w:cs="Arial"/>
-          <w:noProof/>
-          <w:sz w:val="22"/>
-          <w:szCs w:val="22"/>
-          <w:shd w:val="clear" w:color="auto" w:fill="C0C0C0"/>
-        </w:rPr>
-        <w:t> </w:t>
-      </w:r>
-      <w:r>
-        <w:rPr>
-          <w:rFonts w:ascii="Arial" w:hAnsi="Arial" w:cs="Arial"/>
-          <w:noProof/>
-          <w:sz w:val="22"/>
-          <w:szCs w:val="22"/>
-          <w:shd w:val="clear" w:color="auto" w:fill="C0C0C0"/>
-        </w:rPr>
-        <w:t> </w:t>
-      </w:r>
-      <w:r>
-        <w:rPr>
-          <w:rFonts w:ascii="Arial" w:hAnsi="Arial" w:cs="Arial"/>
-          <w:noProof/>
-          <w:sz w:val="22"/>
-          <w:szCs w:val="22"/>
-          <w:shd w:val="clear" w:color="auto" w:fill="C0C0C0"/>
-        </w:rPr>
-        <w:t> </w:t>
-      </w:r>
-      <w:r>
-        <w:rPr>
-          <w:rFonts w:ascii="Arial" w:hAnsi="Arial" w:cs="Arial"/>
-          <w:sz w:val="22"/>
-          <w:szCs w:val="22"/>
-          <w:shd w:val="clear" w:color="auto" w:fill="C0C0C0"/>
-        </w:rPr>
-        <w:fldChar w:fldCharType="end"/>
-      </w:r>
-      <w:bookmarkEnd w:id="10"/>
-      <w:r>
-        <w:rPr>
-          <w:rFonts w:ascii="Arial" w:hAnsi="Arial" w:cs="Arial"/>
-          <w:sz w:val="22"/>
-          <w:szCs w:val="22"/>
-        </w:rPr>
-        <w:t xml:space="preserve"> Y</w:t>
-      </w:r>
-      <w:r>
-        <w:rPr>
-          <w:rFonts w:ascii="Arial" w:hAnsi="Arial" w:cs="Arial"/>
-          <w:sz w:val="22"/>
-          <w:szCs w:val="22"/>
-        </w:rPr>
-        <w:t>ears as member of the SES</w:t>
-      </w:r>
-      <w:r>
-        <w:rPr>
-          <w:rFonts w:ascii="Arial" w:hAnsi="Arial" w:cs="Arial"/>
-          <w:sz w:val="22"/>
-          <w:szCs w:val="22"/>
-        </w:rPr>
-        <w:t>:</w:t>
-      </w:r>
-      <w:r>
-        <w:rPr>
-          <w:rFonts w:ascii="Arial" w:hAnsi="Arial" w:cs="Arial"/>
-          <w:sz w:val="22"/>
-          <w:szCs w:val="22"/>
-        </w:rPr>
-        <w:t xml:space="preserve"> </w:t>
-      </w:r>
-      <w:r>
-        <w:rPr>
-          <w:rFonts w:ascii="Arial" w:hAnsi="Arial" w:cs="Arial"/>
-          <w:sz w:val="22"/>
-          <w:szCs w:val="22"/>
-          <w:shd w:val="clear" w:color="auto" w:fill="C0C0C0"/>
-        </w:rPr>
-        <w:fldChar w:fldCharType="begin">
-          <w:ffData>
-            <w:name w:val="Text13"/>
-            <w:enabled/>
-            <w:calcOnExit w:val="0"/>
-            <w:textInput/>
-          </w:ffData>
-        </w:fldChar>
-      </w:r>
-      <w:bookmarkStart w:id="11" w:name="Text13"/>
-      <w:r>
-        <w:rPr>
-          <w:rFonts w:ascii="Arial" w:hAnsi="Arial" w:cs="Arial"/>
-          <w:sz w:val="22"/>
-          <w:szCs w:val="22"/>
-          <w:shd w:val="clear" w:color="auto" w:fill="C0C0C0"/>
-        </w:rPr>
-        <w:instrText xml:space="preserve"> FORMTEXT </w:instrText>
-      </w:r>
-      <w:r>
-        <w:rPr>
-          <w:rFonts w:ascii="Arial" w:hAnsi="Arial" w:cs="Arial"/>
-          <w:sz w:val="22"/>
-          <w:szCs w:val="22"/>
-          <w:shd w:val="clear" w:color="auto" w:fill="C0C0C0"/>
-        </w:rPr>
-      </w:r>
-      <w:r>
-        <w:rPr>
-          <w:rFonts w:ascii="Arial" w:hAnsi="Arial" w:cs="Arial"/>
-          <w:sz w:val="22"/>
-          <w:szCs w:val="22"/>
-          <w:shd w:val="clear" w:color="auto" w:fill="C0C0C0"/>
-        </w:rPr>
-        <w:fldChar w:fldCharType="separate"/>
-      </w:r>
-      <w:r>
-        <w:rPr>
-          <w:rFonts w:ascii="Arial" w:hAnsi="Arial" w:cs="Arial"/>
-          <w:noProof/>
-          <w:sz w:val="22"/>
-          <w:szCs w:val="22"/>
-          <w:shd w:val="clear" w:color="auto" w:fill="C0C0C0"/>
-        </w:rPr>
-        <w:t> </w:t>
-      </w:r>
-      <w:r>
-        <w:rPr>
-          <w:rFonts w:ascii="Arial" w:hAnsi="Arial" w:cs="Arial"/>
-          <w:noProof/>
-          <w:sz w:val="22"/>
-          <w:szCs w:val="22"/>
-          <w:shd w:val="clear" w:color="auto" w:fill="C0C0C0"/>
-        </w:rPr>
-        <w:t> </w:t>
-      </w:r>
-      <w:r>
-        <w:rPr>
-          <w:rFonts w:ascii="Arial" w:hAnsi="Arial" w:cs="Arial"/>
-          <w:noProof/>
-          <w:sz w:val="22"/>
-          <w:szCs w:val="22"/>
-          <w:shd w:val="clear" w:color="auto" w:fill="C0C0C0"/>
-        </w:rPr>
-        <w:t> </w:t>
-      </w:r>
-      <w:r>
-        <w:rPr>
-          <w:rFonts w:ascii="Arial" w:hAnsi="Arial" w:cs="Arial"/>
-          <w:noProof/>
-          <w:sz w:val="22"/>
-          <w:szCs w:val="22"/>
-          <w:shd w:val="clear" w:color="auto" w:fill="C0C0C0"/>
-        </w:rPr>
-        <w:t> </w:t>
-      </w:r>
-      <w:r>
-        <w:rPr>
-          <w:rFonts w:ascii="Arial" w:hAnsi="Arial" w:cs="Arial"/>
-          <w:noProof/>
-          <w:sz w:val="22"/>
-          <w:szCs w:val="22"/>
-          <w:shd w:val="clear" w:color="auto" w:fill="C0C0C0"/>
-        </w:rPr>
-        <w:t> </w:t>
-      </w:r>
-      <w:r>
-        <w:rPr>
-          <w:rFonts w:ascii="Arial" w:hAnsi="Arial" w:cs="Arial"/>
-          <w:sz w:val="22"/>
-          <w:szCs w:val="22"/>
-          <w:shd w:val="clear" w:color="auto" w:fill="C0C0C0"/>
-        </w:rPr>
-        <w:fldChar w:fldCharType="end"/>
-      </w:r>
-      <w:bookmarkEnd w:id="11"/>
-      <w:r>
-        <w:rPr>
-          <w:rFonts w:ascii="Arial" w:hAnsi="Arial" w:cs="Arial"/>
-          <w:sz w:val="22"/>
-          <w:szCs w:val="22"/>
-        </w:rPr>
-        <w:tab/>
-      </w:r>
+      <w:bookmarkEnd w:id="12"/>
     </w:p>
     <w:p>
       <w:pPr>
+        <w:widowControl/>
         <w:tabs>
           <w:tab w:val="left" w:pos="0"/>
           <w:tab w:val="left" w:pos="720"/>
@@ -2109,7 +2334,6 @@
           <w:rFonts w:ascii="Arial" w:hAnsi="Arial" w:cs="Arial"/>
           <w:sz w:val="22"/>
           <w:szCs w:val="22"/>
-          <w:u w:val="single"/>
         </w:rPr>
       </w:pPr>
     </w:p>
@@ -2137,15 +2361,34 @@
           <w:rFonts w:ascii="Arial" w:hAnsi="Arial" w:cs="Arial"/>
           <w:sz w:val="22"/>
           <w:szCs w:val="22"/>
-        </w:rPr>
-      </w:pPr>
-      <w:r>
-        <w:rPr>
-          <w:rFonts w:ascii="Arial" w:hAnsi="Arial" w:cs="Arial"/>
-          <w:sz w:val="22"/>
-          <w:szCs w:val="22"/>
-        </w:rPr>
-        <w:t>What occupations do you currently supervise or have you supervised in the past?</w:t>
+          <w:shd w:val="clear" w:color="auto" w:fill="C0C0C0"/>
+        </w:rPr>
+      </w:pPr>
+      <w:r>
+        <w:rPr>
+          <w:rFonts w:ascii="Arial" w:hAnsi="Arial" w:cs="Arial"/>
+          <w:sz w:val="22"/>
+          <w:szCs w:val="22"/>
+        </w:rPr>
+        <w:t xml:space="preserve">What </w:t>
+      </w:r>
+      <w:r>
+        <w:rPr>
+          <w:rFonts w:ascii="Arial" w:hAnsi="Arial" w:cs="Arial"/>
+          <w:sz w:val="22"/>
+          <w:szCs w:val="22"/>
+        </w:rPr>
+        <w:t>outside-of-government experience qualifies you as a SME, if any</w:t>
+      </w:r>
+      <w:bookmarkStart w:id="13" w:name="_GoBack"/>
+      <w:bookmarkEnd w:id="13"/>
+      <w:r>
+        <w:rPr>
+          <w:rFonts w:ascii="Arial" w:hAnsi="Arial" w:cs="Arial"/>
+          <w:sz w:val="22"/>
+          <w:szCs w:val="22"/>
+        </w:rPr>
+        <w:t>?</w:t>
       </w:r>
       <w:r>
         <w:rPr>
@@ -2171,7 +2414,6 @@
           </w:ffData>
         </w:fldChar>
       </w:r>
-      <w:bookmarkStart w:id="12" w:name="Text14"/>
       <w:r>
         <w:rPr>
           <w:rFonts w:ascii="Arial" w:hAnsi="Arial" w:cs="Arial"/>
@@ -2257,7 +2499,6 @@
         </w:rPr>
         <w:fldChar w:fldCharType="end"/>
       </w:r>
-      <w:bookmarkEnd w:id="12"/>
     </w:p>
     <w:p>
       <w:pPr>
@@ -2358,8 +2599,36 @@
         </w:rPr>
         <w:t>:</w:t>
       </w:r>
-      <w:bookmarkStart w:id="13" w:name="_GoBack"/>
-      <w:bookmarkEnd w:id="13"/>
+    </w:p>
+    <w:p>
+      <w:pPr>
+        <w:tabs>
+          <w:tab w:val="left" w:pos="0"/>
+          <w:tab w:val="left" w:pos="720"/>
+          <w:tab w:val="left" w:pos="1440"/>
+          <w:tab w:val="left" w:pos="2160"/>
+          <w:tab w:val="left" w:pos="2880"/>
+          <w:tab w:val="left" w:pos="3600"/>
+          <w:tab w:val="left" w:pos="4320"/>
+          <w:tab w:val="left" w:pos="5040"/>
+          <w:tab w:val="left" w:pos="5760"/>
+          <w:tab w:val="left" w:pos="6480"/>
+          <w:tab w:val="left" w:pos="7200"/>
+          <w:tab w:val="left" w:pos="7920"/>
+          <w:tab w:val="left" w:pos="8640"/>
+          <w:tab w:val="left" w:pos="9360"/>
+          <w:tab w:val="left" w:pos="10080"/>
+        </w:tabs>
+        <w:rPr>
+          <w:rFonts w:ascii="Arial" w:hAnsi="Arial" w:cs="Arial"/>
+        </w:rPr>
+        <w:sectPr>
+          <w:pgSz w:w="12240" w:h="15840"/>
+          <w:pgMar w:top="576" w:right="1008" w:bottom="576" w:left="1008" w:header="720" w:footer="720" w:gutter="0"/>
+          <w:cols w:space="720"/>
+          <w:noEndnote/>
+        </w:sectPr>
+      </w:pPr>
     </w:p>
     <w:p>
       <w:pPr>
@@ -2891,6 +3160,13 @@
         <w:rPr>
           <w:rFonts w:ascii="Arial" w:hAnsi="Arial" w:cs="Arial"/>
         </w:rPr>
+        <w:sectPr>
+          <w:type w:val="continuous"/>
+          <w:pgSz w:w="12240" w:h="15840"/>
+          <w:pgMar w:top="576" w:right="1008" w:bottom="576" w:left="1008" w:header="720" w:footer="720" w:gutter="0"/>
+          <w:cols w:num="2" w:space="720"/>
+          <w:noEndnote/>
+        </w:sectPr>
       </w:pPr>
     </w:p>
     <w:p>
@@ -2915,7 +3191,32 @@
         <w:rPr>
           <w:rFonts w:ascii="Arial" w:hAnsi="Arial" w:cs="Arial"/>
         </w:rPr>
+      </w:pPr>
+    </w:p>
+    <w:p>
+      <w:pPr>
+        <w:tabs>
+          <w:tab w:val="left" w:pos="0"/>
+          <w:tab w:val="left" w:pos="720"/>
+          <w:tab w:val="left" w:pos="1440"/>
+          <w:tab w:val="left" w:pos="2160"/>
+          <w:tab w:val="left" w:pos="2880"/>
+          <w:tab w:val="left" w:pos="3600"/>
+          <w:tab w:val="left" w:pos="4320"/>
+          <w:tab w:val="left" w:pos="5040"/>
+          <w:tab w:val="left" w:pos="5760"/>
+          <w:tab w:val="left" w:pos="6480"/>
+          <w:tab w:val="left" w:pos="7200"/>
+          <w:tab w:val="left" w:pos="7920"/>
+          <w:tab w:val="left" w:pos="8640"/>
+          <w:tab w:val="left" w:pos="9360"/>
+          <w:tab w:val="left" w:pos="10080"/>
+        </w:tabs>
+        <w:rPr>
+          <w:rFonts w:ascii="Arial" w:hAnsi="Arial" w:cs="Arial"/>
+        </w:rPr>
         <w:sectPr>
+          <w:type w:val="continuous"/>
           <w:pgSz w:w="12240" w:h="15840"/>
           <w:pgMar w:top="576" w:right="1008" w:bottom="576" w:left="1008" w:header="720" w:footer="720" w:gutter="0"/>
           <w:cols w:space="720"/>

</xml_diff>